<commit_message>
✨: add some code
</commit_message>
<xml_diff>
--- a/Labs/Lab2/2-9-IP93-Dominskyi.docx
+++ b/Labs/Lab2/2-9-IP93-Dominskyi.docx
@@ -1169,7 +1169,43 @@
           <w:sz w:val="28"/>
           <w:szCs w:val="28"/>
         </w:rPr>
-        <w:t xml:space="preserve"> Асемблер, за допомогою якої на </w:t>
+        <w:t xml:space="preserve"> Асемблер, за </w:t>
+      </w:r>
+      <w:proofErr w:type="spellStart"/>
+      <w:r>
+        <w:rPr>
+          <w:rFonts w:ascii="Arial" w:hAnsi="Arial" w:cs="Arial"/>
+          <w:sz w:val="28"/>
+          <w:szCs w:val="28"/>
+        </w:rPr>
+        <w:t>допомогою</w:t>
+      </w:r>
+      <w:proofErr w:type="spellEnd"/>
+      <w:r>
+        <w:rPr>
+          <w:rFonts w:ascii="Arial" w:hAnsi="Arial" w:cs="Arial"/>
+          <w:sz w:val="28"/>
+          <w:szCs w:val="28"/>
+        </w:rPr>
+        <w:t xml:space="preserve"> </w:t>
+      </w:r>
+      <w:proofErr w:type="spellStart"/>
+      <w:r>
+        <w:rPr>
+          <w:rFonts w:ascii="Arial" w:hAnsi="Arial" w:cs="Arial"/>
+          <w:sz w:val="28"/>
+          <w:szCs w:val="28"/>
+        </w:rPr>
+        <w:t>якої</w:t>
+      </w:r>
+      <w:proofErr w:type="spellEnd"/>
+      <w:r>
+        <w:rPr>
+          <w:rFonts w:ascii="Arial" w:hAnsi="Arial" w:cs="Arial"/>
+          <w:sz w:val="28"/>
+          <w:szCs w:val="28"/>
+        </w:rPr>
+        <w:t xml:space="preserve"> на </w:t>
       </w:r>
       <w:proofErr w:type="spellStart"/>
       <w:r>
@@ -1268,7 +1304,25 @@
           <w:sz w:val="28"/>
           <w:szCs w:val="28"/>
         </w:rPr>
-        <w:t xml:space="preserve"> персональні дані студента – ПІБ, дата </w:t>
+        <w:t xml:space="preserve"> </w:t>
+      </w:r>
+      <w:proofErr w:type="spellStart"/>
+      <w:r>
+        <w:rPr>
+          <w:rFonts w:ascii="Arial" w:hAnsi="Arial" w:cs="Arial"/>
+          <w:sz w:val="28"/>
+          <w:szCs w:val="28"/>
+        </w:rPr>
+        <w:t>персональні</w:t>
+      </w:r>
+      <w:proofErr w:type="spellEnd"/>
+      <w:r>
+        <w:rPr>
+          <w:rFonts w:ascii="Arial" w:hAnsi="Arial" w:cs="Arial"/>
+          <w:sz w:val="28"/>
+          <w:szCs w:val="28"/>
+        </w:rPr>
+        <w:t xml:space="preserve"> дані студента – ПІБ, дата </w:t>
       </w:r>
       <w:proofErr w:type="spellStart"/>
       <w:r>
@@ -1440,7 +1494,43 @@
           <w:sz w:val="28"/>
           <w:szCs w:val="28"/>
         </w:rPr>
-        <w:t xml:space="preserve">. Для правильного відображення при виведенні </w:t>
+        <w:t xml:space="preserve">. Для правильного </w:t>
+      </w:r>
+      <w:proofErr w:type="spellStart"/>
+      <w:r>
+        <w:rPr>
+          <w:rFonts w:ascii="Arial" w:hAnsi="Arial" w:cs="Arial"/>
+          <w:sz w:val="28"/>
+          <w:szCs w:val="28"/>
+        </w:rPr>
+        <w:t>відображення</w:t>
+      </w:r>
+      <w:proofErr w:type="spellEnd"/>
+      <w:r>
+        <w:rPr>
+          <w:rFonts w:ascii="Arial" w:hAnsi="Arial" w:cs="Arial"/>
+          <w:sz w:val="28"/>
+          <w:szCs w:val="28"/>
+        </w:rPr>
+        <w:t xml:space="preserve"> при </w:t>
+      </w:r>
+      <w:proofErr w:type="spellStart"/>
+      <w:r>
+        <w:rPr>
+          <w:rFonts w:ascii="Arial" w:hAnsi="Arial" w:cs="Arial"/>
+          <w:sz w:val="28"/>
+          <w:szCs w:val="28"/>
+        </w:rPr>
+        <w:t>виведенні</w:t>
+      </w:r>
+      <w:proofErr w:type="spellEnd"/>
+      <w:r>
+        <w:rPr>
+          <w:rFonts w:ascii="Arial" w:hAnsi="Arial" w:cs="Arial"/>
+          <w:sz w:val="28"/>
+          <w:szCs w:val="28"/>
+        </w:rPr>
+        <w:t xml:space="preserve"> </w:t>
       </w:r>
       <w:proofErr w:type="spellStart"/>
       <w:r>
@@ -1543,19 +1633,6 @@
         <w:t>сторінку</w:t>
       </w:r>
       <w:proofErr w:type="spellEnd"/>
-    </w:p>
-    <w:p>
-      <w:pPr>
-        <w:pStyle w:val="a3"/>
-        <w:autoSpaceDE w:val="0"/>
-        <w:autoSpaceDN w:val="0"/>
-        <w:adjustRightInd w:val="0"/>
-        <w:rPr>
-          <w:rFonts w:ascii="Arial" w:hAnsi="Arial" w:cs="Arial"/>
-          <w:sz w:val="28"/>
-          <w:szCs w:val="28"/>
-        </w:rPr>
-      </w:pPr>
     </w:p>
     <w:p>
       <w:pPr>
@@ -1684,6 +1761,50 @@
           <w:lang w:val="ru-RU" w:eastAsia="ru-RU"/>
         </w:rPr>
       </w:pPr>
+      <w:r>
+        <w:rPr>
+          <w:rFonts w:ascii="Cambria" w:hAnsi="Cambria"/>
+          <w:color w:val="008000"/>
+          <w:sz w:val="22"/>
+          <w:szCs w:val="22"/>
+          <w:lang w:val="ru-RU" w:eastAsia="ru-RU"/>
+        </w:rPr>
+        <w:t xml:space="preserve">; </w:t>
+      </w:r>
+      <w:proofErr w:type="spellStart"/>
+      <w:r>
+        <w:rPr>
+          <w:rFonts w:ascii="Cambria" w:hAnsi="Cambria"/>
+          <w:color w:val="008000"/>
+          <w:sz w:val="22"/>
+          <w:szCs w:val="22"/>
+          <w:lang w:val="ru-RU" w:eastAsia="ru-RU"/>
+        </w:rPr>
+        <w:t>Data</w:t>
+      </w:r>
+      <w:proofErr w:type="spellEnd"/>
+      <w:r>
+        <w:rPr>
+          <w:rFonts w:ascii="Cambria" w:hAnsi="Cambria"/>
+          <w:color w:val="008000"/>
+          <w:sz w:val="22"/>
+          <w:szCs w:val="22"/>
+          <w:lang w:val="ru-RU" w:eastAsia="ru-RU"/>
+        </w:rPr>
+        <w:t xml:space="preserve"> </w:t>
+      </w:r>
+      <w:proofErr w:type="spellStart"/>
+      <w:r>
+        <w:rPr>
+          <w:rFonts w:ascii="Cambria" w:hAnsi="Cambria"/>
+          <w:color w:val="008000"/>
+          <w:sz w:val="22"/>
+          <w:szCs w:val="22"/>
+          <w:lang w:val="ru-RU" w:eastAsia="ru-RU"/>
+        </w:rPr>
+        <w:t>Segment</w:t>
+      </w:r>
+      <w:proofErr w:type="spellEnd"/>
     </w:p>
     <w:p>
       <w:pPr>
@@ -1696,50 +1817,40 @@
           <w:lang w:val="ru-RU" w:eastAsia="ru-RU"/>
         </w:rPr>
       </w:pPr>
-      <w:r>
-        <w:rPr>
-          <w:rFonts w:ascii="Cambria" w:hAnsi="Cambria"/>
-          <w:color w:val="008000"/>
-          <w:sz w:val="22"/>
-          <w:szCs w:val="22"/>
-          <w:lang w:val="ru-RU" w:eastAsia="ru-RU"/>
-        </w:rPr>
-        <w:t xml:space="preserve">; </w:t>
-      </w:r>
-      <w:proofErr w:type="spellStart"/>
-      <w:r>
-        <w:rPr>
-          <w:rFonts w:ascii="Cambria" w:hAnsi="Cambria"/>
-          <w:color w:val="008000"/>
-          <w:sz w:val="22"/>
-          <w:szCs w:val="22"/>
-          <w:lang w:val="ru-RU" w:eastAsia="ru-RU"/>
-        </w:rPr>
-        <w:t>Data</w:t>
-      </w:r>
-      <w:proofErr w:type="spellEnd"/>
-      <w:r>
-        <w:rPr>
-          <w:rFonts w:ascii="Cambria" w:hAnsi="Cambria"/>
-          <w:color w:val="008000"/>
-          <w:sz w:val="22"/>
-          <w:szCs w:val="22"/>
-          <w:lang w:val="ru-RU" w:eastAsia="ru-RU"/>
-        </w:rPr>
-        <w:t xml:space="preserve"> </w:t>
-      </w:r>
-      <w:proofErr w:type="spellStart"/>
-      <w:r>
-        <w:rPr>
-          <w:rFonts w:ascii="Cambria" w:hAnsi="Cambria"/>
-          <w:color w:val="008000"/>
-          <w:sz w:val="22"/>
-          <w:szCs w:val="22"/>
-          <w:lang w:val="ru-RU" w:eastAsia="ru-RU"/>
-        </w:rPr>
-        <w:t>Segment</w:t>
-      </w:r>
-      <w:proofErr w:type="spellEnd"/>
+      <w:proofErr w:type="gramStart"/>
+      <w:r>
+        <w:rPr>
+          <w:rFonts w:ascii="Cambria" w:hAnsi="Cambria"/>
+          <w:color w:val="0080FF"/>
+          <w:sz w:val="22"/>
+          <w:szCs w:val="22"/>
+          <w:lang w:val="ru-RU" w:eastAsia="ru-RU"/>
+        </w:rPr>
+        <w:t>.</w:t>
+      </w:r>
+      <w:proofErr w:type="spellStart"/>
+      <w:r>
+        <w:rPr>
+          <w:rFonts w:ascii="Cambria" w:hAnsi="Cambria"/>
+          <w:color w:val="0080FF"/>
+          <w:sz w:val="22"/>
+          <w:szCs w:val="22"/>
+          <w:lang w:val="ru-RU" w:eastAsia="ru-RU"/>
+        </w:rPr>
+        <w:t>data</w:t>
+      </w:r>
+      <w:proofErr w:type="spellEnd"/>
+      <w:proofErr w:type="gramEnd"/>
+      <w:r>
+        <w:rPr>
+          <w:rFonts w:ascii="Cambria" w:hAnsi="Cambria"/>
+          <w:color w:val="000000"/>
+          <w:sz w:val="22"/>
+          <w:szCs w:val="22"/>
+          <w:lang w:val="ru-RU" w:eastAsia="ru-RU"/>
+        </w:rPr>
+        <w:t xml:space="preserve">   </w:t>
+      </w:r>
     </w:p>
     <w:p>
       <w:pPr>
@@ -1752,7 +1863,38 @@
           <w:lang w:val="ru-RU" w:eastAsia="ru-RU"/>
         </w:rPr>
       </w:pPr>
-      <w:proofErr w:type="gramStart"/>
+      <w:r>
+        <w:rPr>
+          <w:rFonts w:ascii="Cambria" w:hAnsi="Cambria"/>
+          <w:color w:val="000000"/>
+          <w:sz w:val="22"/>
+          <w:szCs w:val="22"/>
+          <w:lang w:val="ru-RU" w:eastAsia="ru-RU"/>
+        </w:rPr>
+        <w:t xml:space="preserve">    </w:t>
+      </w:r>
+      <w:proofErr w:type="spellStart"/>
+      <w:r>
+        <w:rPr>
+          <w:rFonts w:ascii="Cambria" w:hAnsi="Cambria"/>
+          <w:color w:val="000000"/>
+          <w:sz w:val="22"/>
+          <w:szCs w:val="22"/>
+          <w:lang w:val="ru-RU" w:eastAsia="ru-RU"/>
+        </w:rPr>
+        <w:t>StartingText</w:t>
+      </w:r>
+      <w:proofErr w:type="spellEnd"/>
+      <w:r>
+        <w:rPr>
+          <w:rFonts w:ascii="Cambria" w:hAnsi="Cambria"/>
+          <w:color w:val="000000"/>
+          <w:sz w:val="22"/>
+          <w:szCs w:val="22"/>
+          <w:lang w:val="ru-RU" w:eastAsia="ru-RU"/>
+        </w:rPr>
+        <w:t xml:space="preserve"> </w:t>
+      </w:r>
       <w:r>
         <w:rPr>
           <w:rFonts w:ascii="Cambria" w:hAnsi="Cambria"/>
@@ -1761,83 +1903,6 @@
           <w:szCs w:val="22"/>
           <w:lang w:val="ru-RU" w:eastAsia="ru-RU"/>
         </w:rPr>
-        <w:t>.</w:t>
-      </w:r>
-      <w:proofErr w:type="spellStart"/>
-      <w:r>
-        <w:rPr>
-          <w:rFonts w:ascii="Cambria" w:hAnsi="Cambria"/>
-          <w:color w:val="0080FF"/>
-          <w:sz w:val="22"/>
-          <w:szCs w:val="22"/>
-          <w:lang w:val="ru-RU" w:eastAsia="ru-RU"/>
-        </w:rPr>
-        <w:t>data</w:t>
-      </w:r>
-      <w:proofErr w:type="spellEnd"/>
-      <w:proofErr w:type="gramEnd"/>
-      <w:r>
-        <w:rPr>
-          <w:rFonts w:ascii="Cambria" w:hAnsi="Cambria"/>
-          <w:color w:val="000000"/>
-          <w:sz w:val="22"/>
-          <w:szCs w:val="22"/>
-          <w:lang w:val="ru-RU" w:eastAsia="ru-RU"/>
-        </w:rPr>
-        <w:t xml:space="preserve">   </w:t>
-      </w:r>
-    </w:p>
-    <w:p>
-      <w:pPr>
-        <w:shd w:val="clear" w:color="auto" w:fill="FFFFFF"/>
-        <w:rPr>
-          <w:rFonts w:ascii="Cambria" w:hAnsi="Cambria"/>
-          <w:color w:val="000000"/>
-          <w:sz w:val="22"/>
-          <w:szCs w:val="22"/>
-          <w:lang w:val="ru-RU" w:eastAsia="ru-RU"/>
-        </w:rPr>
-      </w:pPr>
-      <w:r>
-        <w:rPr>
-          <w:rFonts w:ascii="Cambria" w:hAnsi="Cambria"/>
-          <w:color w:val="000000"/>
-          <w:sz w:val="22"/>
-          <w:szCs w:val="22"/>
-          <w:lang w:val="ru-RU" w:eastAsia="ru-RU"/>
-        </w:rPr>
-        <w:t xml:space="preserve">    </w:t>
-      </w:r>
-      <w:proofErr w:type="spellStart"/>
-      <w:r>
-        <w:rPr>
-          <w:rFonts w:ascii="Cambria" w:hAnsi="Cambria"/>
-          <w:color w:val="000000"/>
-          <w:sz w:val="22"/>
-          <w:szCs w:val="22"/>
-          <w:lang w:val="ru-RU" w:eastAsia="ru-RU"/>
-        </w:rPr>
-        <w:t>StartingText</w:t>
-      </w:r>
-      <w:proofErr w:type="spellEnd"/>
-      <w:r>
-        <w:rPr>
-          <w:rFonts w:ascii="Cambria" w:hAnsi="Cambria"/>
-          <w:color w:val="000000"/>
-          <w:sz w:val="22"/>
-          <w:szCs w:val="22"/>
-          <w:lang w:val="ru-RU" w:eastAsia="ru-RU"/>
-        </w:rPr>
-        <w:t xml:space="preserve"> </w:t>
-      </w:r>
-      <w:r>
-        <w:rPr>
-          <w:rFonts w:ascii="Cambria" w:hAnsi="Cambria"/>
-          <w:color w:val="0080FF"/>
-          <w:sz w:val="22"/>
-          <w:szCs w:val="22"/>
-          <w:lang w:val="ru-RU" w:eastAsia="ru-RU"/>
-        </w:rPr>
         <w:t>DB</w:t>
       </w:r>
       <w:r>
@@ -1946,7 +2011,7 @@
           <w:szCs w:val="22"/>
           <w:lang w:val="ru-RU" w:eastAsia="ru-RU"/>
         </w:rPr>
-        <w:t xml:space="preserve"> 3 </w:t>
+        <w:t xml:space="preserve"> 4 </w:t>
       </w:r>
       <w:proofErr w:type="spellStart"/>
       <w:r>
@@ -2358,6 +2423,8 @@
         </w:rPr>
         <w:t>128</w:t>
       </w:r>
+      <w:bookmarkStart w:id="0" w:name="_GoBack"/>
+      <w:bookmarkEnd w:id="0"/>
       <w:r>
         <w:rPr>
           <w:rFonts w:ascii="Cambria" w:hAnsi="Cambria"/>
@@ -2691,12 +2758,34 @@
       <w:r>
         <w:rPr>
           <w:rFonts w:ascii="Cambria" w:hAnsi="Cambria"/>
-          <w:color w:val="808000"/>
-          <w:sz w:val="22"/>
-          <w:szCs w:val="22"/>
-          <w:lang w:val="ru-RU" w:eastAsia="ru-RU"/>
-        </w:rPr>
-        <w:t>'123'</w:t>
+          <w:color w:val="808080"/>
+          <w:sz w:val="22"/>
+          <w:szCs w:val="22"/>
+          <w:lang w:val="ru-RU" w:eastAsia="ru-RU"/>
+        </w:rPr>
+        <w:t>"</w:t>
+      </w:r>
+      <w:proofErr w:type="spellStart"/>
+      <w:r>
+        <w:rPr>
+          <w:rFonts w:ascii="Cambria" w:hAnsi="Cambria"/>
+          <w:color w:val="808080"/>
+          <w:sz w:val="22"/>
+          <w:szCs w:val="22"/>
+          <w:lang w:val="ru-RU" w:eastAsia="ru-RU"/>
+        </w:rPr>
+        <w:t>Dominskyi</w:t>
+      </w:r>
+      <w:proofErr w:type="spellEnd"/>
+      <w:r>
+        <w:rPr>
+          <w:rFonts w:ascii="Cambria" w:hAnsi="Cambria"/>
+          <w:color w:val="808080"/>
+          <w:sz w:val="22"/>
+          <w:szCs w:val="22"/>
+          <w:lang w:val="ru-RU" w:eastAsia="ru-RU"/>
+        </w:rPr>
+        <w:t>"</w:t>
       </w:r>
     </w:p>
     <w:p>
@@ -5470,7 +5559,6 @@
           <w:szCs w:val="22"/>
           <w:lang w:val="ru-RU" w:eastAsia="ru-RU"/>
         </w:rPr>
-        <w:lastRenderedPageBreak/>
         <w:t xml:space="preserve">        </w:t>
       </w:r>
       <w:r>
@@ -5652,6 +5740,7 @@
           <w:szCs w:val="22"/>
           <w:lang w:val="ru-RU" w:eastAsia="ru-RU"/>
         </w:rPr>
+        <w:lastRenderedPageBreak/>
         <w:t xml:space="preserve">        </w:t>
       </w:r>
       <w:proofErr w:type="spellStart"/>
@@ -7020,7 +7109,7 @@
           <w:szCs w:val="22"/>
           <w:lang w:val="ru-RU" w:eastAsia="ru-RU"/>
         </w:rPr>
-        <w:t>02h</w:t>
+        <w:t>03h</w:t>
       </w:r>
       <w:r>
         <w:rPr>
@@ -9095,6 +9184,28 @@
         </w:rPr>
         <w:t xml:space="preserve">        </w:t>
       </w:r>
+    </w:p>
+    <w:p>
+      <w:pPr>
+        <w:shd w:val="clear" w:color="auto" w:fill="FFFFFF"/>
+        <w:rPr>
+          <w:rFonts w:ascii="Cambria" w:hAnsi="Cambria"/>
+          <w:color w:val="000000"/>
+          <w:sz w:val="22"/>
+          <w:szCs w:val="22"/>
+          <w:lang w:val="ru-RU" w:eastAsia="ru-RU"/>
+        </w:rPr>
+      </w:pPr>
+      <w:r>
+        <w:rPr>
+          <w:rFonts w:ascii="Cambria" w:hAnsi="Cambria"/>
+          <w:color w:val="000000"/>
+          <w:sz w:val="22"/>
+          <w:szCs w:val="22"/>
+          <w:lang w:val="ru-RU" w:eastAsia="ru-RU"/>
+        </w:rPr>
+        <w:t xml:space="preserve">        </w:t>
+      </w:r>
       <w:proofErr w:type="spellStart"/>
       <w:r>
         <w:rPr>
@@ -9106,7 +9217,7 @@
           <w:szCs w:val="22"/>
           <w:lang w:val="ru-RU" w:eastAsia="ru-RU"/>
         </w:rPr>
-        <w:t>cmp</w:t>
+        <w:t>mov</w:t>
       </w:r>
       <w:proofErr w:type="spellEnd"/>
       <w:r>
@@ -9131,7 +9242,7 @@
           <w:shd w:val="clear" w:color="auto" w:fill="FFFFCC"/>
           <w:lang w:val="ru-RU" w:eastAsia="ru-RU"/>
         </w:rPr>
-        <w:t>al</w:t>
+        <w:t>bh</w:t>
       </w:r>
       <w:proofErr w:type="spellEnd"/>
       <w:r>
@@ -9229,7 +9340,6 @@
         <w:t>di</w:t>
       </w:r>
       <w:proofErr w:type="spellEnd"/>
-      <w:proofErr w:type="gramStart"/>
       <w:r>
         <w:rPr>
           <w:rFonts w:ascii="Cambria" w:hAnsi="Cambria"/>
@@ -9242,59 +9352,6 @@
         </w:rPr>
         <w:t>]</w:t>
       </w:r>
-      <w:r>
-        <w:rPr>
-          <w:rFonts w:ascii="Cambria" w:hAnsi="Cambria"/>
-          <w:color w:val="000000"/>
-          <w:sz w:val="22"/>
-          <w:szCs w:val="22"/>
-          <w:lang w:val="ru-RU" w:eastAsia="ru-RU"/>
-        </w:rPr>
-        <w:t xml:space="preserve"> </w:t>
-      </w:r>
-      <w:r>
-        <w:rPr>
-          <w:rFonts w:ascii="Cambria" w:hAnsi="Cambria"/>
-          <w:color w:val="008000"/>
-          <w:sz w:val="22"/>
-          <w:szCs w:val="22"/>
-          <w:lang w:val="ru-RU" w:eastAsia="ru-RU"/>
-        </w:rPr>
-        <w:t>;</w:t>
-      </w:r>
-      <w:proofErr w:type="gramEnd"/>
-      <w:r>
-        <w:rPr>
-          <w:rFonts w:ascii="Cambria" w:hAnsi="Cambria"/>
-          <w:color w:val="008000"/>
-          <w:sz w:val="22"/>
-          <w:szCs w:val="22"/>
-          <w:lang w:val="ru-RU" w:eastAsia="ru-RU"/>
-        </w:rPr>
-        <w:t xml:space="preserve"> </w:t>
-      </w:r>
-      <w:proofErr w:type="spellStart"/>
-      <w:r>
-        <w:rPr>
-          <w:rFonts w:ascii="Cambria" w:hAnsi="Cambria"/>
-          <w:color w:val="008000"/>
-          <w:sz w:val="22"/>
-          <w:szCs w:val="22"/>
-          <w:lang w:val="ru-RU" w:eastAsia="ru-RU"/>
-        </w:rPr>
-        <w:t>Compare</w:t>
-      </w:r>
-      <w:proofErr w:type="spellEnd"/>
-      <w:r>
-        <w:rPr>
-          <w:rFonts w:ascii="Cambria" w:hAnsi="Cambria"/>
-          <w:color w:val="008000"/>
-          <w:sz w:val="22"/>
-          <w:szCs w:val="22"/>
-          <w:lang w:val="ru-RU" w:eastAsia="ru-RU"/>
-        </w:rPr>
-        <w:t xml:space="preserve"> </w:t>
-      </w:r>
     </w:p>
     <w:p>
       <w:pPr>
@@ -9317,512 +9374,6 @@
         </w:rPr>
         <w:t xml:space="preserve">        </w:t>
       </w:r>
-      <w:r>
-        <w:rPr>
-          <w:rFonts w:ascii="Cambria" w:hAnsi="Cambria"/>
-          <w:color w:val="008000"/>
-          <w:sz w:val="22"/>
-          <w:szCs w:val="22"/>
-          <w:lang w:val="ru-RU" w:eastAsia="ru-RU"/>
-        </w:rPr>
-        <w:t xml:space="preserve">; </w:t>
-      </w:r>
-      <w:proofErr w:type="spellStart"/>
-      <w:r>
-        <w:rPr>
-          <w:rFonts w:ascii="Cambria" w:hAnsi="Cambria"/>
-          <w:color w:val="008000"/>
-          <w:sz w:val="22"/>
-          <w:szCs w:val="22"/>
-          <w:lang w:val="ru-RU" w:eastAsia="ru-RU"/>
-        </w:rPr>
-        <w:t>ptr</w:t>
-      </w:r>
-      <w:proofErr w:type="spellEnd"/>
-      <w:r>
-        <w:rPr>
-          <w:rFonts w:ascii="Cambria" w:hAnsi="Cambria"/>
-          <w:color w:val="008000"/>
-          <w:sz w:val="22"/>
-          <w:szCs w:val="22"/>
-          <w:lang w:val="ru-RU" w:eastAsia="ru-RU"/>
-        </w:rPr>
-        <w:t xml:space="preserve"> = </w:t>
-      </w:r>
-      <w:proofErr w:type="spellStart"/>
-      <w:r>
-        <w:rPr>
-          <w:rFonts w:ascii="Cambria" w:hAnsi="Cambria"/>
-          <w:color w:val="008000"/>
-          <w:sz w:val="22"/>
-          <w:szCs w:val="22"/>
-          <w:lang w:val="ru-RU" w:eastAsia="ru-RU"/>
-        </w:rPr>
-        <w:t>The</w:t>
-      </w:r>
-      <w:proofErr w:type="spellEnd"/>
-      <w:r>
-        <w:rPr>
-          <w:rFonts w:ascii="Cambria" w:hAnsi="Cambria"/>
-          <w:color w:val="008000"/>
-          <w:sz w:val="22"/>
-          <w:szCs w:val="22"/>
-          <w:lang w:val="ru-RU" w:eastAsia="ru-RU"/>
-        </w:rPr>
-        <w:t xml:space="preserve"> </w:t>
-      </w:r>
-      <w:proofErr w:type="spellStart"/>
-      <w:r>
-        <w:rPr>
-          <w:rFonts w:ascii="Cambria" w:hAnsi="Cambria"/>
-          <w:color w:val="008000"/>
-          <w:sz w:val="22"/>
-          <w:szCs w:val="22"/>
-          <w:lang w:val="ru-RU" w:eastAsia="ru-RU"/>
-        </w:rPr>
-        <w:t>first</w:t>
-      </w:r>
-      <w:proofErr w:type="spellEnd"/>
-      <w:r>
-        <w:rPr>
-          <w:rFonts w:ascii="Cambria" w:hAnsi="Cambria"/>
-          <w:color w:val="008000"/>
-          <w:sz w:val="22"/>
-          <w:szCs w:val="22"/>
-          <w:lang w:val="ru-RU" w:eastAsia="ru-RU"/>
-        </w:rPr>
-        <w:t xml:space="preserve"> </w:t>
-      </w:r>
-      <w:proofErr w:type="spellStart"/>
-      <w:r>
-        <w:rPr>
-          <w:rFonts w:ascii="Cambria" w:hAnsi="Cambria"/>
-          <w:color w:val="008000"/>
-          <w:sz w:val="22"/>
-          <w:szCs w:val="22"/>
-          <w:lang w:val="ru-RU" w:eastAsia="ru-RU"/>
-        </w:rPr>
-        <w:t>operator</w:t>
-      </w:r>
-      <w:proofErr w:type="spellEnd"/>
-      <w:r>
-        <w:rPr>
-          <w:rFonts w:ascii="Cambria" w:hAnsi="Cambria"/>
-          <w:color w:val="008000"/>
-          <w:sz w:val="22"/>
-          <w:szCs w:val="22"/>
-          <w:lang w:val="ru-RU" w:eastAsia="ru-RU"/>
-        </w:rPr>
-        <w:t xml:space="preserve"> </w:t>
-      </w:r>
-      <w:proofErr w:type="spellStart"/>
-      <w:r>
-        <w:rPr>
-          <w:rFonts w:ascii="Cambria" w:hAnsi="Cambria"/>
-          <w:color w:val="008000"/>
-          <w:sz w:val="22"/>
-          <w:szCs w:val="22"/>
-          <w:lang w:val="ru-RU" w:eastAsia="ru-RU"/>
-        </w:rPr>
-        <w:t>forces</w:t>
-      </w:r>
-      <w:proofErr w:type="spellEnd"/>
-      <w:r>
-        <w:rPr>
-          <w:rFonts w:ascii="Cambria" w:hAnsi="Cambria"/>
-          <w:color w:val="008000"/>
-          <w:sz w:val="22"/>
-          <w:szCs w:val="22"/>
-          <w:lang w:val="ru-RU" w:eastAsia="ru-RU"/>
-        </w:rPr>
-        <w:t xml:space="preserve"> </w:t>
-      </w:r>
-      <w:proofErr w:type="spellStart"/>
-      <w:r>
-        <w:rPr>
-          <w:rFonts w:ascii="Cambria" w:hAnsi="Cambria"/>
-          <w:color w:val="008000"/>
-          <w:sz w:val="22"/>
-          <w:szCs w:val="22"/>
-          <w:lang w:val="ru-RU" w:eastAsia="ru-RU"/>
-        </w:rPr>
-        <w:t>the</w:t>
-      </w:r>
-      <w:proofErr w:type="spellEnd"/>
-      <w:r>
-        <w:rPr>
-          <w:rFonts w:ascii="Cambria" w:hAnsi="Cambria"/>
-          <w:color w:val="008000"/>
-          <w:sz w:val="22"/>
-          <w:szCs w:val="22"/>
-          <w:lang w:val="ru-RU" w:eastAsia="ru-RU"/>
-        </w:rPr>
-        <w:t xml:space="preserve"> </w:t>
-      </w:r>
-      <w:proofErr w:type="spellStart"/>
-      <w:r>
-        <w:rPr>
-          <w:rFonts w:ascii="Cambria" w:hAnsi="Cambria"/>
-          <w:color w:val="008000"/>
-          <w:sz w:val="22"/>
-          <w:szCs w:val="22"/>
-          <w:lang w:val="ru-RU" w:eastAsia="ru-RU"/>
-        </w:rPr>
-        <w:t>expression</w:t>
-      </w:r>
-      <w:proofErr w:type="spellEnd"/>
-      <w:r>
-        <w:rPr>
-          <w:rFonts w:ascii="Cambria" w:hAnsi="Cambria"/>
-          <w:color w:val="008000"/>
-          <w:sz w:val="22"/>
-          <w:szCs w:val="22"/>
-          <w:lang w:val="ru-RU" w:eastAsia="ru-RU"/>
-        </w:rPr>
-        <w:t xml:space="preserve"> </w:t>
-      </w:r>
-      <w:proofErr w:type="spellStart"/>
-      <w:r>
-        <w:rPr>
-          <w:rFonts w:ascii="Cambria" w:hAnsi="Cambria"/>
-          <w:color w:val="008000"/>
-          <w:sz w:val="22"/>
-          <w:szCs w:val="22"/>
-          <w:lang w:val="ru-RU" w:eastAsia="ru-RU"/>
-        </w:rPr>
-        <w:t>to</w:t>
-      </w:r>
-      <w:proofErr w:type="spellEnd"/>
-      <w:r>
-        <w:rPr>
-          <w:rFonts w:ascii="Cambria" w:hAnsi="Cambria"/>
-          <w:color w:val="008000"/>
-          <w:sz w:val="22"/>
-          <w:szCs w:val="22"/>
-          <w:lang w:val="ru-RU" w:eastAsia="ru-RU"/>
-        </w:rPr>
-        <w:t xml:space="preserve"> </w:t>
-      </w:r>
-      <w:proofErr w:type="spellStart"/>
-      <w:r>
-        <w:rPr>
-          <w:rFonts w:ascii="Cambria" w:hAnsi="Cambria"/>
-          <w:color w:val="008000"/>
-          <w:sz w:val="22"/>
-          <w:szCs w:val="22"/>
-          <w:lang w:val="ru-RU" w:eastAsia="ru-RU"/>
-        </w:rPr>
-        <w:t>be</w:t>
-      </w:r>
-      <w:proofErr w:type="spellEnd"/>
-      <w:r>
-        <w:rPr>
-          <w:rFonts w:ascii="Cambria" w:hAnsi="Cambria"/>
-          <w:color w:val="008000"/>
-          <w:sz w:val="22"/>
-          <w:szCs w:val="22"/>
-          <w:lang w:val="ru-RU" w:eastAsia="ru-RU"/>
-        </w:rPr>
-        <w:t xml:space="preserve"> </w:t>
-      </w:r>
-      <w:proofErr w:type="spellStart"/>
-      <w:r>
-        <w:rPr>
-          <w:rFonts w:ascii="Cambria" w:hAnsi="Cambria"/>
-          <w:color w:val="008000"/>
-          <w:sz w:val="22"/>
-          <w:szCs w:val="22"/>
-          <w:lang w:val="ru-RU" w:eastAsia="ru-RU"/>
-        </w:rPr>
-        <w:t>treated</w:t>
-      </w:r>
-      <w:proofErr w:type="spellEnd"/>
-      <w:r>
-        <w:rPr>
-          <w:rFonts w:ascii="Cambria" w:hAnsi="Cambria"/>
-          <w:color w:val="008000"/>
-          <w:sz w:val="22"/>
-          <w:szCs w:val="22"/>
-          <w:lang w:val="ru-RU" w:eastAsia="ru-RU"/>
-        </w:rPr>
-        <w:t xml:space="preserve"> </w:t>
-      </w:r>
-      <w:proofErr w:type="spellStart"/>
-      <w:r>
-        <w:rPr>
-          <w:rFonts w:ascii="Cambria" w:hAnsi="Cambria"/>
-          <w:color w:val="008000"/>
-          <w:sz w:val="22"/>
-          <w:szCs w:val="22"/>
-          <w:lang w:val="ru-RU" w:eastAsia="ru-RU"/>
-        </w:rPr>
-        <w:t>as</w:t>
-      </w:r>
-      <w:proofErr w:type="spellEnd"/>
-      <w:r>
-        <w:rPr>
-          <w:rFonts w:ascii="Cambria" w:hAnsi="Cambria"/>
-          <w:color w:val="008000"/>
-          <w:sz w:val="22"/>
-          <w:szCs w:val="22"/>
-          <w:lang w:val="ru-RU" w:eastAsia="ru-RU"/>
-        </w:rPr>
-        <w:t xml:space="preserve"> </w:t>
-      </w:r>
-      <w:proofErr w:type="spellStart"/>
-      <w:r>
-        <w:rPr>
-          <w:rFonts w:ascii="Cambria" w:hAnsi="Cambria"/>
-          <w:color w:val="008000"/>
-          <w:sz w:val="22"/>
-          <w:szCs w:val="22"/>
-          <w:lang w:val="ru-RU" w:eastAsia="ru-RU"/>
-        </w:rPr>
-        <w:t>having</w:t>
-      </w:r>
-      <w:proofErr w:type="spellEnd"/>
-    </w:p>
-    <w:p>
-      <w:pPr>
-        <w:shd w:val="clear" w:color="auto" w:fill="FFFFFF"/>
-        <w:rPr>
-          <w:rFonts w:ascii="Cambria" w:hAnsi="Cambria"/>
-          <w:color w:val="000000"/>
-          <w:sz w:val="22"/>
-          <w:szCs w:val="22"/>
-          <w:lang w:val="ru-RU" w:eastAsia="ru-RU"/>
-        </w:rPr>
-      </w:pPr>
-      <w:r>
-        <w:rPr>
-          <w:rFonts w:ascii="Cambria" w:hAnsi="Cambria"/>
-          <w:color w:val="000000"/>
-          <w:sz w:val="22"/>
-          <w:szCs w:val="22"/>
-          <w:lang w:val="ru-RU" w:eastAsia="ru-RU"/>
-        </w:rPr>
-        <w:t xml:space="preserve">        </w:t>
-      </w:r>
-      <w:r>
-        <w:rPr>
-          <w:rFonts w:ascii="Cambria" w:hAnsi="Cambria"/>
-          <w:color w:val="008000"/>
-          <w:sz w:val="22"/>
-          <w:szCs w:val="22"/>
-          <w:lang w:val="ru-RU" w:eastAsia="ru-RU"/>
-        </w:rPr>
-        <w:t xml:space="preserve">; </w:t>
-      </w:r>
-      <w:proofErr w:type="spellStart"/>
-      <w:r>
-        <w:rPr>
-          <w:rFonts w:ascii="Cambria" w:hAnsi="Cambria"/>
-          <w:color w:val="008000"/>
-          <w:sz w:val="22"/>
-          <w:szCs w:val="22"/>
-          <w:lang w:val="ru-RU" w:eastAsia="ru-RU"/>
-        </w:rPr>
-        <w:t>the</w:t>
-      </w:r>
-      <w:proofErr w:type="spellEnd"/>
-      <w:r>
-        <w:rPr>
-          <w:rFonts w:ascii="Cambria" w:hAnsi="Cambria"/>
-          <w:color w:val="008000"/>
-          <w:sz w:val="22"/>
-          <w:szCs w:val="22"/>
-          <w:lang w:val="ru-RU" w:eastAsia="ru-RU"/>
-        </w:rPr>
-        <w:t xml:space="preserve"> </w:t>
-      </w:r>
-      <w:proofErr w:type="spellStart"/>
-      <w:r>
-        <w:rPr>
-          <w:rFonts w:ascii="Cambria" w:hAnsi="Cambria"/>
-          <w:color w:val="008000"/>
-          <w:sz w:val="22"/>
-          <w:szCs w:val="22"/>
-          <w:lang w:val="ru-RU" w:eastAsia="ru-RU"/>
-        </w:rPr>
-        <w:t>specified</w:t>
-      </w:r>
-      <w:proofErr w:type="spellEnd"/>
-      <w:r>
-        <w:rPr>
-          <w:rFonts w:ascii="Cambria" w:hAnsi="Cambria"/>
-          <w:color w:val="008000"/>
-          <w:sz w:val="22"/>
-          <w:szCs w:val="22"/>
-          <w:lang w:val="ru-RU" w:eastAsia="ru-RU"/>
-        </w:rPr>
-        <w:t xml:space="preserve"> </w:t>
-      </w:r>
-      <w:proofErr w:type="spellStart"/>
-      <w:r>
-        <w:rPr>
-          <w:rFonts w:ascii="Cambria" w:hAnsi="Cambria"/>
-          <w:color w:val="008000"/>
-          <w:sz w:val="22"/>
-          <w:szCs w:val="22"/>
-          <w:lang w:val="ru-RU" w:eastAsia="ru-RU"/>
-        </w:rPr>
-        <w:t>type</w:t>
-      </w:r>
-      <w:proofErr w:type="spellEnd"/>
-      <w:r>
-        <w:rPr>
-          <w:rFonts w:ascii="Cambria" w:hAnsi="Cambria"/>
-          <w:color w:val="008000"/>
-          <w:sz w:val="22"/>
-          <w:szCs w:val="22"/>
-          <w:lang w:val="ru-RU" w:eastAsia="ru-RU"/>
-        </w:rPr>
-        <w:t xml:space="preserve">. </w:t>
-      </w:r>
-      <w:proofErr w:type="spellStart"/>
-      <w:r>
-        <w:rPr>
-          <w:rFonts w:ascii="Cambria" w:hAnsi="Cambria"/>
-          <w:color w:val="008000"/>
-          <w:sz w:val="22"/>
-          <w:szCs w:val="22"/>
-          <w:lang w:val="ru-RU" w:eastAsia="ru-RU"/>
-        </w:rPr>
-        <w:t>The</w:t>
-      </w:r>
-      <w:proofErr w:type="spellEnd"/>
-      <w:r>
-        <w:rPr>
-          <w:rFonts w:ascii="Cambria" w:hAnsi="Cambria"/>
-          <w:color w:val="008000"/>
-          <w:sz w:val="22"/>
-          <w:szCs w:val="22"/>
-          <w:lang w:val="ru-RU" w:eastAsia="ru-RU"/>
-        </w:rPr>
-        <w:t xml:space="preserve"> </w:t>
-      </w:r>
-      <w:proofErr w:type="spellStart"/>
-      <w:r>
-        <w:rPr>
-          <w:rFonts w:ascii="Cambria" w:hAnsi="Cambria"/>
-          <w:color w:val="008000"/>
-          <w:sz w:val="22"/>
-          <w:szCs w:val="22"/>
-          <w:lang w:val="ru-RU" w:eastAsia="ru-RU"/>
-        </w:rPr>
-        <w:t>second</w:t>
-      </w:r>
-      <w:proofErr w:type="spellEnd"/>
-      <w:r>
-        <w:rPr>
-          <w:rFonts w:ascii="Cambria" w:hAnsi="Cambria"/>
-          <w:color w:val="008000"/>
-          <w:sz w:val="22"/>
-          <w:szCs w:val="22"/>
-          <w:lang w:val="ru-RU" w:eastAsia="ru-RU"/>
-        </w:rPr>
-        <w:t xml:space="preserve"> </w:t>
-      </w:r>
-      <w:proofErr w:type="spellStart"/>
-      <w:r>
-        <w:rPr>
-          <w:rFonts w:ascii="Cambria" w:hAnsi="Cambria"/>
-          <w:color w:val="008000"/>
-          <w:sz w:val="22"/>
-          <w:szCs w:val="22"/>
-          <w:lang w:val="ru-RU" w:eastAsia="ru-RU"/>
-        </w:rPr>
-        <w:t>operator</w:t>
-      </w:r>
-      <w:proofErr w:type="spellEnd"/>
-      <w:r>
-        <w:rPr>
-          <w:rFonts w:ascii="Cambria" w:hAnsi="Cambria"/>
-          <w:color w:val="008000"/>
-          <w:sz w:val="22"/>
-          <w:szCs w:val="22"/>
-          <w:lang w:val="ru-RU" w:eastAsia="ru-RU"/>
-        </w:rPr>
-        <w:t xml:space="preserve"> </w:t>
-      </w:r>
-      <w:proofErr w:type="spellStart"/>
-      <w:r>
-        <w:rPr>
-          <w:rFonts w:ascii="Cambria" w:hAnsi="Cambria"/>
-          <w:color w:val="008000"/>
-          <w:sz w:val="22"/>
-          <w:szCs w:val="22"/>
-          <w:lang w:val="ru-RU" w:eastAsia="ru-RU"/>
-        </w:rPr>
-        <w:t>specifies</w:t>
-      </w:r>
-      <w:proofErr w:type="spellEnd"/>
-      <w:r>
-        <w:rPr>
-          <w:rFonts w:ascii="Cambria" w:hAnsi="Cambria"/>
-          <w:color w:val="008000"/>
-          <w:sz w:val="22"/>
-          <w:szCs w:val="22"/>
-          <w:lang w:val="ru-RU" w:eastAsia="ru-RU"/>
-        </w:rPr>
-        <w:t xml:space="preserve"> a </w:t>
-      </w:r>
-      <w:proofErr w:type="spellStart"/>
-      <w:r>
-        <w:rPr>
-          <w:rFonts w:ascii="Cambria" w:hAnsi="Cambria"/>
-          <w:color w:val="008000"/>
-          <w:sz w:val="22"/>
-          <w:szCs w:val="22"/>
-          <w:lang w:val="ru-RU" w:eastAsia="ru-RU"/>
-        </w:rPr>
-        <w:t>pointer</w:t>
-      </w:r>
-      <w:proofErr w:type="spellEnd"/>
-      <w:r>
-        <w:rPr>
-          <w:rFonts w:ascii="Cambria" w:hAnsi="Cambria"/>
-          <w:color w:val="008000"/>
-          <w:sz w:val="22"/>
-          <w:szCs w:val="22"/>
-          <w:lang w:val="ru-RU" w:eastAsia="ru-RU"/>
-        </w:rPr>
-        <w:t xml:space="preserve"> </w:t>
-      </w:r>
-      <w:proofErr w:type="spellStart"/>
-      <w:r>
-        <w:rPr>
-          <w:rFonts w:ascii="Cambria" w:hAnsi="Cambria"/>
-          <w:color w:val="008000"/>
-          <w:sz w:val="22"/>
-          <w:szCs w:val="22"/>
-          <w:lang w:val="ru-RU" w:eastAsia="ru-RU"/>
-        </w:rPr>
-        <w:t>to</w:t>
-      </w:r>
-      <w:proofErr w:type="spellEnd"/>
-      <w:r>
-        <w:rPr>
-          <w:rFonts w:ascii="Cambria" w:hAnsi="Cambria"/>
-          <w:color w:val="008000"/>
-          <w:sz w:val="22"/>
-          <w:szCs w:val="22"/>
-          <w:lang w:val="ru-RU" w:eastAsia="ru-RU"/>
-        </w:rPr>
-        <w:t xml:space="preserve"> </w:t>
-      </w:r>
-      <w:proofErr w:type="spellStart"/>
-      <w:r>
-        <w:rPr>
-          <w:rFonts w:ascii="Cambria" w:hAnsi="Cambria"/>
-          <w:color w:val="008000"/>
-          <w:sz w:val="22"/>
-          <w:szCs w:val="22"/>
-          <w:lang w:val="ru-RU" w:eastAsia="ru-RU"/>
-        </w:rPr>
-        <w:t>type</w:t>
-      </w:r>
-      <w:proofErr w:type="spellEnd"/>
     </w:p>
     <w:p>
       <w:pPr>
@@ -9856,9 +9407,46 @@
           <w:szCs w:val="22"/>
           <w:lang w:val="ru-RU" w:eastAsia="ru-RU"/>
         </w:rPr>
-        <w:t>je</w:t>
-      </w:r>
-      <w:proofErr w:type="spellEnd"/>
+        <w:t>cmp</w:t>
+      </w:r>
+      <w:proofErr w:type="spellEnd"/>
+      <w:r>
+        <w:rPr>
+          <w:rFonts w:ascii="Cambria" w:hAnsi="Cambria"/>
+          <w:color w:val="000000"/>
+          <w:sz w:val="22"/>
+          <w:szCs w:val="22"/>
+          <w:lang w:val="ru-RU" w:eastAsia="ru-RU"/>
+        </w:rPr>
+        <w:t xml:space="preserve"> </w:t>
+      </w:r>
+      <w:proofErr w:type="spellStart"/>
+      <w:r>
+        <w:rPr>
+          <w:rFonts w:ascii="Cambria" w:hAnsi="Cambria"/>
+          <w:b/>
+          <w:bCs/>
+          <w:color w:val="8080FF"/>
+          <w:sz w:val="22"/>
+          <w:szCs w:val="22"/>
+          <w:shd w:val="clear" w:color="auto" w:fill="FFFFCC"/>
+          <w:lang w:val="ru-RU" w:eastAsia="ru-RU"/>
+        </w:rPr>
+        <w:t>al</w:t>
+      </w:r>
+      <w:proofErr w:type="spellEnd"/>
+      <w:r>
+        <w:rPr>
+          <w:rFonts w:ascii="Cambria" w:hAnsi="Cambria"/>
+          <w:b/>
+          <w:bCs/>
+          <w:color w:val="000080"/>
+          <w:sz w:val="22"/>
+          <w:szCs w:val="22"/>
+          <w:lang w:val="ru-RU" w:eastAsia="ru-RU"/>
+        </w:rPr>
+        <w:t>,</w:t>
+      </w:r>
       <w:r>
         <w:rPr>
           <w:rFonts w:ascii="Cambria" w:hAnsi="Cambria"/>
@@ -9874,12 +9462,15 @@
       <w:r>
         <w:rPr>
           <w:rFonts w:ascii="Cambria" w:hAnsi="Cambria"/>
-          <w:color w:val="000000"/>
-          <w:sz w:val="22"/>
-          <w:szCs w:val="22"/>
-          <w:lang w:val="ru-RU" w:eastAsia="ru-RU"/>
-        </w:rPr>
-        <w:t>LoopItself</w:t>
+          <w:b/>
+          <w:bCs/>
+          <w:color w:val="8080FF"/>
+          <w:sz w:val="22"/>
+          <w:szCs w:val="22"/>
+          <w:shd w:val="clear" w:color="auto" w:fill="FFFFCC"/>
+          <w:lang w:val="ru-RU" w:eastAsia="ru-RU"/>
+        </w:rPr>
+        <w:t>bh</w:t>
       </w:r>
       <w:proofErr w:type="spellEnd"/>
       <w:r>
@@ -9922,31 +9513,19 @@
           <w:szCs w:val="22"/>
           <w:lang w:val="ru-RU" w:eastAsia="ru-RU"/>
         </w:rPr>
-        <w:t>Jump</w:t>
-      </w:r>
-      <w:proofErr w:type="spellEnd"/>
-      <w:r>
-        <w:rPr>
-          <w:rFonts w:ascii="Cambria" w:hAnsi="Cambria"/>
-          <w:color w:val="008000"/>
-          <w:sz w:val="22"/>
-          <w:szCs w:val="22"/>
-          <w:lang w:val="ru-RU" w:eastAsia="ru-RU"/>
-        </w:rPr>
-        <w:t xml:space="preserve"> </w:t>
-      </w:r>
-      <w:proofErr w:type="spellStart"/>
-      <w:r>
-        <w:rPr>
-          <w:rFonts w:ascii="Cambria" w:hAnsi="Cambria"/>
-          <w:color w:val="008000"/>
-          <w:sz w:val="22"/>
-          <w:szCs w:val="22"/>
-          <w:lang w:val="ru-RU" w:eastAsia="ru-RU"/>
-        </w:rPr>
-        <w:t>Equal</w:t>
-      </w:r>
-      <w:proofErr w:type="spellEnd"/>
+        <w:t>Compare</w:t>
+      </w:r>
+      <w:proofErr w:type="spellEnd"/>
+      <w:r>
+        <w:rPr>
+          <w:rFonts w:ascii="Cambria" w:hAnsi="Cambria"/>
+          <w:color w:val="008000"/>
+          <w:sz w:val="22"/>
+          <w:szCs w:val="22"/>
+          <w:lang w:val="ru-RU" w:eastAsia="ru-RU"/>
+        </w:rPr>
+        <w:t xml:space="preserve"> </w:t>
+      </w:r>
     </w:p>
     <w:p>
       <w:pPr>
@@ -9967,8 +9546,514 @@
           <w:szCs w:val="22"/>
           <w:lang w:val="ru-RU" w:eastAsia="ru-RU"/>
         </w:rPr>
-        <w:t xml:space="preserve"> </w:t>
-      </w:r>
+        <w:t xml:space="preserve">        </w:t>
+      </w:r>
+      <w:r>
+        <w:rPr>
+          <w:rFonts w:ascii="Cambria" w:hAnsi="Cambria"/>
+          <w:color w:val="008000"/>
+          <w:sz w:val="22"/>
+          <w:szCs w:val="22"/>
+          <w:lang w:val="ru-RU" w:eastAsia="ru-RU"/>
+        </w:rPr>
+        <w:t xml:space="preserve">; </w:t>
+      </w:r>
+      <w:proofErr w:type="spellStart"/>
+      <w:r>
+        <w:rPr>
+          <w:rFonts w:ascii="Cambria" w:hAnsi="Cambria"/>
+          <w:color w:val="008000"/>
+          <w:sz w:val="22"/>
+          <w:szCs w:val="22"/>
+          <w:lang w:val="ru-RU" w:eastAsia="ru-RU"/>
+        </w:rPr>
+        <w:t>ptr</w:t>
+      </w:r>
+      <w:proofErr w:type="spellEnd"/>
+      <w:r>
+        <w:rPr>
+          <w:rFonts w:ascii="Cambria" w:hAnsi="Cambria"/>
+          <w:color w:val="008000"/>
+          <w:sz w:val="22"/>
+          <w:szCs w:val="22"/>
+          <w:lang w:val="ru-RU" w:eastAsia="ru-RU"/>
+        </w:rPr>
+        <w:t xml:space="preserve"> = </w:t>
+      </w:r>
+      <w:proofErr w:type="spellStart"/>
+      <w:r>
+        <w:rPr>
+          <w:rFonts w:ascii="Cambria" w:hAnsi="Cambria"/>
+          <w:color w:val="008000"/>
+          <w:sz w:val="22"/>
+          <w:szCs w:val="22"/>
+          <w:lang w:val="ru-RU" w:eastAsia="ru-RU"/>
+        </w:rPr>
+        <w:t>The</w:t>
+      </w:r>
+      <w:proofErr w:type="spellEnd"/>
+      <w:r>
+        <w:rPr>
+          <w:rFonts w:ascii="Cambria" w:hAnsi="Cambria"/>
+          <w:color w:val="008000"/>
+          <w:sz w:val="22"/>
+          <w:szCs w:val="22"/>
+          <w:lang w:val="ru-RU" w:eastAsia="ru-RU"/>
+        </w:rPr>
+        <w:t xml:space="preserve"> </w:t>
+      </w:r>
+      <w:proofErr w:type="spellStart"/>
+      <w:r>
+        <w:rPr>
+          <w:rFonts w:ascii="Cambria" w:hAnsi="Cambria"/>
+          <w:color w:val="008000"/>
+          <w:sz w:val="22"/>
+          <w:szCs w:val="22"/>
+          <w:lang w:val="ru-RU" w:eastAsia="ru-RU"/>
+        </w:rPr>
+        <w:t>first</w:t>
+      </w:r>
+      <w:proofErr w:type="spellEnd"/>
+      <w:r>
+        <w:rPr>
+          <w:rFonts w:ascii="Cambria" w:hAnsi="Cambria"/>
+          <w:color w:val="008000"/>
+          <w:sz w:val="22"/>
+          <w:szCs w:val="22"/>
+          <w:lang w:val="ru-RU" w:eastAsia="ru-RU"/>
+        </w:rPr>
+        <w:t xml:space="preserve"> </w:t>
+      </w:r>
+      <w:proofErr w:type="spellStart"/>
+      <w:r>
+        <w:rPr>
+          <w:rFonts w:ascii="Cambria" w:hAnsi="Cambria"/>
+          <w:color w:val="008000"/>
+          <w:sz w:val="22"/>
+          <w:szCs w:val="22"/>
+          <w:lang w:val="ru-RU" w:eastAsia="ru-RU"/>
+        </w:rPr>
+        <w:t>operator</w:t>
+      </w:r>
+      <w:proofErr w:type="spellEnd"/>
+      <w:r>
+        <w:rPr>
+          <w:rFonts w:ascii="Cambria" w:hAnsi="Cambria"/>
+          <w:color w:val="008000"/>
+          <w:sz w:val="22"/>
+          <w:szCs w:val="22"/>
+          <w:lang w:val="ru-RU" w:eastAsia="ru-RU"/>
+        </w:rPr>
+        <w:t xml:space="preserve"> </w:t>
+      </w:r>
+      <w:proofErr w:type="spellStart"/>
+      <w:r>
+        <w:rPr>
+          <w:rFonts w:ascii="Cambria" w:hAnsi="Cambria"/>
+          <w:color w:val="008000"/>
+          <w:sz w:val="22"/>
+          <w:szCs w:val="22"/>
+          <w:lang w:val="ru-RU" w:eastAsia="ru-RU"/>
+        </w:rPr>
+        <w:t>forces</w:t>
+      </w:r>
+      <w:proofErr w:type="spellEnd"/>
+      <w:r>
+        <w:rPr>
+          <w:rFonts w:ascii="Cambria" w:hAnsi="Cambria"/>
+          <w:color w:val="008000"/>
+          <w:sz w:val="22"/>
+          <w:szCs w:val="22"/>
+          <w:lang w:val="ru-RU" w:eastAsia="ru-RU"/>
+        </w:rPr>
+        <w:t xml:space="preserve"> </w:t>
+      </w:r>
+      <w:proofErr w:type="spellStart"/>
+      <w:r>
+        <w:rPr>
+          <w:rFonts w:ascii="Cambria" w:hAnsi="Cambria"/>
+          <w:color w:val="008000"/>
+          <w:sz w:val="22"/>
+          <w:szCs w:val="22"/>
+          <w:lang w:val="ru-RU" w:eastAsia="ru-RU"/>
+        </w:rPr>
+        <w:t>the</w:t>
+      </w:r>
+      <w:proofErr w:type="spellEnd"/>
+      <w:r>
+        <w:rPr>
+          <w:rFonts w:ascii="Cambria" w:hAnsi="Cambria"/>
+          <w:color w:val="008000"/>
+          <w:sz w:val="22"/>
+          <w:szCs w:val="22"/>
+          <w:lang w:val="ru-RU" w:eastAsia="ru-RU"/>
+        </w:rPr>
+        <w:t xml:space="preserve"> </w:t>
+      </w:r>
+      <w:proofErr w:type="spellStart"/>
+      <w:r>
+        <w:rPr>
+          <w:rFonts w:ascii="Cambria" w:hAnsi="Cambria"/>
+          <w:color w:val="008000"/>
+          <w:sz w:val="22"/>
+          <w:szCs w:val="22"/>
+          <w:lang w:val="ru-RU" w:eastAsia="ru-RU"/>
+        </w:rPr>
+        <w:t>expression</w:t>
+      </w:r>
+      <w:proofErr w:type="spellEnd"/>
+      <w:r>
+        <w:rPr>
+          <w:rFonts w:ascii="Cambria" w:hAnsi="Cambria"/>
+          <w:color w:val="008000"/>
+          <w:sz w:val="22"/>
+          <w:szCs w:val="22"/>
+          <w:lang w:val="ru-RU" w:eastAsia="ru-RU"/>
+        </w:rPr>
+        <w:t xml:space="preserve"> </w:t>
+      </w:r>
+      <w:proofErr w:type="spellStart"/>
+      <w:r>
+        <w:rPr>
+          <w:rFonts w:ascii="Cambria" w:hAnsi="Cambria"/>
+          <w:color w:val="008000"/>
+          <w:sz w:val="22"/>
+          <w:szCs w:val="22"/>
+          <w:lang w:val="ru-RU" w:eastAsia="ru-RU"/>
+        </w:rPr>
+        <w:t>to</w:t>
+      </w:r>
+      <w:proofErr w:type="spellEnd"/>
+      <w:r>
+        <w:rPr>
+          <w:rFonts w:ascii="Cambria" w:hAnsi="Cambria"/>
+          <w:color w:val="008000"/>
+          <w:sz w:val="22"/>
+          <w:szCs w:val="22"/>
+          <w:lang w:val="ru-RU" w:eastAsia="ru-RU"/>
+        </w:rPr>
+        <w:t xml:space="preserve"> </w:t>
+      </w:r>
+      <w:proofErr w:type="spellStart"/>
+      <w:r>
+        <w:rPr>
+          <w:rFonts w:ascii="Cambria" w:hAnsi="Cambria"/>
+          <w:color w:val="008000"/>
+          <w:sz w:val="22"/>
+          <w:szCs w:val="22"/>
+          <w:lang w:val="ru-RU" w:eastAsia="ru-RU"/>
+        </w:rPr>
+        <w:t>be</w:t>
+      </w:r>
+      <w:proofErr w:type="spellEnd"/>
+      <w:r>
+        <w:rPr>
+          <w:rFonts w:ascii="Cambria" w:hAnsi="Cambria"/>
+          <w:color w:val="008000"/>
+          <w:sz w:val="22"/>
+          <w:szCs w:val="22"/>
+          <w:lang w:val="ru-RU" w:eastAsia="ru-RU"/>
+        </w:rPr>
+        <w:t xml:space="preserve"> </w:t>
+      </w:r>
+      <w:proofErr w:type="spellStart"/>
+      <w:r>
+        <w:rPr>
+          <w:rFonts w:ascii="Cambria" w:hAnsi="Cambria"/>
+          <w:color w:val="008000"/>
+          <w:sz w:val="22"/>
+          <w:szCs w:val="22"/>
+          <w:lang w:val="ru-RU" w:eastAsia="ru-RU"/>
+        </w:rPr>
+        <w:t>treated</w:t>
+      </w:r>
+      <w:proofErr w:type="spellEnd"/>
+      <w:r>
+        <w:rPr>
+          <w:rFonts w:ascii="Cambria" w:hAnsi="Cambria"/>
+          <w:color w:val="008000"/>
+          <w:sz w:val="22"/>
+          <w:szCs w:val="22"/>
+          <w:lang w:val="ru-RU" w:eastAsia="ru-RU"/>
+        </w:rPr>
+        <w:t xml:space="preserve"> </w:t>
+      </w:r>
+      <w:proofErr w:type="spellStart"/>
+      <w:r>
+        <w:rPr>
+          <w:rFonts w:ascii="Cambria" w:hAnsi="Cambria"/>
+          <w:color w:val="008000"/>
+          <w:sz w:val="22"/>
+          <w:szCs w:val="22"/>
+          <w:lang w:val="ru-RU" w:eastAsia="ru-RU"/>
+        </w:rPr>
+        <w:t>as</w:t>
+      </w:r>
+      <w:proofErr w:type="spellEnd"/>
+      <w:r>
+        <w:rPr>
+          <w:rFonts w:ascii="Cambria" w:hAnsi="Cambria"/>
+          <w:color w:val="008000"/>
+          <w:sz w:val="22"/>
+          <w:szCs w:val="22"/>
+          <w:lang w:val="ru-RU" w:eastAsia="ru-RU"/>
+        </w:rPr>
+        <w:t xml:space="preserve"> </w:t>
+      </w:r>
+      <w:proofErr w:type="spellStart"/>
+      <w:r>
+        <w:rPr>
+          <w:rFonts w:ascii="Cambria" w:hAnsi="Cambria"/>
+          <w:color w:val="008000"/>
+          <w:sz w:val="22"/>
+          <w:szCs w:val="22"/>
+          <w:lang w:val="ru-RU" w:eastAsia="ru-RU"/>
+        </w:rPr>
+        <w:t>having</w:t>
+      </w:r>
+      <w:proofErr w:type="spellEnd"/>
+    </w:p>
+    <w:p>
+      <w:pPr>
+        <w:shd w:val="clear" w:color="auto" w:fill="FFFFFF"/>
+        <w:rPr>
+          <w:rFonts w:ascii="Cambria" w:hAnsi="Cambria"/>
+          <w:color w:val="000000"/>
+          <w:sz w:val="22"/>
+          <w:szCs w:val="22"/>
+          <w:lang w:val="ru-RU" w:eastAsia="ru-RU"/>
+        </w:rPr>
+      </w:pPr>
+      <w:r>
+        <w:rPr>
+          <w:rFonts w:ascii="Cambria" w:hAnsi="Cambria"/>
+          <w:color w:val="000000"/>
+          <w:sz w:val="22"/>
+          <w:szCs w:val="22"/>
+          <w:lang w:val="ru-RU" w:eastAsia="ru-RU"/>
+        </w:rPr>
+        <w:t xml:space="preserve">        </w:t>
+      </w:r>
+      <w:r>
+        <w:rPr>
+          <w:rFonts w:ascii="Cambria" w:hAnsi="Cambria"/>
+          <w:color w:val="008000"/>
+          <w:sz w:val="22"/>
+          <w:szCs w:val="22"/>
+          <w:lang w:val="ru-RU" w:eastAsia="ru-RU"/>
+        </w:rPr>
+        <w:t xml:space="preserve">; </w:t>
+      </w:r>
+      <w:proofErr w:type="spellStart"/>
+      <w:r>
+        <w:rPr>
+          <w:rFonts w:ascii="Cambria" w:hAnsi="Cambria"/>
+          <w:color w:val="008000"/>
+          <w:sz w:val="22"/>
+          <w:szCs w:val="22"/>
+          <w:lang w:val="ru-RU" w:eastAsia="ru-RU"/>
+        </w:rPr>
+        <w:t>the</w:t>
+      </w:r>
+      <w:proofErr w:type="spellEnd"/>
+      <w:r>
+        <w:rPr>
+          <w:rFonts w:ascii="Cambria" w:hAnsi="Cambria"/>
+          <w:color w:val="008000"/>
+          <w:sz w:val="22"/>
+          <w:szCs w:val="22"/>
+          <w:lang w:val="ru-RU" w:eastAsia="ru-RU"/>
+        </w:rPr>
+        <w:t xml:space="preserve"> </w:t>
+      </w:r>
+      <w:proofErr w:type="spellStart"/>
+      <w:r>
+        <w:rPr>
+          <w:rFonts w:ascii="Cambria" w:hAnsi="Cambria"/>
+          <w:color w:val="008000"/>
+          <w:sz w:val="22"/>
+          <w:szCs w:val="22"/>
+          <w:lang w:val="ru-RU" w:eastAsia="ru-RU"/>
+        </w:rPr>
+        <w:t>specified</w:t>
+      </w:r>
+      <w:proofErr w:type="spellEnd"/>
+      <w:r>
+        <w:rPr>
+          <w:rFonts w:ascii="Cambria" w:hAnsi="Cambria"/>
+          <w:color w:val="008000"/>
+          <w:sz w:val="22"/>
+          <w:szCs w:val="22"/>
+          <w:lang w:val="ru-RU" w:eastAsia="ru-RU"/>
+        </w:rPr>
+        <w:t xml:space="preserve"> </w:t>
+      </w:r>
+      <w:proofErr w:type="spellStart"/>
+      <w:r>
+        <w:rPr>
+          <w:rFonts w:ascii="Cambria" w:hAnsi="Cambria"/>
+          <w:color w:val="008000"/>
+          <w:sz w:val="22"/>
+          <w:szCs w:val="22"/>
+          <w:lang w:val="ru-RU" w:eastAsia="ru-RU"/>
+        </w:rPr>
+        <w:t>type</w:t>
+      </w:r>
+      <w:proofErr w:type="spellEnd"/>
+      <w:r>
+        <w:rPr>
+          <w:rFonts w:ascii="Cambria" w:hAnsi="Cambria"/>
+          <w:color w:val="008000"/>
+          <w:sz w:val="22"/>
+          <w:szCs w:val="22"/>
+          <w:lang w:val="ru-RU" w:eastAsia="ru-RU"/>
+        </w:rPr>
+        <w:t xml:space="preserve">. </w:t>
+      </w:r>
+      <w:proofErr w:type="spellStart"/>
+      <w:r>
+        <w:rPr>
+          <w:rFonts w:ascii="Cambria" w:hAnsi="Cambria"/>
+          <w:color w:val="008000"/>
+          <w:sz w:val="22"/>
+          <w:szCs w:val="22"/>
+          <w:lang w:val="ru-RU" w:eastAsia="ru-RU"/>
+        </w:rPr>
+        <w:t>The</w:t>
+      </w:r>
+      <w:proofErr w:type="spellEnd"/>
+      <w:r>
+        <w:rPr>
+          <w:rFonts w:ascii="Cambria" w:hAnsi="Cambria"/>
+          <w:color w:val="008000"/>
+          <w:sz w:val="22"/>
+          <w:szCs w:val="22"/>
+          <w:lang w:val="ru-RU" w:eastAsia="ru-RU"/>
+        </w:rPr>
+        <w:t xml:space="preserve"> </w:t>
+      </w:r>
+      <w:proofErr w:type="spellStart"/>
+      <w:r>
+        <w:rPr>
+          <w:rFonts w:ascii="Cambria" w:hAnsi="Cambria"/>
+          <w:color w:val="008000"/>
+          <w:sz w:val="22"/>
+          <w:szCs w:val="22"/>
+          <w:lang w:val="ru-RU" w:eastAsia="ru-RU"/>
+        </w:rPr>
+        <w:t>second</w:t>
+      </w:r>
+      <w:proofErr w:type="spellEnd"/>
+      <w:r>
+        <w:rPr>
+          <w:rFonts w:ascii="Cambria" w:hAnsi="Cambria"/>
+          <w:color w:val="008000"/>
+          <w:sz w:val="22"/>
+          <w:szCs w:val="22"/>
+          <w:lang w:val="ru-RU" w:eastAsia="ru-RU"/>
+        </w:rPr>
+        <w:t xml:space="preserve"> </w:t>
+      </w:r>
+      <w:proofErr w:type="spellStart"/>
+      <w:r>
+        <w:rPr>
+          <w:rFonts w:ascii="Cambria" w:hAnsi="Cambria"/>
+          <w:color w:val="008000"/>
+          <w:sz w:val="22"/>
+          <w:szCs w:val="22"/>
+          <w:lang w:val="ru-RU" w:eastAsia="ru-RU"/>
+        </w:rPr>
+        <w:t>operator</w:t>
+      </w:r>
+      <w:proofErr w:type="spellEnd"/>
+      <w:r>
+        <w:rPr>
+          <w:rFonts w:ascii="Cambria" w:hAnsi="Cambria"/>
+          <w:color w:val="008000"/>
+          <w:sz w:val="22"/>
+          <w:szCs w:val="22"/>
+          <w:lang w:val="ru-RU" w:eastAsia="ru-RU"/>
+        </w:rPr>
+        <w:t xml:space="preserve"> </w:t>
+      </w:r>
+      <w:proofErr w:type="spellStart"/>
+      <w:r>
+        <w:rPr>
+          <w:rFonts w:ascii="Cambria" w:hAnsi="Cambria"/>
+          <w:color w:val="008000"/>
+          <w:sz w:val="22"/>
+          <w:szCs w:val="22"/>
+          <w:lang w:val="ru-RU" w:eastAsia="ru-RU"/>
+        </w:rPr>
+        <w:t>specifies</w:t>
+      </w:r>
+      <w:proofErr w:type="spellEnd"/>
+      <w:r>
+        <w:rPr>
+          <w:rFonts w:ascii="Cambria" w:hAnsi="Cambria"/>
+          <w:color w:val="008000"/>
+          <w:sz w:val="22"/>
+          <w:szCs w:val="22"/>
+          <w:lang w:val="ru-RU" w:eastAsia="ru-RU"/>
+        </w:rPr>
+        <w:t xml:space="preserve"> a </w:t>
+      </w:r>
+      <w:proofErr w:type="spellStart"/>
+      <w:r>
+        <w:rPr>
+          <w:rFonts w:ascii="Cambria" w:hAnsi="Cambria"/>
+          <w:color w:val="008000"/>
+          <w:sz w:val="22"/>
+          <w:szCs w:val="22"/>
+          <w:lang w:val="ru-RU" w:eastAsia="ru-RU"/>
+        </w:rPr>
+        <w:t>pointer</w:t>
+      </w:r>
+      <w:proofErr w:type="spellEnd"/>
+      <w:r>
+        <w:rPr>
+          <w:rFonts w:ascii="Cambria" w:hAnsi="Cambria"/>
+          <w:color w:val="008000"/>
+          <w:sz w:val="22"/>
+          <w:szCs w:val="22"/>
+          <w:lang w:val="ru-RU" w:eastAsia="ru-RU"/>
+        </w:rPr>
+        <w:t xml:space="preserve"> </w:t>
+      </w:r>
+      <w:proofErr w:type="spellStart"/>
+      <w:r>
+        <w:rPr>
+          <w:rFonts w:ascii="Cambria" w:hAnsi="Cambria"/>
+          <w:color w:val="008000"/>
+          <w:sz w:val="22"/>
+          <w:szCs w:val="22"/>
+          <w:lang w:val="ru-RU" w:eastAsia="ru-RU"/>
+        </w:rPr>
+        <w:t>to</w:t>
+      </w:r>
+      <w:proofErr w:type="spellEnd"/>
+      <w:r>
+        <w:rPr>
+          <w:rFonts w:ascii="Cambria" w:hAnsi="Cambria"/>
+          <w:color w:val="008000"/>
+          <w:sz w:val="22"/>
+          <w:szCs w:val="22"/>
+          <w:lang w:val="ru-RU" w:eastAsia="ru-RU"/>
+        </w:rPr>
+        <w:t xml:space="preserve"> </w:t>
+      </w:r>
+      <w:proofErr w:type="spellStart"/>
+      <w:r>
+        <w:rPr>
+          <w:rFonts w:ascii="Cambria" w:hAnsi="Cambria"/>
+          <w:color w:val="008000"/>
+          <w:sz w:val="22"/>
+          <w:szCs w:val="22"/>
+          <w:lang w:val="ru-RU" w:eastAsia="ru-RU"/>
+        </w:rPr>
+        <w:t>type</w:t>
+      </w:r>
+      <w:proofErr w:type="spellEnd"/>
     </w:p>
     <w:p>
       <w:pPr>
@@ -10002,6 +10087,152 @@
           <w:szCs w:val="22"/>
           <w:lang w:val="ru-RU" w:eastAsia="ru-RU"/>
         </w:rPr>
+        <w:t>je</w:t>
+      </w:r>
+      <w:proofErr w:type="spellEnd"/>
+      <w:r>
+        <w:rPr>
+          <w:rFonts w:ascii="Cambria" w:hAnsi="Cambria"/>
+          <w:color w:val="000000"/>
+          <w:sz w:val="22"/>
+          <w:szCs w:val="22"/>
+          <w:lang w:val="ru-RU" w:eastAsia="ru-RU"/>
+        </w:rPr>
+        <w:t xml:space="preserve"> </w:t>
+      </w:r>
+      <w:proofErr w:type="spellStart"/>
+      <w:proofErr w:type="gramStart"/>
+      <w:r>
+        <w:rPr>
+          <w:rFonts w:ascii="Cambria" w:hAnsi="Cambria"/>
+          <w:color w:val="000000"/>
+          <w:sz w:val="22"/>
+          <w:szCs w:val="22"/>
+          <w:lang w:val="ru-RU" w:eastAsia="ru-RU"/>
+        </w:rPr>
+        <w:t>LoopItself</w:t>
+      </w:r>
+      <w:proofErr w:type="spellEnd"/>
+      <w:r>
+        <w:rPr>
+          <w:rFonts w:ascii="Cambria" w:hAnsi="Cambria"/>
+          <w:color w:val="000000"/>
+          <w:sz w:val="22"/>
+          <w:szCs w:val="22"/>
+          <w:lang w:val="ru-RU" w:eastAsia="ru-RU"/>
+        </w:rPr>
+        <w:t xml:space="preserve"> </w:t>
+      </w:r>
+      <w:r>
+        <w:rPr>
+          <w:rFonts w:ascii="Cambria" w:hAnsi="Cambria"/>
+          <w:color w:val="008000"/>
+          <w:sz w:val="22"/>
+          <w:szCs w:val="22"/>
+          <w:lang w:val="ru-RU" w:eastAsia="ru-RU"/>
+        </w:rPr>
+        <w:t>;</w:t>
+      </w:r>
+      <w:proofErr w:type="gramEnd"/>
+      <w:r>
+        <w:rPr>
+          <w:rFonts w:ascii="Cambria" w:hAnsi="Cambria"/>
+          <w:color w:val="008000"/>
+          <w:sz w:val="22"/>
+          <w:szCs w:val="22"/>
+          <w:lang w:val="ru-RU" w:eastAsia="ru-RU"/>
+        </w:rPr>
+        <w:t xml:space="preserve"> </w:t>
+      </w:r>
+      <w:proofErr w:type="spellStart"/>
+      <w:r>
+        <w:rPr>
+          <w:rFonts w:ascii="Cambria" w:hAnsi="Cambria"/>
+          <w:color w:val="008000"/>
+          <w:sz w:val="22"/>
+          <w:szCs w:val="22"/>
+          <w:lang w:val="ru-RU" w:eastAsia="ru-RU"/>
+        </w:rPr>
+        <w:t>Jump</w:t>
+      </w:r>
+      <w:proofErr w:type="spellEnd"/>
+      <w:r>
+        <w:rPr>
+          <w:rFonts w:ascii="Cambria" w:hAnsi="Cambria"/>
+          <w:color w:val="008000"/>
+          <w:sz w:val="22"/>
+          <w:szCs w:val="22"/>
+          <w:lang w:val="ru-RU" w:eastAsia="ru-RU"/>
+        </w:rPr>
+        <w:t xml:space="preserve"> </w:t>
+      </w:r>
+      <w:proofErr w:type="spellStart"/>
+      <w:r>
+        <w:rPr>
+          <w:rFonts w:ascii="Cambria" w:hAnsi="Cambria"/>
+          <w:color w:val="008000"/>
+          <w:sz w:val="22"/>
+          <w:szCs w:val="22"/>
+          <w:lang w:val="ru-RU" w:eastAsia="ru-RU"/>
+        </w:rPr>
+        <w:t>Equal</w:t>
+      </w:r>
+      <w:proofErr w:type="spellEnd"/>
+    </w:p>
+    <w:p>
+      <w:pPr>
+        <w:shd w:val="clear" w:color="auto" w:fill="FFFFFF"/>
+        <w:rPr>
+          <w:rFonts w:ascii="Cambria" w:hAnsi="Cambria"/>
+          <w:color w:val="000000"/>
+          <w:sz w:val="22"/>
+          <w:szCs w:val="22"/>
+          <w:lang w:val="ru-RU" w:eastAsia="ru-RU"/>
+        </w:rPr>
+      </w:pPr>
+      <w:r>
+        <w:rPr>
+          <w:rFonts w:ascii="Cambria" w:hAnsi="Cambria"/>
+          <w:color w:val="000000"/>
+          <w:sz w:val="22"/>
+          <w:szCs w:val="22"/>
+          <w:lang w:val="ru-RU" w:eastAsia="ru-RU"/>
+        </w:rPr>
+        <w:t xml:space="preserve"> </w:t>
+      </w:r>
+    </w:p>
+    <w:p>
+      <w:pPr>
+        <w:shd w:val="clear" w:color="auto" w:fill="FFFFFF"/>
+        <w:rPr>
+          <w:rFonts w:ascii="Cambria" w:hAnsi="Cambria"/>
+          <w:color w:val="000000"/>
+          <w:sz w:val="22"/>
+          <w:szCs w:val="22"/>
+          <w:lang w:val="ru-RU" w:eastAsia="ru-RU"/>
+        </w:rPr>
+      </w:pPr>
+      <w:r>
+        <w:rPr>
+          <w:rFonts w:ascii="Cambria" w:hAnsi="Cambria"/>
+          <w:color w:val="000000"/>
+          <w:sz w:val="22"/>
+          <w:szCs w:val="22"/>
+          <w:lang w:val="ru-RU" w:eastAsia="ru-RU"/>
+        </w:rPr>
+        <w:t xml:space="preserve">        </w:t>
+      </w:r>
+      <w:proofErr w:type="spellStart"/>
+      <w:r>
+        <w:rPr>
+          <w:rFonts w:ascii="Cambria" w:hAnsi="Cambria"/>
+          <w:b/>
+          <w:bCs/>
+          <w:color w:val="0000FF"/>
+          <w:sz w:val="22"/>
+          <w:szCs w:val="22"/>
+          <w:lang w:val="ru-RU" w:eastAsia="ru-RU"/>
+        </w:rPr>
         <w:t>jmp</w:t>
       </w:r>
       <w:proofErr w:type="spellEnd"/>
@@ -11508,6 +11739,7 @@
           <w:szCs w:val="22"/>
           <w:lang w:val="ru-RU" w:eastAsia="ru-RU"/>
         </w:rPr>
+        <w:lastRenderedPageBreak/>
         <w:t xml:space="preserve">        </w:t>
       </w:r>
       <w:proofErr w:type="spellStart"/>
@@ -16263,6 +16495,72 @@
         </w:rPr>
         <w:t xml:space="preserve">        </w:t>
       </w:r>
+      <w:r>
+        <w:rPr>
+          <w:rFonts w:ascii="Cambria" w:hAnsi="Cambria"/>
+          <w:color w:val="008000"/>
+          <w:sz w:val="22"/>
+          <w:szCs w:val="22"/>
+          <w:lang w:val="ru-RU" w:eastAsia="ru-RU"/>
+        </w:rPr>
+        <w:t xml:space="preserve">; ... </w:t>
+      </w:r>
+      <w:proofErr w:type="spellStart"/>
+      <w:r>
+        <w:rPr>
+          <w:rFonts w:ascii="Cambria" w:hAnsi="Cambria"/>
+          <w:color w:val="008000"/>
+          <w:sz w:val="22"/>
+          <w:szCs w:val="22"/>
+          <w:lang w:val="ru-RU" w:eastAsia="ru-RU"/>
+        </w:rPr>
+        <w:t>or</w:t>
+      </w:r>
+      <w:proofErr w:type="spellEnd"/>
+      <w:r>
+        <w:rPr>
+          <w:rFonts w:ascii="Cambria" w:hAnsi="Cambria"/>
+          <w:color w:val="008000"/>
+          <w:sz w:val="22"/>
+          <w:szCs w:val="22"/>
+          <w:lang w:val="ru-RU" w:eastAsia="ru-RU"/>
+        </w:rPr>
+        <w:t xml:space="preserve"> </w:t>
+      </w:r>
+      <w:proofErr w:type="spellStart"/>
+      <w:r>
+        <w:rPr>
+          <w:rFonts w:ascii="Cambria" w:hAnsi="Cambria"/>
+          <w:color w:val="008000"/>
+          <w:sz w:val="22"/>
+          <w:szCs w:val="22"/>
+          <w:lang w:val="ru-RU" w:eastAsia="ru-RU"/>
+        </w:rPr>
+        <w:t>this</w:t>
+      </w:r>
+      <w:proofErr w:type="spellEnd"/>
+      <w:r>
+        <w:rPr>
+          <w:rFonts w:ascii="Cambria" w:hAnsi="Cambria"/>
+          <w:color w:val="008000"/>
+          <w:sz w:val="22"/>
+          <w:szCs w:val="22"/>
+          <w:lang w:val="ru-RU" w:eastAsia="ru-RU"/>
+        </w:rPr>
+        <w:t xml:space="preserve"> </w:t>
+      </w:r>
+      <w:proofErr w:type="spellStart"/>
+      <w:r>
+        <w:rPr>
+          <w:rFonts w:ascii="Cambria" w:hAnsi="Cambria"/>
+          <w:color w:val="008000"/>
+          <w:sz w:val="22"/>
+          <w:szCs w:val="22"/>
+          <w:lang w:val="ru-RU" w:eastAsia="ru-RU"/>
+        </w:rPr>
+        <w:t>one</w:t>
+      </w:r>
+      <w:proofErr w:type="spellEnd"/>
     </w:p>
     <w:p>
       <w:pPr>
@@ -16285,72 +16583,30 @@
         </w:rPr>
         <w:t xml:space="preserve">        </w:t>
       </w:r>
-      <w:r>
-        <w:rPr>
-          <w:rFonts w:ascii="Cambria" w:hAnsi="Cambria"/>
-          <w:color w:val="008000"/>
-          <w:sz w:val="22"/>
-          <w:szCs w:val="22"/>
-          <w:lang w:val="ru-RU" w:eastAsia="ru-RU"/>
-        </w:rPr>
-        <w:t xml:space="preserve">; ... </w:t>
-      </w:r>
-      <w:proofErr w:type="spellStart"/>
-      <w:r>
-        <w:rPr>
-          <w:rFonts w:ascii="Cambria" w:hAnsi="Cambria"/>
-          <w:color w:val="008000"/>
-          <w:sz w:val="22"/>
-          <w:szCs w:val="22"/>
-          <w:lang w:val="ru-RU" w:eastAsia="ru-RU"/>
-        </w:rPr>
-        <w:t>or</w:t>
-      </w:r>
-      <w:proofErr w:type="spellEnd"/>
-      <w:r>
-        <w:rPr>
-          <w:rFonts w:ascii="Cambria" w:hAnsi="Cambria"/>
-          <w:color w:val="008000"/>
-          <w:sz w:val="22"/>
-          <w:szCs w:val="22"/>
-          <w:lang w:val="ru-RU" w:eastAsia="ru-RU"/>
-        </w:rPr>
-        <w:t xml:space="preserve"> </w:t>
-      </w:r>
-      <w:proofErr w:type="spellStart"/>
-      <w:r>
-        <w:rPr>
-          <w:rFonts w:ascii="Cambria" w:hAnsi="Cambria"/>
-          <w:color w:val="008000"/>
-          <w:sz w:val="22"/>
-          <w:szCs w:val="22"/>
-          <w:lang w:val="ru-RU" w:eastAsia="ru-RU"/>
-        </w:rPr>
-        <w:t>this</w:t>
-      </w:r>
-      <w:proofErr w:type="spellEnd"/>
-      <w:r>
-        <w:rPr>
-          <w:rFonts w:ascii="Cambria" w:hAnsi="Cambria"/>
-          <w:color w:val="008000"/>
-          <w:sz w:val="22"/>
-          <w:szCs w:val="22"/>
-          <w:lang w:val="ru-RU" w:eastAsia="ru-RU"/>
-        </w:rPr>
-        <w:t xml:space="preserve"> </w:t>
-      </w:r>
-      <w:proofErr w:type="spellStart"/>
-      <w:r>
-        <w:rPr>
-          <w:rFonts w:ascii="Cambria" w:hAnsi="Cambria"/>
-          <w:color w:val="008000"/>
-          <w:sz w:val="22"/>
-          <w:szCs w:val="22"/>
-          <w:lang w:val="ru-RU" w:eastAsia="ru-RU"/>
-        </w:rPr>
-        <w:t>one</w:t>
-      </w:r>
-      <w:proofErr w:type="spellEnd"/>
+      <w:proofErr w:type="gramStart"/>
+      <w:r>
+        <w:rPr>
+          <w:rFonts w:ascii="Cambria" w:hAnsi="Cambria"/>
+          <w:color w:val="0080FF"/>
+          <w:sz w:val="22"/>
+          <w:szCs w:val="22"/>
+          <w:lang w:val="ru-RU" w:eastAsia="ru-RU"/>
+        </w:rPr>
+        <w:t>.</w:t>
+      </w:r>
+      <w:proofErr w:type="spellStart"/>
+      <w:r>
+        <w:rPr>
+          <w:rFonts w:ascii="Cambria" w:hAnsi="Cambria"/>
+          <w:color w:val="0080FF"/>
+          <w:sz w:val="22"/>
+          <w:szCs w:val="22"/>
+          <w:lang w:val="ru-RU" w:eastAsia="ru-RU"/>
+        </w:rPr>
+        <w:t>exit</w:t>
+      </w:r>
+      <w:proofErr w:type="spellEnd"/>
+      <w:proofErr w:type="gramEnd"/>
     </w:p>
     <w:p>
       <w:pPr>
@@ -16363,17 +16619,7 @@
           <w:lang w:val="ru-RU" w:eastAsia="ru-RU"/>
         </w:rPr>
       </w:pPr>
-      <w:r>
-        <w:rPr>
-          <w:rFonts w:ascii="Cambria" w:hAnsi="Cambria"/>
-          <w:color w:val="000000"/>
-          <w:sz w:val="22"/>
-          <w:szCs w:val="22"/>
-          <w:lang w:val="ru-RU" w:eastAsia="ru-RU"/>
-        </w:rPr>
-        <w:t xml:space="preserve">        </w:t>
-      </w:r>
-      <w:proofErr w:type="gramStart"/>
+      <w:proofErr w:type="spellStart"/>
       <w:r>
         <w:rPr>
           <w:rFonts w:ascii="Cambria" w:hAnsi="Cambria"/>
@@ -16382,73 +16628,9 @@
           <w:szCs w:val="22"/>
           <w:lang w:val="ru-RU" w:eastAsia="ru-RU"/>
         </w:rPr>
-        <w:t>.</w:t>
-      </w:r>
-      <w:proofErr w:type="spellStart"/>
-      <w:r>
-        <w:rPr>
-          <w:rFonts w:ascii="Cambria" w:hAnsi="Cambria"/>
-          <w:color w:val="0080FF"/>
-          <w:sz w:val="22"/>
-          <w:szCs w:val="22"/>
-          <w:lang w:val="ru-RU" w:eastAsia="ru-RU"/>
-        </w:rPr>
-        <w:t>exit</w:t>
-      </w:r>
-      <w:proofErr w:type="spellEnd"/>
-      <w:proofErr w:type="gramEnd"/>
-    </w:p>
-    <w:p>
-      <w:pPr>
-        <w:shd w:val="clear" w:color="auto" w:fill="FFFFFF"/>
-        <w:rPr>
-          <w:rFonts w:ascii="Cambria" w:hAnsi="Cambria"/>
-          <w:color w:val="000000"/>
-          <w:sz w:val="22"/>
-          <w:szCs w:val="22"/>
-          <w:lang w:val="ru-RU" w:eastAsia="ru-RU"/>
-        </w:rPr>
-      </w:pPr>
-      <w:proofErr w:type="spellStart"/>
-      <w:r>
-        <w:rPr>
-          <w:rFonts w:ascii="Cambria" w:hAnsi="Cambria"/>
-          <w:color w:val="0080FF"/>
-          <w:sz w:val="22"/>
-          <w:szCs w:val="22"/>
-          <w:lang w:val="ru-RU" w:eastAsia="ru-RU"/>
-        </w:rPr>
         <w:t>end</w:t>
       </w:r>
       <w:proofErr w:type="spellEnd"/>
-    </w:p>
-    <w:p>
-      <w:pPr>
-        <w:pStyle w:val="a3"/>
-        <w:autoSpaceDE w:val="0"/>
-        <w:autoSpaceDN w:val="0"/>
-        <w:adjustRightInd w:val="0"/>
-        <w:rPr>
-          <w:rFonts w:ascii="Arial" w:hAnsi="Arial" w:cs="Arial"/>
-          <w:sz w:val="28"/>
-          <w:szCs w:val="28"/>
-        </w:rPr>
-      </w:pPr>
-      <w:bookmarkStart w:id="0" w:name="_GoBack"/>
-      <w:bookmarkEnd w:id="0"/>
-    </w:p>
-    <w:p>
-      <w:pPr>
-        <w:pStyle w:val="a3"/>
-        <w:autoSpaceDE w:val="0"/>
-        <w:autoSpaceDN w:val="0"/>
-        <w:adjustRightInd w:val="0"/>
-        <w:rPr>
-          <w:rFonts w:ascii="Arial" w:hAnsi="Arial" w:cs="Arial"/>
-          <w:sz w:val="28"/>
-          <w:szCs w:val="28"/>
-        </w:rPr>
-      </w:pPr>
     </w:p>
     <w:p>
       <w:pPr>
@@ -16473,6 +16655,7 @@
           <w:szCs w:val="28"/>
           <w:lang w:val="uk-UA"/>
         </w:rPr>
+        <w:lastRenderedPageBreak/>
         <w:t xml:space="preserve">Вивчити опції компілятора і </w:t>
       </w:r>
       <w:proofErr w:type="spellStart"/>
@@ -16515,6 +16698,1480 @@
         </w:rPr>
         <w:t>, як параметра. Шлях до файлу має бути визначений в результаті сканування логічного диску і служити для вказівки розміщення відповідних йому об'єктного і виконуваного файлів</w:t>
       </w:r>
+    </w:p>
+    <w:p>
+      <w:pPr>
+        <w:shd w:val="clear" w:color="auto" w:fill="FFFFFF"/>
+        <w:rPr>
+          <w:rFonts w:ascii="Cambria" w:hAnsi="Cambria"/>
+          <w:color w:val="008000"/>
+          <w:sz w:val="22"/>
+          <w:szCs w:val="22"/>
+          <w:lang w:val="ru-RU" w:eastAsia="ru-RU"/>
+        </w:rPr>
+      </w:pPr>
+      <w:proofErr w:type="gramStart"/>
+      <w:r>
+        <w:rPr>
+          <w:rFonts w:ascii="Cambria" w:hAnsi="Cambria"/>
+          <w:color w:val="008000"/>
+          <w:sz w:val="22"/>
+          <w:szCs w:val="22"/>
+          <w:lang w:val="ru-RU" w:eastAsia="ru-RU"/>
+        </w:rPr>
+        <w:t>::</w:t>
+      </w:r>
+      <w:proofErr w:type="gramEnd"/>
+      <w:r>
+        <w:rPr>
+          <w:rFonts w:ascii="Cambria" w:hAnsi="Cambria"/>
+          <w:color w:val="008000"/>
+          <w:sz w:val="22"/>
+          <w:szCs w:val="22"/>
+          <w:lang w:val="ru-RU" w:eastAsia="ru-RU"/>
+        </w:rPr>
+        <w:t xml:space="preserve"> </w:t>
+      </w:r>
+      <w:proofErr w:type="spellStart"/>
+      <w:r>
+        <w:rPr>
+          <w:rFonts w:ascii="Cambria" w:hAnsi="Cambria"/>
+          <w:color w:val="008000"/>
+          <w:sz w:val="22"/>
+          <w:szCs w:val="22"/>
+          <w:lang w:val="ru-RU" w:eastAsia="ru-RU"/>
+        </w:rPr>
+        <w:t>Creating</w:t>
+      </w:r>
+      <w:proofErr w:type="spellEnd"/>
+      <w:r>
+        <w:rPr>
+          <w:rFonts w:ascii="Cambria" w:hAnsi="Cambria"/>
+          <w:color w:val="008000"/>
+          <w:sz w:val="22"/>
+          <w:szCs w:val="22"/>
+          <w:lang w:val="ru-RU" w:eastAsia="ru-RU"/>
+        </w:rPr>
+        <w:t xml:space="preserve"> </w:t>
+      </w:r>
+      <w:proofErr w:type="spellStart"/>
+      <w:r>
+        <w:rPr>
+          <w:rFonts w:ascii="Cambria" w:hAnsi="Cambria"/>
+          <w:color w:val="008000"/>
+          <w:sz w:val="22"/>
+          <w:szCs w:val="22"/>
+          <w:lang w:val="ru-RU" w:eastAsia="ru-RU"/>
+        </w:rPr>
+        <w:t>variable</w:t>
+      </w:r>
+      <w:proofErr w:type="spellEnd"/>
+      <w:r>
+        <w:rPr>
+          <w:rFonts w:ascii="Cambria" w:hAnsi="Cambria"/>
+          <w:color w:val="008000"/>
+          <w:sz w:val="22"/>
+          <w:szCs w:val="22"/>
+          <w:lang w:val="ru-RU" w:eastAsia="ru-RU"/>
+        </w:rPr>
+        <w:t xml:space="preserve"> </w:t>
+      </w:r>
+    </w:p>
+    <w:p>
+      <w:pPr>
+        <w:shd w:val="clear" w:color="auto" w:fill="FFFFFF"/>
+        <w:rPr>
+          <w:rFonts w:ascii="Cambria" w:hAnsi="Cambria"/>
+          <w:color w:val="000000"/>
+          <w:sz w:val="22"/>
+          <w:szCs w:val="22"/>
+          <w:lang w:val="ru-RU" w:eastAsia="ru-RU"/>
+        </w:rPr>
+      </w:pPr>
+      <w:proofErr w:type="spellStart"/>
+      <w:r>
+        <w:rPr>
+          <w:rFonts w:ascii="Cambria" w:hAnsi="Cambria"/>
+          <w:b/>
+          <w:bCs/>
+          <w:color w:val="0000FF"/>
+          <w:sz w:val="22"/>
+          <w:szCs w:val="22"/>
+          <w:lang w:val="ru-RU" w:eastAsia="ru-RU"/>
+        </w:rPr>
+        <w:t>set</w:t>
+      </w:r>
+      <w:proofErr w:type="spellEnd"/>
+      <w:r>
+        <w:rPr>
+          <w:rFonts w:ascii="Cambria" w:hAnsi="Cambria"/>
+          <w:color w:val="000000"/>
+          <w:sz w:val="22"/>
+          <w:szCs w:val="22"/>
+          <w:lang w:val="ru-RU" w:eastAsia="ru-RU"/>
+        </w:rPr>
+        <w:t xml:space="preserve"> </w:t>
+      </w:r>
+      <w:proofErr w:type="spellStart"/>
+      <w:r>
+        <w:rPr>
+          <w:rFonts w:ascii="Cambria" w:hAnsi="Cambria"/>
+          <w:color w:val="000000"/>
+          <w:sz w:val="22"/>
+          <w:szCs w:val="22"/>
+          <w:lang w:val="ru-RU" w:eastAsia="ru-RU"/>
+        </w:rPr>
+        <w:t>NameOfTheFileAsParametr</w:t>
+      </w:r>
+      <w:proofErr w:type="spellEnd"/>
+      <w:r>
+        <w:rPr>
+          <w:rFonts w:ascii="Cambria" w:hAnsi="Cambria"/>
+          <w:b/>
+          <w:bCs/>
+          <w:color w:val="FF0000"/>
+          <w:sz w:val="22"/>
+          <w:szCs w:val="22"/>
+          <w:lang w:val="ru-RU" w:eastAsia="ru-RU"/>
+        </w:rPr>
+        <w:t>=</w:t>
+      </w:r>
+      <w:r>
+        <w:rPr>
+          <w:rFonts w:ascii="Cambria" w:hAnsi="Cambria"/>
+          <w:b/>
+          <w:bCs/>
+          <w:color w:val="FF8000"/>
+          <w:sz w:val="22"/>
+          <w:szCs w:val="22"/>
+          <w:shd w:val="clear" w:color="auto" w:fill="FCFFF0"/>
+          <w:lang w:val="ru-RU" w:eastAsia="ru-RU"/>
+        </w:rPr>
+        <w:t>%1</w:t>
+      </w:r>
+    </w:p>
+    <w:p>
+      <w:pPr>
+        <w:shd w:val="clear" w:color="auto" w:fill="FFFFFF"/>
+        <w:rPr>
+          <w:rFonts w:ascii="Cambria" w:hAnsi="Cambria"/>
+          <w:color w:val="000000"/>
+          <w:sz w:val="22"/>
+          <w:szCs w:val="22"/>
+          <w:lang w:val="ru-RU" w:eastAsia="ru-RU"/>
+        </w:rPr>
+      </w:pPr>
+    </w:p>
+    <w:p>
+      <w:pPr>
+        <w:shd w:val="clear" w:color="auto" w:fill="FFFFFF"/>
+        <w:rPr>
+          <w:rFonts w:ascii="Cambria" w:hAnsi="Cambria"/>
+          <w:color w:val="008000"/>
+          <w:sz w:val="22"/>
+          <w:szCs w:val="22"/>
+          <w:lang w:val="ru-RU" w:eastAsia="ru-RU"/>
+        </w:rPr>
+      </w:pPr>
+      <w:proofErr w:type="gramStart"/>
+      <w:r>
+        <w:rPr>
+          <w:rFonts w:ascii="Cambria" w:hAnsi="Cambria"/>
+          <w:color w:val="008000"/>
+          <w:sz w:val="22"/>
+          <w:szCs w:val="22"/>
+          <w:lang w:val="ru-RU" w:eastAsia="ru-RU"/>
+        </w:rPr>
+        <w:t>::</w:t>
+      </w:r>
+      <w:proofErr w:type="gramEnd"/>
+      <w:r>
+        <w:rPr>
+          <w:rFonts w:ascii="Cambria" w:hAnsi="Cambria"/>
+          <w:color w:val="008000"/>
+          <w:sz w:val="22"/>
+          <w:szCs w:val="22"/>
+          <w:lang w:val="ru-RU" w:eastAsia="ru-RU"/>
+        </w:rPr>
+        <w:t xml:space="preserve"> </w:t>
+      </w:r>
+      <w:proofErr w:type="spellStart"/>
+      <w:r>
+        <w:rPr>
+          <w:rFonts w:ascii="Cambria" w:hAnsi="Cambria"/>
+          <w:color w:val="008000"/>
+          <w:sz w:val="22"/>
+          <w:szCs w:val="22"/>
+          <w:lang w:val="ru-RU" w:eastAsia="ru-RU"/>
+        </w:rPr>
+        <w:t>Creating</w:t>
+      </w:r>
+      <w:proofErr w:type="spellEnd"/>
+      <w:r>
+        <w:rPr>
+          <w:rFonts w:ascii="Cambria" w:hAnsi="Cambria"/>
+          <w:color w:val="008000"/>
+          <w:sz w:val="22"/>
+          <w:szCs w:val="22"/>
+          <w:lang w:val="ru-RU" w:eastAsia="ru-RU"/>
+        </w:rPr>
+        <w:t xml:space="preserve"> COM </w:t>
+      </w:r>
+      <w:proofErr w:type="spellStart"/>
+      <w:r>
+        <w:rPr>
+          <w:rFonts w:ascii="Cambria" w:hAnsi="Cambria"/>
+          <w:color w:val="008000"/>
+          <w:sz w:val="22"/>
+          <w:szCs w:val="22"/>
+          <w:lang w:val="ru-RU" w:eastAsia="ru-RU"/>
+        </w:rPr>
+        <w:t>File</w:t>
+      </w:r>
+      <w:proofErr w:type="spellEnd"/>
+    </w:p>
+    <w:p>
+      <w:pPr>
+        <w:shd w:val="clear" w:color="auto" w:fill="FFFFFF"/>
+        <w:rPr>
+          <w:rFonts w:ascii="Cambria" w:hAnsi="Cambria"/>
+          <w:b/>
+          <w:bCs/>
+          <w:color w:val="FF8000"/>
+          <w:sz w:val="22"/>
+          <w:szCs w:val="22"/>
+          <w:shd w:val="clear" w:color="auto" w:fill="FCFFF0"/>
+          <w:lang w:val="ru-RU" w:eastAsia="ru-RU"/>
+        </w:rPr>
+      </w:pPr>
+      <w:proofErr w:type="spellStart"/>
+      <w:r>
+        <w:rPr>
+          <w:rFonts w:ascii="Cambria" w:hAnsi="Cambria"/>
+          <w:b/>
+          <w:bCs/>
+          <w:color w:val="0000FF"/>
+          <w:sz w:val="22"/>
+          <w:szCs w:val="22"/>
+          <w:lang w:val="ru-RU" w:eastAsia="ru-RU"/>
+        </w:rPr>
+        <w:t>start</w:t>
+      </w:r>
+      <w:proofErr w:type="spellEnd"/>
+      <w:r>
+        <w:rPr>
+          <w:rFonts w:ascii="Cambria" w:hAnsi="Cambria"/>
+          <w:color w:val="000000"/>
+          <w:sz w:val="22"/>
+          <w:szCs w:val="22"/>
+          <w:lang w:val="ru-RU" w:eastAsia="ru-RU"/>
+        </w:rPr>
+        <w:t xml:space="preserve"> D:\masm32\bin\ml /</w:t>
+      </w:r>
+      <w:proofErr w:type="spellStart"/>
+      <w:r>
+        <w:rPr>
+          <w:rFonts w:ascii="Cambria" w:hAnsi="Cambria"/>
+          <w:color w:val="000000"/>
+          <w:sz w:val="22"/>
+          <w:szCs w:val="22"/>
+          <w:lang w:val="ru-RU" w:eastAsia="ru-RU"/>
+        </w:rPr>
+        <w:t>Bl</w:t>
+      </w:r>
+      <w:proofErr w:type="spellEnd"/>
+      <w:r>
+        <w:rPr>
+          <w:rFonts w:ascii="Cambria" w:hAnsi="Cambria"/>
+          <w:color w:val="000000"/>
+          <w:sz w:val="22"/>
+          <w:szCs w:val="22"/>
+          <w:lang w:val="ru-RU" w:eastAsia="ru-RU"/>
+        </w:rPr>
+        <w:t xml:space="preserve"> D:\masm32\bin\link16.exe </w:t>
+      </w:r>
+      <w:r>
+        <w:rPr>
+          <w:rFonts w:ascii="Cambria" w:hAnsi="Cambria"/>
+          <w:b/>
+          <w:bCs/>
+          <w:color w:val="FF8000"/>
+          <w:sz w:val="22"/>
+          <w:szCs w:val="22"/>
+          <w:shd w:val="clear" w:color="auto" w:fill="FCFFF0"/>
+          <w:lang w:val="ru-RU" w:eastAsia="ru-RU"/>
+        </w:rPr>
+        <w:t>%</w:t>
+      </w:r>
+      <w:proofErr w:type="spellStart"/>
+      <w:r>
+        <w:rPr>
+          <w:rFonts w:ascii="Cambria" w:hAnsi="Cambria"/>
+          <w:b/>
+          <w:bCs/>
+          <w:color w:val="FF8000"/>
+          <w:sz w:val="22"/>
+          <w:szCs w:val="22"/>
+          <w:shd w:val="clear" w:color="auto" w:fill="FCFFF0"/>
+          <w:lang w:val="ru-RU" w:eastAsia="ru-RU"/>
+        </w:rPr>
+        <w:t>NameOfTheFileAsParametr</w:t>
+      </w:r>
+      <w:proofErr w:type="spellEnd"/>
+      <w:r>
+        <w:rPr>
+          <w:rFonts w:ascii="Cambria" w:hAnsi="Cambria"/>
+          <w:b/>
+          <w:bCs/>
+          <w:color w:val="FF8000"/>
+          <w:sz w:val="22"/>
+          <w:szCs w:val="22"/>
+          <w:shd w:val="clear" w:color="auto" w:fill="FCFFF0"/>
+          <w:lang w:val="ru-RU" w:eastAsia="ru-RU"/>
+        </w:rPr>
+        <w:t>%</w:t>
+      </w:r>
+    </w:p>
+    <w:p>
+      <w:pPr>
+        <w:shd w:val="clear" w:color="auto" w:fill="FFFFFF"/>
+        <w:rPr>
+          <w:rFonts w:ascii="Cambria" w:hAnsi="Cambria"/>
+          <w:color w:val="000000"/>
+          <w:sz w:val="22"/>
+          <w:szCs w:val="22"/>
+          <w:lang w:val="ru-RU" w:eastAsia="ru-RU"/>
+        </w:rPr>
+      </w:pPr>
+    </w:p>
+    <w:p>
+      <w:pPr>
+        <w:shd w:val="clear" w:color="auto" w:fill="FFFFFF"/>
+        <w:rPr>
+          <w:rFonts w:ascii="Cambria" w:hAnsi="Cambria"/>
+          <w:color w:val="008000"/>
+          <w:sz w:val="22"/>
+          <w:szCs w:val="22"/>
+          <w:lang w:val="ru-RU" w:eastAsia="ru-RU"/>
+        </w:rPr>
+      </w:pPr>
+      <w:proofErr w:type="gramStart"/>
+      <w:r>
+        <w:rPr>
+          <w:rFonts w:ascii="Cambria" w:hAnsi="Cambria"/>
+          <w:color w:val="008000"/>
+          <w:sz w:val="22"/>
+          <w:szCs w:val="22"/>
+          <w:lang w:val="ru-RU" w:eastAsia="ru-RU"/>
+        </w:rPr>
+        <w:t>::</w:t>
+      </w:r>
+      <w:proofErr w:type="gramEnd"/>
+      <w:r>
+        <w:rPr>
+          <w:rFonts w:ascii="Cambria" w:hAnsi="Cambria"/>
+          <w:color w:val="008000"/>
+          <w:sz w:val="22"/>
+          <w:szCs w:val="22"/>
+          <w:lang w:val="ru-RU" w:eastAsia="ru-RU"/>
+        </w:rPr>
+        <w:t xml:space="preserve"> </w:t>
+      </w:r>
+      <w:proofErr w:type="spellStart"/>
+      <w:r>
+        <w:rPr>
+          <w:rFonts w:ascii="Cambria" w:hAnsi="Cambria"/>
+          <w:color w:val="008000"/>
+          <w:sz w:val="22"/>
+          <w:szCs w:val="22"/>
+          <w:lang w:val="ru-RU" w:eastAsia="ru-RU"/>
+        </w:rPr>
+        <w:t>I'm</w:t>
+      </w:r>
+      <w:proofErr w:type="spellEnd"/>
+      <w:r>
+        <w:rPr>
+          <w:rFonts w:ascii="Cambria" w:hAnsi="Cambria"/>
+          <w:color w:val="008000"/>
+          <w:sz w:val="22"/>
+          <w:szCs w:val="22"/>
+          <w:lang w:val="ru-RU" w:eastAsia="ru-RU"/>
+        </w:rPr>
+        <w:t xml:space="preserve"> </w:t>
+      </w:r>
+      <w:proofErr w:type="spellStart"/>
+      <w:r>
+        <w:rPr>
+          <w:rFonts w:ascii="Cambria" w:hAnsi="Cambria"/>
+          <w:color w:val="008000"/>
+          <w:sz w:val="22"/>
+          <w:szCs w:val="22"/>
+          <w:lang w:val="ru-RU" w:eastAsia="ru-RU"/>
+        </w:rPr>
+        <w:t>using</w:t>
+      </w:r>
+      <w:proofErr w:type="spellEnd"/>
+      <w:r>
+        <w:rPr>
+          <w:rFonts w:ascii="Cambria" w:hAnsi="Cambria"/>
+          <w:color w:val="008000"/>
+          <w:sz w:val="22"/>
+          <w:szCs w:val="22"/>
+          <w:lang w:val="ru-RU" w:eastAsia="ru-RU"/>
+        </w:rPr>
+        <w:t xml:space="preserve"> </w:t>
+      </w:r>
+      <w:proofErr w:type="spellStart"/>
+      <w:r>
+        <w:rPr>
+          <w:rFonts w:ascii="Cambria" w:hAnsi="Cambria"/>
+          <w:color w:val="008000"/>
+          <w:sz w:val="22"/>
+          <w:szCs w:val="22"/>
+          <w:lang w:val="ru-RU" w:eastAsia="ru-RU"/>
+        </w:rPr>
+        <w:t>DOSBox</w:t>
+      </w:r>
+      <w:proofErr w:type="spellEnd"/>
+      <w:r>
+        <w:rPr>
+          <w:rFonts w:ascii="Cambria" w:hAnsi="Cambria"/>
+          <w:color w:val="008000"/>
+          <w:sz w:val="22"/>
+          <w:szCs w:val="22"/>
+          <w:lang w:val="ru-RU" w:eastAsia="ru-RU"/>
+        </w:rPr>
+        <w:t xml:space="preserve"> </w:t>
+      </w:r>
+      <w:proofErr w:type="spellStart"/>
+      <w:r>
+        <w:rPr>
+          <w:rFonts w:ascii="Cambria" w:hAnsi="Cambria"/>
+          <w:color w:val="008000"/>
+          <w:sz w:val="22"/>
+          <w:szCs w:val="22"/>
+          <w:lang w:val="ru-RU" w:eastAsia="ru-RU"/>
+        </w:rPr>
+        <w:t>for</w:t>
+      </w:r>
+      <w:proofErr w:type="spellEnd"/>
+      <w:r>
+        <w:rPr>
+          <w:rFonts w:ascii="Cambria" w:hAnsi="Cambria"/>
+          <w:color w:val="008000"/>
+          <w:sz w:val="22"/>
+          <w:szCs w:val="22"/>
+          <w:lang w:val="ru-RU" w:eastAsia="ru-RU"/>
+        </w:rPr>
+        <w:t xml:space="preserve"> </w:t>
+      </w:r>
+      <w:proofErr w:type="spellStart"/>
+      <w:r>
+        <w:rPr>
+          <w:rFonts w:ascii="Cambria" w:hAnsi="Cambria"/>
+          <w:color w:val="008000"/>
+          <w:sz w:val="22"/>
+          <w:szCs w:val="22"/>
+          <w:lang w:val="ru-RU" w:eastAsia="ru-RU"/>
+        </w:rPr>
+        <w:t>emulating</w:t>
+      </w:r>
+      <w:proofErr w:type="spellEnd"/>
+      <w:r>
+        <w:rPr>
+          <w:rFonts w:ascii="Cambria" w:hAnsi="Cambria"/>
+          <w:color w:val="008000"/>
+          <w:sz w:val="22"/>
+          <w:szCs w:val="22"/>
+          <w:lang w:val="ru-RU" w:eastAsia="ru-RU"/>
+        </w:rPr>
+        <w:t xml:space="preserve"> DOS. </w:t>
+      </w:r>
+      <w:proofErr w:type="spellStart"/>
+      <w:r>
+        <w:rPr>
+          <w:rFonts w:ascii="Cambria" w:hAnsi="Cambria"/>
+          <w:color w:val="008000"/>
+          <w:sz w:val="22"/>
+          <w:szCs w:val="22"/>
+          <w:lang w:val="ru-RU" w:eastAsia="ru-RU"/>
+        </w:rPr>
+        <w:t>That's</w:t>
+      </w:r>
+      <w:proofErr w:type="spellEnd"/>
+      <w:r>
+        <w:rPr>
+          <w:rFonts w:ascii="Cambria" w:hAnsi="Cambria"/>
+          <w:color w:val="008000"/>
+          <w:sz w:val="22"/>
+          <w:szCs w:val="22"/>
+          <w:lang w:val="ru-RU" w:eastAsia="ru-RU"/>
+        </w:rPr>
+        <w:t xml:space="preserve"> </w:t>
+      </w:r>
+      <w:proofErr w:type="spellStart"/>
+      <w:r>
+        <w:rPr>
+          <w:rFonts w:ascii="Cambria" w:hAnsi="Cambria"/>
+          <w:color w:val="008000"/>
+          <w:sz w:val="22"/>
+          <w:szCs w:val="22"/>
+          <w:lang w:val="ru-RU" w:eastAsia="ru-RU"/>
+        </w:rPr>
+        <w:t>why</w:t>
+      </w:r>
+      <w:proofErr w:type="spellEnd"/>
+      <w:r>
+        <w:rPr>
+          <w:rFonts w:ascii="Cambria" w:hAnsi="Cambria"/>
+          <w:color w:val="008000"/>
+          <w:sz w:val="22"/>
+          <w:szCs w:val="22"/>
+          <w:lang w:val="ru-RU" w:eastAsia="ru-RU"/>
+        </w:rPr>
+        <w:t xml:space="preserve"> I </w:t>
+      </w:r>
+      <w:proofErr w:type="spellStart"/>
+      <w:r>
+        <w:rPr>
+          <w:rFonts w:ascii="Cambria" w:hAnsi="Cambria"/>
+          <w:color w:val="008000"/>
+          <w:sz w:val="22"/>
+          <w:szCs w:val="22"/>
+          <w:lang w:val="ru-RU" w:eastAsia="ru-RU"/>
+        </w:rPr>
+        <w:t>launch</w:t>
+      </w:r>
+      <w:proofErr w:type="spellEnd"/>
+      <w:r>
+        <w:rPr>
+          <w:rFonts w:ascii="Cambria" w:hAnsi="Cambria"/>
+          <w:color w:val="008000"/>
+          <w:sz w:val="22"/>
+          <w:szCs w:val="22"/>
+          <w:lang w:val="ru-RU" w:eastAsia="ru-RU"/>
+        </w:rPr>
+        <w:t xml:space="preserve"> </w:t>
+      </w:r>
+      <w:proofErr w:type="spellStart"/>
+      <w:r>
+        <w:rPr>
+          <w:rFonts w:ascii="Cambria" w:hAnsi="Cambria"/>
+          <w:color w:val="008000"/>
+          <w:sz w:val="22"/>
+          <w:szCs w:val="22"/>
+          <w:lang w:val="ru-RU" w:eastAsia="ru-RU"/>
+        </w:rPr>
+        <w:t>this</w:t>
+      </w:r>
+      <w:proofErr w:type="spellEnd"/>
+      <w:r>
+        <w:rPr>
+          <w:rFonts w:ascii="Cambria" w:hAnsi="Cambria"/>
+          <w:color w:val="008000"/>
+          <w:sz w:val="22"/>
+          <w:szCs w:val="22"/>
+          <w:lang w:val="ru-RU" w:eastAsia="ru-RU"/>
+        </w:rPr>
+        <w:t xml:space="preserve"> </w:t>
+      </w:r>
+      <w:proofErr w:type="spellStart"/>
+      <w:r>
+        <w:rPr>
+          <w:rFonts w:ascii="Cambria" w:hAnsi="Cambria"/>
+          <w:color w:val="008000"/>
+          <w:sz w:val="22"/>
+          <w:szCs w:val="22"/>
+          <w:lang w:val="ru-RU" w:eastAsia="ru-RU"/>
+        </w:rPr>
+        <w:t>program</w:t>
+      </w:r>
+      <w:proofErr w:type="spellEnd"/>
+      <w:r>
+        <w:rPr>
+          <w:rFonts w:ascii="Cambria" w:hAnsi="Cambria"/>
+          <w:color w:val="008000"/>
+          <w:sz w:val="22"/>
+          <w:szCs w:val="22"/>
+          <w:lang w:val="ru-RU" w:eastAsia="ru-RU"/>
+        </w:rPr>
+        <w:t xml:space="preserve"> </w:t>
+      </w:r>
+      <w:proofErr w:type="spellStart"/>
+      <w:r>
+        <w:rPr>
+          <w:rFonts w:ascii="Cambria" w:hAnsi="Cambria"/>
+          <w:color w:val="008000"/>
+          <w:sz w:val="22"/>
+          <w:szCs w:val="22"/>
+          <w:lang w:val="ru-RU" w:eastAsia="ru-RU"/>
+        </w:rPr>
+        <w:t>there</w:t>
+      </w:r>
+      <w:proofErr w:type="spellEnd"/>
+    </w:p>
+    <w:p>
+      <w:pPr>
+        <w:shd w:val="clear" w:color="auto" w:fill="FFFFFF"/>
+        <w:rPr>
+          <w:rFonts w:ascii="Cambria" w:hAnsi="Cambria"/>
+          <w:color w:val="008000"/>
+          <w:sz w:val="22"/>
+          <w:szCs w:val="22"/>
+          <w:lang w:val="ru-RU" w:eastAsia="ru-RU"/>
+        </w:rPr>
+      </w:pPr>
+      <w:proofErr w:type="gramStart"/>
+      <w:r>
+        <w:rPr>
+          <w:rFonts w:ascii="Cambria" w:hAnsi="Cambria"/>
+          <w:color w:val="008000"/>
+          <w:sz w:val="22"/>
+          <w:szCs w:val="22"/>
+          <w:lang w:val="ru-RU" w:eastAsia="ru-RU"/>
+        </w:rPr>
+        <w:t>::</w:t>
+      </w:r>
+      <w:proofErr w:type="gramEnd"/>
+      <w:r>
+        <w:rPr>
+          <w:rFonts w:ascii="Cambria" w:hAnsi="Cambria"/>
+          <w:color w:val="008000"/>
+          <w:sz w:val="22"/>
+          <w:szCs w:val="22"/>
+          <w:lang w:val="ru-RU" w:eastAsia="ru-RU"/>
+        </w:rPr>
+        <w:t xml:space="preserve"> </w:t>
+      </w:r>
+      <w:proofErr w:type="spellStart"/>
+      <w:r>
+        <w:rPr>
+          <w:rFonts w:ascii="Cambria" w:hAnsi="Cambria"/>
+          <w:color w:val="008000"/>
+          <w:sz w:val="22"/>
+          <w:szCs w:val="22"/>
+          <w:lang w:val="ru-RU" w:eastAsia="ru-RU"/>
+        </w:rPr>
+        <w:t>Launching</w:t>
+      </w:r>
+      <w:proofErr w:type="spellEnd"/>
+      <w:r>
+        <w:rPr>
+          <w:rFonts w:ascii="Cambria" w:hAnsi="Cambria"/>
+          <w:color w:val="008000"/>
+          <w:sz w:val="22"/>
+          <w:szCs w:val="22"/>
+          <w:lang w:val="ru-RU" w:eastAsia="ru-RU"/>
+        </w:rPr>
+        <w:t xml:space="preserve"> COM </w:t>
+      </w:r>
+      <w:proofErr w:type="spellStart"/>
+      <w:r>
+        <w:rPr>
+          <w:rFonts w:ascii="Cambria" w:hAnsi="Cambria"/>
+          <w:color w:val="008000"/>
+          <w:sz w:val="22"/>
+          <w:szCs w:val="22"/>
+          <w:lang w:val="ru-RU" w:eastAsia="ru-RU"/>
+        </w:rPr>
+        <w:t>File</w:t>
+      </w:r>
+      <w:proofErr w:type="spellEnd"/>
+    </w:p>
+    <w:p>
+      <w:pPr>
+        <w:shd w:val="clear" w:color="auto" w:fill="FFFFFF"/>
+        <w:rPr>
+          <w:rFonts w:ascii="Cambria" w:hAnsi="Cambria"/>
+          <w:color w:val="008000"/>
+          <w:sz w:val="22"/>
+          <w:szCs w:val="22"/>
+          <w:lang w:val="ru-RU" w:eastAsia="ru-RU"/>
+        </w:rPr>
+      </w:pPr>
+      <w:proofErr w:type="gramStart"/>
+      <w:r>
+        <w:rPr>
+          <w:rFonts w:ascii="Cambria" w:hAnsi="Cambria"/>
+          <w:color w:val="008000"/>
+          <w:sz w:val="22"/>
+          <w:szCs w:val="22"/>
+          <w:lang w:val="ru-RU" w:eastAsia="ru-RU"/>
+        </w:rPr>
+        <w:t>::</w:t>
+      </w:r>
+      <w:proofErr w:type="gramEnd"/>
+      <w:r>
+        <w:rPr>
+          <w:rFonts w:ascii="Cambria" w:hAnsi="Cambria"/>
+          <w:color w:val="008000"/>
+          <w:sz w:val="22"/>
+          <w:szCs w:val="22"/>
+          <w:lang w:val="ru-RU" w:eastAsia="ru-RU"/>
+        </w:rPr>
+        <w:t xml:space="preserve"> </w:t>
+      </w:r>
+      <w:proofErr w:type="spellStart"/>
+      <w:r>
+        <w:rPr>
+          <w:rFonts w:ascii="Cambria" w:hAnsi="Cambria"/>
+          <w:color w:val="008000"/>
+          <w:sz w:val="22"/>
+          <w:szCs w:val="22"/>
+          <w:lang w:val="ru-RU" w:eastAsia="ru-RU"/>
+        </w:rPr>
+        <w:t>mount</w:t>
+      </w:r>
+      <w:proofErr w:type="spellEnd"/>
+      <w:r>
+        <w:rPr>
+          <w:rFonts w:ascii="Cambria" w:hAnsi="Cambria"/>
+          <w:color w:val="008000"/>
+          <w:sz w:val="22"/>
+          <w:szCs w:val="22"/>
+          <w:lang w:val="ru-RU" w:eastAsia="ru-RU"/>
+        </w:rPr>
+        <w:t xml:space="preserve"> c %</w:t>
+      </w:r>
+      <w:proofErr w:type="spellStart"/>
+      <w:r>
+        <w:rPr>
+          <w:rFonts w:ascii="Cambria" w:hAnsi="Cambria"/>
+          <w:color w:val="008000"/>
+          <w:sz w:val="22"/>
+          <w:szCs w:val="22"/>
+          <w:lang w:val="ru-RU" w:eastAsia="ru-RU"/>
+        </w:rPr>
+        <w:t>cd</w:t>
+      </w:r>
+      <w:proofErr w:type="spellEnd"/>
+      <w:r>
+        <w:rPr>
+          <w:rFonts w:ascii="Cambria" w:hAnsi="Cambria"/>
+          <w:color w:val="008000"/>
+          <w:sz w:val="22"/>
+          <w:szCs w:val="22"/>
+          <w:lang w:val="ru-RU" w:eastAsia="ru-RU"/>
+        </w:rPr>
+        <w:t xml:space="preserve">% - </w:t>
+      </w:r>
+      <w:proofErr w:type="spellStart"/>
+      <w:r>
+        <w:rPr>
+          <w:rFonts w:ascii="Cambria" w:hAnsi="Cambria"/>
+          <w:color w:val="008000"/>
+          <w:sz w:val="22"/>
+          <w:szCs w:val="22"/>
+          <w:lang w:val="ru-RU" w:eastAsia="ru-RU"/>
+        </w:rPr>
+        <w:t>connect</w:t>
+      </w:r>
+      <w:proofErr w:type="spellEnd"/>
+      <w:r>
+        <w:rPr>
+          <w:rFonts w:ascii="Cambria" w:hAnsi="Cambria"/>
+          <w:color w:val="008000"/>
+          <w:sz w:val="22"/>
+          <w:szCs w:val="22"/>
+          <w:lang w:val="ru-RU" w:eastAsia="ru-RU"/>
+        </w:rPr>
+        <w:t xml:space="preserve"> </w:t>
+      </w:r>
+      <w:proofErr w:type="spellStart"/>
+      <w:r>
+        <w:rPr>
+          <w:rFonts w:ascii="Cambria" w:hAnsi="Cambria"/>
+          <w:color w:val="008000"/>
+          <w:sz w:val="22"/>
+          <w:szCs w:val="22"/>
+          <w:lang w:val="ru-RU" w:eastAsia="ru-RU"/>
+        </w:rPr>
+        <w:t>physical</w:t>
+      </w:r>
+      <w:proofErr w:type="spellEnd"/>
+      <w:r>
+        <w:rPr>
+          <w:rFonts w:ascii="Cambria" w:hAnsi="Cambria"/>
+          <w:color w:val="008000"/>
+          <w:sz w:val="22"/>
+          <w:szCs w:val="22"/>
+          <w:lang w:val="ru-RU" w:eastAsia="ru-RU"/>
+        </w:rPr>
+        <w:t xml:space="preserve"> </w:t>
+      </w:r>
+      <w:proofErr w:type="spellStart"/>
+      <w:r>
+        <w:rPr>
+          <w:rFonts w:ascii="Cambria" w:hAnsi="Cambria"/>
+          <w:color w:val="008000"/>
+          <w:sz w:val="22"/>
+          <w:szCs w:val="22"/>
+          <w:lang w:val="ru-RU" w:eastAsia="ru-RU"/>
+        </w:rPr>
+        <w:t>folders</w:t>
+      </w:r>
+      <w:proofErr w:type="spellEnd"/>
+      <w:r>
+        <w:rPr>
+          <w:rFonts w:ascii="Cambria" w:hAnsi="Cambria"/>
+          <w:color w:val="008000"/>
+          <w:sz w:val="22"/>
+          <w:szCs w:val="22"/>
+          <w:lang w:val="ru-RU" w:eastAsia="ru-RU"/>
+        </w:rPr>
+        <w:t xml:space="preserve"> </w:t>
+      </w:r>
+      <w:proofErr w:type="spellStart"/>
+      <w:r>
+        <w:rPr>
+          <w:rFonts w:ascii="Cambria" w:hAnsi="Cambria"/>
+          <w:color w:val="008000"/>
+          <w:sz w:val="22"/>
+          <w:szCs w:val="22"/>
+          <w:lang w:val="ru-RU" w:eastAsia="ru-RU"/>
+        </w:rPr>
+        <w:t>and</w:t>
+      </w:r>
+      <w:proofErr w:type="spellEnd"/>
+      <w:r>
+        <w:rPr>
+          <w:rFonts w:ascii="Cambria" w:hAnsi="Cambria"/>
+          <w:color w:val="008000"/>
+          <w:sz w:val="22"/>
+          <w:szCs w:val="22"/>
+          <w:lang w:val="ru-RU" w:eastAsia="ru-RU"/>
+        </w:rPr>
+        <w:t xml:space="preserve"> </w:t>
+      </w:r>
+      <w:proofErr w:type="spellStart"/>
+      <w:r>
+        <w:rPr>
+          <w:rFonts w:ascii="Cambria" w:hAnsi="Cambria"/>
+          <w:color w:val="008000"/>
+          <w:sz w:val="22"/>
+          <w:szCs w:val="22"/>
+          <w:lang w:val="ru-RU" w:eastAsia="ru-RU"/>
+        </w:rPr>
+        <w:t>drives</w:t>
+      </w:r>
+      <w:proofErr w:type="spellEnd"/>
+      <w:r>
+        <w:rPr>
+          <w:rFonts w:ascii="Cambria" w:hAnsi="Cambria"/>
+          <w:color w:val="008000"/>
+          <w:sz w:val="22"/>
+          <w:szCs w:val="22"/>
+          <w:lang w:val="ru-RU" w:eastAsia="ru-RU"/>
+        </w:rPr>
+        <w:t xml:space="preserve"> </w:t>
+      </w:r>
+      <w:proofErr w:type="spellStart"/>
+      <w:r>
+        <w:rPr>
+          <w:rFonts w:ascii="Cambria" w:hAnsi="Cambria"/>
+          <w:color w:val="008000"/>
+          <w:sz w:val="22"/>
+          <w:szCs w:val="22"/>
+          <w:lang w:val="ru-RU" w:eastAsia="ru-RU"/>
+        </w:rPr>
+        <w:t>to</w:t>
+      </w:r>
+      <w:proofErr w:type="spellEnd"/>
+      <w:r>
+        <w:rPr>
+          <w:rFonts w:ascii="Cambria" w:hAnsi="Cambria"/>
+          <w:color w:val="008000"/>
+          <w:sz w:val="22"/>
+          <w:szCs w:val="22"/>
+          <w:lang w:val="ru-RU" w:eastAsia="ru-RU"/>
+        </w:rPr>
+        <w:t xml:space="preserve"> </w:t>
+      </w:r>
+      <w:proofErr w:type="spellStart"/>
+      <w:r>
+        <w:rPr>
+          <w:rFonts w:ascii="Cambria" w:hAnsi="Cambria"/>
+          <w:color w:val="008000"/>
+          <w:sz w:val="22"/>
+          <w:szCs w:val="22"/>
+          <w:lang w:val="ru-RU" w:eastAsia="ru-RU"/>
+        </w:rPr>
+        <w:t>virtual</w:t>
+      </w:r>
+      <w:proofErr w:type="spellEnd"/>
+      <w:r>
+        <w:rPr>
+          <w:rFonts w:ascii="Cambria" w:hAnsi="Cambria"/>
+          <w:color w:val="008000"/>
+          <w:sz w:val="22"/>
+          <w:szCs w:val="22"/>
+          <w:lang w:val="ru-RU" w:eastAsia="ru-RU"/>
+        </w:rPr>
+        <w:t xml:space="preserve"> </w:t>
+      </w:r>
+      <w:proofErr w:type="spellStart"/>
+      <w:r>
+        <w:rPr>
+          <w:rFonts w:ascii="Cambria" w:hAnsi="Cambria"/>
+          <w:color w:val="008000"/>
+          <w:sz w:val="22"/>
+          <w:szCs w:val="22"/>
+          <w:lang w:val="ru-RU" w:eastAsia="ru-RU"/>
+        </w:rPr>
+        <w:t>drives</w:t>
+      </w:r>
+      <w:proofErr w:type="spellEnd"/>
+      <w:r>
+        <w:rPr>
+          <w:rFonts w:ascii="Cambria" w:hAnsi="Cambria"/>
+          <w:color w:val="008000"/>
+          <w:sz w:val="22"/>
+          <w:szCs w:val="22"/>
+          <w:lang w:val="ru-RU" w:eastAsia="ru-RU"/>
+        </w:rPr>
+        <w:t xml:space="preserve"> </w:t>
+      </w:r>
+      <w:proofErr w:type="spellStart"/>
+      <w:r>
+        <w:rPr>
+          <w:rFonts w:ascii="Cambria" w:hAnsi="Cambria"/>
+          <w:color w:val="008000"/>
+          <w:sz w:val="22"/>
+          <w:szCs w:val="22"/>
+          <w:lang w:val="ru-RU" w:eastAsia="ru-RU"/>
+        </w:rPr>
+        <w:t>inside</w:t>
+      </w:r>
+      <w:proofErr w:type="spellEnd"/>
+      <w:r>
+        <w:rPr>
+          <w:rFonts w:ascii="Cambria" w:hAnsi="Cambria"/>
+          <w:color w:val="008000"/>
+          <w:sz w:val="22"/>
+          <w:szCs w:val="22"/>
+          <w:lang w:val="ru-RU" w:eastAsia="ru-RU"/>
+        </w:rPr>
+        <w:t xml:space="preserve"> </w:t>
+      </w:r>
+      <w:proofErr w:type="spellStart"/>
+      <w:r>
+        <w:rPr>
+          <w:rFonts w:ascii="Cambria" w:hAnsi="Cambria"/>
+          <w:color w:val="008000"/>
+          <w:sz w:val="22"/>
+          <w:szCs w:val="22"/>
+          <w:lang w:val="ru-RU" w:eastAsia="ru-RU"/>
+        </w:rPr>
+        <w:t>DOSBox</w:t>
+      </w:r>
+      <w:proofErr w:type="spellEnd"/>
+    </w:p>
+    <w:p>
+      <w:pPr>
+        <w:shd w:val="clear" w:color="auto" w:fill="FFFFFF"/>
+        <w:rPr>
+          <w:rFonts w:ascii="Cambria" w:hAnsi="Cambria"/>
+          <w:color w:val="008000"/>
+          <w:sz w:val="22"/>
+          <w:szCs w:val="22"/>
+          <w:lang w:val="ru-RU" w:eastAsia="ru-RU"/>
+        </w:rPr>
+      </w:pPr>
+      <w:proofErr w:type="gramStart"/>
+      <w:r>
+        <w:rPr>
+          <w:rFonts w:ascii="Cambria" w:hAnsi="Cambria"/>
+          <w:color w:val="008000"/>
+          <w:sz w:val="22"/>
+          <w:szCs w:val="22"/>
+          <w:lang w:val="ru-RU" w:eastAsia="ru-RU"/>
+        </w:rPr>
+        <w:t>::</w:t>
+      </w:r>
+      <w:proofErr w:type="gramEnd"/>
+      <w:r>
+        <w:rPr>
+          <w:rFonts w:ascii="Cambria" w:hAnsi="Cambria"/>
+          <w:color w:val="008000"/>
+          <w:sz w:val="22"/>
+          <w:szCs w:val="22"/>
+          <w:lang w:val="ru-RU" w:eastAsia="ru-RU"/>
+        </w:rPr>
+        <w:t xml:space="preserve"> "</w:t>
+      </w:r>
+      <w:proofErr w:type="spellStart"/>
+      <w:r>
+        <w:rPr>
+          <w:rFonts w:ascii="Cambria" w:hAnsi="Cambria"/>
+          <w:color w:val="008000"/>
+          <w:sz w:val="22"/>
+          <w:szCs w:val="22"/>
+          <w:lang w:val="ru-RU" w:eastAsia="ru-RU"/>
+        </w:rPr>
+        <w:t>keyb</w:t>
+      </w:r>
+      <w:proofErr w:type="spellEnd"/>
+      <w:r>
+        <w:rPr>
+          <w:rFonts w:ascii="Cambria" w:hAnsi="Cambria"/>
+          <w:color w:val="008000"/>
+          <w:sz w:val="22"/>
+          <w:szCs w:val="22"/>
+          <w:lang w:val="ru-RU" w:eastAsia="ru-RU"/>
+        </w:rPr>
+        <w:t xml:space="preserve"> </w:t>
+      </w:r>
+      <w:proofErr w:type="spellStart"/>
+      <w:r>
+        <w:rPr>
+          <w:rFonts w:ascii="Cambria" w:hAnsi="Cambria"/>
+          <w:color w:val="008000"/>
+          <w:sz w:val="22"/>
+          <w:szCs w:val="22"/>
+          <w:lang w:val="ru-RU" w:eastAsia="ru-RU"/>
+        </w:rPr>
+        <w:t>none</w:t>
+      </w:r>
+      <w:proofErr w:type="spellEnd"/>
+      <w:r>
+        <w:rPr>
+          <w:rFonts w:ascii="Cambria" w:hAnsi="Cambria"/>
+          <w:color w:val="008000"/>
+          <w:sz w:val="22"/>
+          <w:szCs w:val="22"/>
+          <w:lang w:val="ru-RU" w:eastAsia="ru-RU"/>
+        </w:rPr>
+        <w:t xml:space="preserve"> 866" - </w:t>
+      </w:r>
+      <w:proofErr w:type="spellStart"/>
+      <w:r>
+        <w:rPr>
+          <w:rFonts w:ascii="Cambria" w:hAnsi="Cambria"/>
+          <w:color w:val="008000"/>
+          <w:sz w:val="22"/>
+          <w:szCs w:val="22"/>
+          <w:lang w:val="ru-RU" w:eastAsia="ru-RU"/>
+        </w:rPr>
+        <w:t>to</w:t>
+      </w:r>
+      <w:proofErr w:type="spellEnd"/>
+      <w:r>
+        <w:rPr>
+          <w:rFonts w:ascii="Cambria" w:hAnsi="Cambria"/>
+          <w:color w:val="008000"/>
+          <w:sz w:val="22"/>
+          <w:szCs w:val="22"/>
+          <w:lang w:val="ru-RU" w:eastAsia="ru-RU"/>
+        </w:rPr>
+        <w:t xml:space="preserve"> </w:t>
+      </w:r>
+      <w:proofErr w:type="spellStart"/>
+      <w:r>
+        <w:rPr>
+          <w:rFonts w:ascii="Cambria" w:hAnsi="Cambria"/>
+          <w:color w:val="008000"/>
+          <w:sz w:val="22"/>
+          <w:szCs w:val="22"/>
+          <w:lang w:val="ru-RU" w:eastAsia="ru-RU"/>
+        </w:rPr>
+        <w:t>connect</w:t>
+      </w:r>
+      <w:proofErr w:type="spellEnd"/>
+      <w:r>
+        <w:rPr>
+          <w:rFonts w:ascii="Cambria" w:hAnsi="Cambria"/>
+          <w:color w:val="008000"/>
+          <w:sz w:val="22"/>
+          <w:szCs w:val="22"/>
+          <w:lang w:val="ru-RU" w:eastAsia="ru-RU"/>
+        </w:rPr>
+        <w:t xml:space="preserve"> </w:t>
+      </w:r>
+      <w:proofErr w:type="spellStart"/>
+      <w:r>
+        <w:rPr>
+          <w:rFonts w:ascii="Cambria" w:hAnsi="Cambria"/>
+          <w:color w:val="008000"/>
+          <w:sz w:val="22"/>
+          <w:szCs w:val="22"/>
+          <w:lang w:val="ru-RU" w:eastAsia="ru-RU"/>
+        </w:rPr>
+        <w:t>the</w:t>
+      </w:r>
+      <w:proofErr w:type="spellEnd"/>
+      <w:r>
+        <w:rPr>
+          <w:rFonts w:ascii="Cambria" w:hAnsi="Cambria"/>
+          <w:color w:val="008000"/>
+          <w:sz w:val="22"/>
+          <w:szCs w:val="22"/>
+          <w:lang w:val="ru-RU" w:eastAsia="ru-RU"/>
+        </w:rPr>
+        <w:t xml:space="preserve"> </w:t>
+      </w:r>
+      <w:proofErr w:type="spellStart"/>
+      <w:r>
+        <w:rPr>
+          <w:rFonts w:ascii="Cambria" w:hAnsi="Cambria"/>
+          <w:color w:val="008000"/>
+          <w:sz w:val="22"/>
+          <w:szCs w:val="22"/>
+          <w:lang w:val="ru-RU" w:eastAsia="ru-RU"/>
+        </w:rPr>
+        <w:t>appropriate</w:t>
+      </w:r>
+      <w:proofErr w:type="spellEnd"/>
+      <w:r>
+        <w:rPr>
+          <w:rFonts w:ascii="Cambria" w:hAnsi="Cambria"/>
+          <w:color w:val="008000"/>
+          <w:sz w:val="22"/>
+          <w:szCs w:val="22"/>
+          <w:lang w:val="ru-RU" w:eastAsia="ru-RU"/>
+        </w:rPr>
+        <w:t xml:space="preserve"> </w:t>
+      </w:r>
+      <w:proofErr w:type="spellStart"/>
+      <w:r>
+        <w:rPr>
+          <w:rFonts w:ascii="Cambria" w:hAnsi="Cambria"/>
+          <w:color w:val="008000"/>
+          <w:sz w:val="22"/>
+          <w:szCs w:val="22"/>
+          <w:lang w:val="ru-RU" w:eastAsia="ru-RU"/>
+        </w:rPr>
+        <w:t>language</w:t>
+      </w:r>
+      <w:proofErr w:type="spellEnd"/>
+    </w:p>
+    <w:p>
+      <w:pPr>
+        <w:shd w:val="clear" w:color="auto" w:fill="FFFFFF"/>
+        <w:rPr>
+          <w:rFonts w:ascii="Cambria" w:hAnsi="Cambria"/>
+          <w:color w:val="008000"/>
+          <w:sz w:val="22"/>
+          <w:szCs w:val="22"/>
+          <w:lang w:val="ru-RU" w:eastAsia="ru-RU"/>
+        </w:rPr>
+      </w:pPr>
+      <w:proofErr w:type="gramStart"/>
+      <w:r>
+        <w:rPr>
+          <w:rFonts w:ascii="Cambria" w:hAnsi="Cambria"/>
+          <w:color w:val="008000"/>
+          <w:sz w:val="22"/>
+          <w:szCs w:val="22"/>
+          <w:lang w:val="ru-RU" w:eastAsia="ru-RU"/>
+        </w:rPr>
+        <w:t>::</w:t>
+      </w:r>
+      <w:proofErr w:type="gramEnd"/>
+      <w:r>
+        <w:rPr>
+          <w:rFonts w:ascii="Cambria" w:hAnsi="Cambria"/>
+          <w:color w:val="008000"/>
+          <w:sz w:val="22"/>
+          <w:szCs w:val="22"/>
+          <w:lang w:val="ru-RU" w:eastAsia="ru-RU"/>
+        </w:rPr>
+        <w:t xml:space="preserve"> %</w:t>
+      </w:r>
+      <w:proofErr w:type="spellStart"/>
+      <w:r>
+        <w:rPr>
+          <w:rFonts w:ascii="Cambria" w:hAnsi="Cambria"/>
+          <w:color w:val="008000"/>
+          <w:sz w:val="22"/>
+          <w:szCs w:val="22"/>
+          <w:lang w:val="ru-RU" w:eastAsia="ru-RU"/>
+        </w:rPr>
+        <w:t>NameOfTheFileAsParametr</w:t>
+      </w:r>
+      <w:proofErr w:type="spellEnd"/>
+      <w:r>
+        <w:rPr>
+          <w:rFonts w:ascii="Cambria" w:hAnsi="Cambria"/>
+          <w:color w:val="008000"/>
+          <w:sz w:val="22"/>
+          <w:szCs w:val="22"/>
+          <w:lang w:val="ru-RU" w:eastAsia="ru-RU"/>
+        </w:rPr>
+        <w:t xml:space="preserve">:~0,-4%.com - </w:t>
+      </w:r>
+      <w:proofErr w:type="spellStart"/>
+      <w:r>
+        <w:rPr>
+          <w:rFonts w:ascii="Cambria" w:hAnsi="Cambria"/>
+          <w:color w:val="008000"/>
+          <w:sz w:val="22"/>
+          <w:szCs w:val="22"/>
+          <w:lang w:val="ru-RU" w:eastAsia="ru-RU"/>
+        </w:rPr>
+        <w:t>launch</w:t>
+      </w:r>
+      <w:proofErr w:type="spellEnd"/>
+      <w:r>
+        <w:rPr>
+          <w:rFonts w:ascii="Cambria" w:hAnsi="Cambria"/>
+          <w:color w:val="008000"/>
+          <w:sz w:val="22"/>
+          <w:szCs w:val="22"/>
+          <w:lang w:val="ru-RU" w:eastAsia="ru-RU"/>
+        </w:rPr>
+        <w:t xml:space="preserve"> %1.com </w:t>
+      </w:r>
+      <w:proofErr w:type="spellStart"/>
+      <w:r>
+        <w:rPr>
+          <w:rFonts w:ascii="Cambria" w:hAnsi="Cambria"/>
+          <w:color w:val="008000"/>
+          <w:sz w:val="22"/>
+          <w:szCs w:val="22"/>
+          <w:lang w:val="ru-RU" w:eastAsia="ru-RU"/>
+        </w:rPr>
+        <w:t>file</w:t>
+      </w:r>
+      <w:proofErr w:type="spellEnd"/>
+    </w:p>
+    <w:p>
+      <w:pPr>
+        <w:shd w:val="clear" w:color="auto" w:fill="FFFFFF"/>
+        <w:rPr>
+          <w:rFonts w:ascii="Cambria" w:hAnsi="Cambria"/>
+          <w:color w:val="000000"/>
+          <w:sz w:val="22"/>
+          <w:szCs w:val="22"/>
+          <w:lang w:val="ru-RU" w:eastAsia="ru-RU"/>
+        </w:rPr>
+      </w:pPr>
+      <w:proofErr w:type="spellStart"/>
+      <w:r>
+        <w:rPr>
+          <w:rFonts w:ascii="Cambria" w:hAnsi="Cambria"/>
+          <w:b/>
+          <w:bCs/>
+          <w:color w:val="0000FF"/>
+          <w:sz w:val="22"/>
+          <w:szCs w:val="22"/>
+          <w:lang w:val="ru-RU" w:eastAsia="ru-RU"/>
+        </w:rPr>
+        <w:t>start</w:t>
+      </w:r>
+      <w:proofErr w:type="spellEnd"/>
+      <w:r>
+        <w:rPr>
+          <w:rFonts w:ascii="Cambria" w:hAnsi="Cambria"/>
+          <w:color w:val="000000"/>
+          <w:sz w:val="22"/>
+          <w:szCs w:val="22"/>
+          <w:lang w:val="ru-RU" w:eastAsia="ru-RU"/>
+        </w:rPr>
+        <w:t xml:space="preserve"> D:\masm32\DosBox\DOSBox-0.74-3\DOSBox.exe -c "</w:t>
+      </w:r>
+      <w:proofErr w:type="spellStart"/>
+      <w:r>
+        <w:rPr>
+          <w:rFonts w:ascii="Cambria" w:hAnsi="Cambria"/>
+          <w:color w:val="000000"/>
+          <w:sz w:val="22"/>
+          <w:szCs w:val="22"/>
+          <w:lang w:val="ru-RU" w:eastAsia="ru-RU"/>
+        </w:rPr>
+        <w:t>mount</w:t>
+      </w:r>
+      <w:proofErr w:type="spellEnd"/>
+      <w:r>
+        <w:rPr>
+          <w:rFonts w:ascii="Cambria" w:hAnsi="Cambria"/>
+          <w:color w:val="000000"/>
+          <w:sz w:val="22"/>
+          <w:szCs w:val="22"/>
+          <w:lang w:val="ru-RU" w:eastAsia="ru-RU"/>
+        </w:rPr>
+        <w:t xml:space="preserve"> c </w:t>
+      </w:r>
+      <w:r>
+        <w:rPr>
+          <w:rFonts w:ascii="Cambria" w:hAnsi="Cambria"/>
+          <w:b/>
+          <w:bCs/>
+          <w:color w:val="FF8000"/>
+          <w:sz w:val="22"/>
+          <w:szCs w:val="22"/>
+          <w:shd w:val="clear" w:color="auto" w:fill="FCFFF0"/>
+          <w:lang w:val="ru-RU" w:eastAsia="ru-RU"/>
+        </w:rPr>
+        <w:t>%</w:t>
+      </w:r>
+      <w:proofErr w:type="spellStart"/>
+      <w:r>
+        <w:rPr>
+          <w:rFonts w:ascii="Cambria" w:hAnsi="Cambria"/>
+          <w:b/>
+          <w:bCs/>
+          <w:color w:val="FF8000"/>
+          <w:sz w:val="22"/>
+          <w:szCs w:val="22"/>
+          <w:shd w:val="clear" w:color="auto" w:fill="FCFFF0"/>
+          <w:lang w:val="ru-RU" w:eastAsia="ru-RU"/>
+        </w:rPr>
+        <w:t>cd</w:t>
+      </w:r>
+      <w:proofErr w:type="spellEnd"/>
+      <w:r>
+        <w:rPr>
+          <w:rFonts w:ascii="Cambria" w:hAnsi="Cambria"/>
+          <w:b/>
+          <w:bCs/>
+          <w:color w:val="FF8000"/>
+          <w:sz w:val="22"/>
+          <w:szCs w:val="22"/>
+          <w:shd w:val="clear" w:color="auto" w:fill="FCFFF0"/>
+          <w:lang w:val="ru-RU" w:eastAsia="ru-RU"/>
+        </w:rPr>
+        <w:t>%</w:t>
+      </w:r>
+      <w:r>
+        <w:rPr>
+          <w:rFonts w:ascii="Cambria" w:hAnsi="Cambria"/>
+          <w:color w:val="000000"/>
+          <w:sz w:val="22"/>
+          <w:szCs w:val="22"/>
+          <w:lang w:val="ru-RU" w:eastAsia="ru-RU"/>
+        </w:rPr>
+        <w:t xml:space="preserve"> " -c c: -c "</w:t>
+      </w:r>
+      <w:proofErr w:type="spellStart"/>
+      <w:r>
+        <w:rPr>
+          <w:rFonts w:ascii="Cambria" w:hAnsi="Cambria"/>
+          <w:color w:val="000000"/>
+          <w:sz w:val="22"/>
+          <w:szCs w:val="22"/>
+          <w:lang w:val="ru-RU" w:eastAsia="ru-RU"/>
+        </w:rPr>
+        <w:t>keyb</w:t>
+      </w:r>
+      <w:proofErr w:type="spellEnd"/>
+      <w:r>
+        <w:rPr>
+          <w:rFonts w:ascii="Cambria" w:hAnsi="Cambria"/>
+          <w:color w:val="000000"/>
+          <w:sz w:val="22"/>
+          <w:szCs w:val="22"/>
+          <w:lang w:val="ru-RU" w:eastAsia="ru-RU"/>
+        </w:rPr>
+        <w:t xml:space="preserve"> </w:t>
+      </w:r>
+      <w:proofErr w:type="spellStart"/>
+      <w:r>
+        <w:rPr>
+          <w:rFonts w:ascii="Cambria" w:hAnsi="Cambria"/>
+          <w:color w:val="000000"/>
+          <w:sz w:val="22"/>
+          <w:szCs w:val="22"/>
+          <w:lang w:val="ru-RU" w:eastAsia="ru-RU"/>
+        </w:rPr>
+        <w:t>none</w:t>
+      </w:r>
+      <w:proofErr w:type="spellEnd"/>
+      <w:r>
+        <w:rPr>
+          <w:rFonts w:ascii="Cambria" w:hAnsi="Cambria"/>
+          <w:color w:val="000000"/>
+          <w:sz w:val="22"/>
+          <w:szCs w:val="22"/>
+          <w:lang w:val="ru-RU" w:eastAsia="ru-RU"/>
+        </w:rPr>
+        <w:t xml:space="preserve"> 866" -c "</w:t>
+      </w:r>
+      <w:r>
+        <w:rPr>
+          <w:rFonts w:ascii="Cambria" w:hAnsi="Cambria"/>
+          <w:b/>
+          <w:bCs/>
+          <w:color w:val="FF8000"/>
+          <w:sz w:val="22"/>
+          <w:szCs w:val="22"/>
+          <w:shd w:val="clear" w:color="auto" w:fill="FCFFF0"/>
+          <w:lang w:val="ru-RU" w:eastAsia="ru-RU"/>
+        </w:rPr>
+        <w:t>%</w:t>
+      </w:r>
+      <w:proofErr w:type="spellStart"/>
+      <w:r>
+        <w:rPr>
+          <w:rFonts w:ascii="Cambria" w:hAnsi="Cambria"/>
+          <w:b/>
+          <w:bCs/>
+          <w:color w:val="FF8000"/>
+          <w:sz w:val="22"/>
+          <w:szCs w:val="22"/>
+          <w:shd w:val="clear" w:color="auto" w:fill="FCFFF0"/>
+          <w:lang w:val="ru-RU" w:eastAsia="ru-RU"/>
+        </w:rPr>
+        <w:t>NameOfTheFileAsParametr</w:t>
+      </w:r>
+      <w:proofErr w:type="spellEnd"/>
+      <w:r>
+        <w:rPr>
+          <w:rFonts w:ascii="Cambria" w:hAnsi="Cambria"/>
+          <w:b/>
+          <w:bCs/>
+          <w:color w:val="FF8000"/>
+          <w:sz w:val="22"/>
+          <w:szCs w:val="22"/>
+          <w:shd w:val="clear" w:color="auto" w:fill="FCFFF0"/>
+          <w:lang w:val="ru-RU" w:eastAsia="ru-RU"/>
+        </w:rPr>
+        <w:t>:~0,-4%</w:t>
+      </w:r>
+      <w:r>
+        <w:rPr>
+          <w:rFonts w:ascii="Cambria" w:hAnsi="Cambria"/>
+          <w:color w:val="000000"/>
+          <w:sz w:val="22"/>
+          <w:szCs w:val="22"/>
+          <w:lang w:val="ru-RU" w:eastAsia="ru-RU"/>
+        </w:rPr>
+        <w:t>.</w:t>
+      </w:r>
+      <w:r>
+        <w:rPr>
+          <w:rFonts w:ascii="Cambria" w:hAnsi="Cambria"/>
+          <w:b/>
+          <w:bCs/>
+          <w:color w:val="0000FF"/>
+          <w:sz w:val="22"/>
+          <w:szCs w:val="22"/>
+          <w:lang w:val="ru-RU" w:eastAsia="ru-RU"/>
+        </w:rPr>
+        <w:t>com</w:t>
+      </w:r>
+      <w:r>
+        <w:rPr>
+          <w:rFonts w:ascii="Cambria" w:hAnsi="Cambria"/>
+          <w:color w:val="000000"/>
+          <w:sz w:val="22"/>
+          <w:szCs w:val="22"/>
+          <w:lang w:val="ru-RU" w:eastAsia="ru-RU"/>
+        </w:rPr>
+        <w:t>"</w:t>
+      </w:r>
+    </w:p>
+    <w:p>
+      <w:pPr>
+        <w:pStyle w:val="a3"/>
+        <w:autoSpaceDE w:val="0"/>
+        <w:autoSpaceDN w:val="0"/>
+        <w:adjustRightInd w:val="0"/>
+        <w:rPr>
+          <w:rFonts w:ascii="Arial" w:hAnsi="Arial" w:cs="Arial"/>
+          <w:sz w:val="28"/>
+          <w:szCs w:val="28"/>
+        </w:rPr>
+      </w:pPr>
     </w:p>
     <w:p>
       <w:pPr>
@@ -16567,6 +18224,903 @@
         </w:rPr>
         <w:t>Перевірити роботу програми шляхом введення як правильного, так і невірного паролів</w:t>
       </w:r>
+      <w:r>
+        <w:rPr>
+          <w:rFonts w:ascii="Arial" w:hAnsi="Arial" w:cs="Arial"/>
+          <w:sz w:val="28"/>
+          <w:szCs w:val="28"/>
+          <w:lang w:val="uk-UA"/>
+        </w:rPr>
+        <w:t>.</w:t>
+      </w:r>
+    </w:p>
+    <w:p>
+      <w:pPr>
+        <w:pStyle w:val="a3"/>
+        <w:autoSpaceDE w:val="0"/>
+        <w:autoSpaceDN w:val="0"/>
+        <w:adjustRightInd w:val="0"/>
+        <w:rPr>
+          <w:rFonts w:ascii="Arial" w:hAnsi="Arial" w:cs="Arial"/>
+          <w:sz w:val="28"/>
+          <w:szCs w:val="28"/>
+          <w:lang w:val="uk-UA"/>
+        </w:rPr>
+      </w:pPr>
+      <w:r>
+        <w:rPr>
+          <w:rFonts w:ascii="Arial" w:hAnsi="Arial" w:cs="Arial"/>
+          <w:sz w:val="28"/>
+          <w:szCs w:val="28"/>
+          <w:lang w:val="uk-UA"/>
+        </w:rPr>
+        <w:t>Початкове вікно:</w:t>
+      </w:r>
+    </w:p>
+    <w:p>
+      <w:pPr>
+        <w:pStyle w:val="a3"/>
+        <w:autoSpaceDE w:val="0"/>
+        <w:autoSpaceDN w:val="0"/>
+        <w:adjustRightInd w:val="0"/>
+        <w:jc w:val="center"/>
+        <w:rPr>
+          <w:rFonts w:ascii="Arial" w:hAnsi="Arial" w:cs="Arial"/>
+          <w:sz w:val="28"/>
+          <w:szCs w:val="28"/>
+          <w:lang w:val="uk-UA"/>
+        </w:rPr>
+      </w:pPr>
+      <w:r>
+        <w:rPr>
+          <w:rFonts w:ascii="Arial" w:hAnsi="Arial" w:cs="Arial"/>
+          <w:sz w:val="28"/>
+          <w:szCs w:val="28"/>
+          <w:lang w:val="uk-UA"/>
+        </w:rPr>
+        <w:drawing>
+          <wp:inline distT="0" distB="0" distL="0" distR="0" wp14:anchorId="0F0E291D" wp14:editId="0C706A3D">
+            <wp:extent cx="4083260" cy="2794144"/>
+            <wp:effectExtent l="0" t="0" r="0" b="6350"/>
+            <wp:docPr id="2" name="Рисунок 2"/>
+            <wp:cNvGraphicFramePr>
+              <a:graphicFrameLocks xmlns:a="http://schemas.openxmlformats.org/drawingml/2006/main" noChangeAspect="1"/>
+            </wp:cNvGraphicFramePr>
+            <a:graphic xmlns:a="http://schemas.openxmlformats.org/drawingml/2006/main">
+              <a:graphicData uri="http://schemas.openxmlformats.org/drawingml/2006/picture">
+                <pic:pic xmlns:pic="http://schemas.openxmlformats.org/drawingml/2006/picture">
+                  <pic:nvPicPr>
+                    <pic:cNvPr id="1" name=""/>
+                    <pic:cNvPicPr/>
+                  </pic:nvPicPr>
+                  <pic:blipFill>
+                    <a:blip r:embed="rId6"/>
+                    <a:stretch>
+                      <a:fillRect/>
+                    </a:stretch>
+                  </pic:blipFill>
+                  <pic:spPr>
+                    <a:xfrm>
+                      <a:off x="0" y="0"/>
+                      <a:ext cx="4083260" cy="2794144"/>
+                    </a:xfrm>
+                    <a:prstGeom prst="rect">
+                      <a:avLst/>
+                    </a:prstGeom>
+                  </pic:spPr>
+                </pic:pic>
+              </a:graphicData>
+            </a:graphic>
+          </wp:inline>
+        </w:drawing>
+      </w:r>
+    </w:p>
+    <w:p>
+      <w:pPr>
+        <w:spacing w:after="200" w:line="276" w:lineRule="auto"/>
+        <w:rPr>
+          <w:rFonts w:ascii="Arial" w:eastAsiaTheme="minorHAnsi" w:hAnsi="Arial" w:cs="Arial"/>
+          <w:sz w:val="28"/>
+          <w:szCs w:val="28"/>
+          <w:lang w:eastAsia="en-US"/>
+        </w:rPr>
+      </w:pPr>
+      <w:r>
+        <w:rPr>
+          <w:rFonts w:ascii="Arial" w:hAnsi="Arial" w:cs="Arial"/>
+          <w:sz w:val="28"/>
+          <w:szCs w:val="28"/>
+        </w:rPr>
+        <w:br w:type="page"/>
+      </w:r>
+    </w:p>
+    <w:p>
+      <w:pPr>
+        <w:pStyle w:val="a3"/>
+        <w:autoSpaceDE w:val="0"/>
+        <w:autoSpaceDN w:val="0"/>
+        <w:adjustRightInd w:val="0"/>
+        <w:rPr>
+          <w:rFonts w:ascii="Arial" w:hAnsi="Arial" w:cs="Arial"/>
+          <w:sz w:val="28"/>
+          <w:szCs w:val="28"/>
+          <w:lang w:val="uk-UA"/>
+        </w:rPr>
+      </w:pPr>
+      <w:r>
+        <w:rPr>
+          <w:rFonts w:ascii="Arial" w:hAnsi="Arial" w:cs="Arial"/>
+          <w:sz w:val="28"/>
+          <w:szCs w:val="28"/>
+          <w:lang w:val="uk-UA"/>
+        </w:rPr>
+        <w:lastRenderedPageBreak/>
+        <w:t>Введення неправильного паролю:</w:t>
+      </w:r>
+    </w:p>
+    <w:p>
+      <w:pPr>
+        <w:pStyle w:val="a3"/>
+        <w:autoSpaceDE w:val="0"/>
+        <w:autoSpaceDN w:val="0"/>
+        <w:adjustRightInd w:val="0"/>
+        <w:jc w:val="center"/>
+        <w:rPr>
+          <w:rFonts w:ascii="Arial" w:hAnsi="Arial" w:cs="Arial"/>
+          <w:sz w:val="28"/>
+          <w:szCs w:val="28"/>
+          <w:lang w:val="uk-UA"/>
+        </w:rPr>
+      </w:pPr>
+      <w:r>
+        <w:rPr>
+          <w:rFonts w:ascii="Arial" w:hAnsi="Arial" w:cs="Arial"/>
+          <w:sz w:val="28"/>
+          <w:szCs w:val="28"/>
+          <w:lang w:val="uk-UA"/>
+        </w:rPr>
+        <w:drawing>
+          <wp:inline distT="0" distB="0" distL="0" distR="0" wp14:anchorId="362F1F32" wp14:editId="6AE2185D">
+            <wp:extent cx="4019757" cy="2768742"/>
+            <wp:effectExtent l="0" t="0" r="0" b="0"/>
+            <wp:docPr id="3" name="Рисунок 3"/>
+            <wp:cNvGraphicFramePr>
+              <a:graphicFrameLocks xmlns:a="http://schemas.openxmlformats.org/drawingml/2006/main" noChangeAspect="1"/>
+            </wp:cNvGraphicFramePr>
+            <a:graphic xmlns:a="http://schemas.openxmlformats.org/drawingml/2006/main">
+              <a:graphicData uri="http://schemas.openxmlformats.org/drawingml/2006/picture">
+                <pic:pic xmlns:pic="http://schemas.openxmlformats.org/drawingml/2006/picture">
+                  <pic:nvPicPr>
+                    <pic:cNvPr id="1" name=""/>
+                    <pic:cNvPicPr/>
+                  </pic:nvPicPr>
+                  <pic:blipFill>
+                    <a:blip r:embed="rId7"/>
+                    <a:stretch>
+                      <a:fillRect/>
+                    </a:stretch>
+                  </pic:blipFill>
+                  <pic:spPr>
+                    <a:xfrm>
+                      <a:off x="0" y="0"/>
+                      <a:ext cx="4019757" cy="2768742"/>
+                    </a:xfrm>
+                    <a:prstGeom prst="rect">
+                      <a:avLst/>
+                    </a:prstGeom>
+                  </pic:spPr>
+                </pic:pic>
+              </a:graphicData>
+            </a:graphic>
+          </wp:inline>
+        </w:drawing>
+      </w:r>
+    </w:p>
+    <w:p>
+      <w:pPr>
+        <w:pStyle w:val="a3"/>
+        <w:autoSpaceDE w:val="0"/>
+        <w:autoSpaceDN w:val="0"/>
+        <w:adjustRightInd w:val="0"/>
+        <w:rPr>
+          <w:rFonts w:ascii="Arial" w:hAnsi="Arial" w:cs="Arial"/>
+          <w:sz w:val="28"/>
+          <w:szCs w:val="28"/>
+          <w:lang w:val="uk-UA"/>
+        </w:rPr>
+      </w:pPr>
+      <w:r>
+        <w:rPr>
+          <w:rFonts w:ascii="Arial" w:hAnsi="Arial" w:cs="Arial"/>
+          <w:sz w:val="28"/>
+          <w:szCs w:val="28"/>
+          <w:lang w:val="uk-UA"/>
+        </w:rPr>
+        <w:t>Вивід при такому паролі:</w:t>
+      </w:r>
+    </w:p>
+    <w:p>
+      <w:pPr>
+        <w:pStyle w:val="a3"/>
+        <w:autoSpaceDE w:val="0"/>
+        <w:autoSpaceDN w:val="0"/>
+        <w:adjustRightInd w:val="0"/>
+        <w:jc w:val="center"/>
+        <w:rPr>
+          <w:rFonts w:ascii="Arial" w:hAnsi="Arial" w:cs="Arial"/>
+          <w:sz w:val="28"/>
+          <w:szCs w:val="28"/>
+          <w:lang w:val="uk-UA"/>
+        </w:rPr>
+      </w:pPr>
+      <w:r>
+        <w:rPr>
+          <w:rFonts w:ascii="Arial" w:hAnsi="Arial" w:cs="Arial"/>
+          <w:sz w:val="28"/>
+          <w:szCs w:val="28"/>
+          <w:lang w:val="uk-UA"/>
+        </w:rPr>
+        <w:drawing>
+          <wp:inline distT="0" distB="0" distL="0" distR="0" wp14:anchorId="290C753B" wp14:editId="6A40E96B">
+            <wp:extent cx="4076910" cy="850944"/>
+            <wp:effectExtent l="0" t="0" r="0" b="6350"/>
+            <wp:docPr id="4" name="Рисунок 4"/>
+            <wp:cNvGraphicFramePr>
+              <a:graphicFrameLocks xmlns:a="http://schemas.openxmlformats.org/drawingml/2006/main" noChangeAspect="1"/>
+            </wp:cNvGraphicFramePr>
+            <a:graphic xmlns:a="http://schemas.openxmlformats.org/drawingml/2006/main">
+              <a:graphicData uri="http://schemas.openxmlformats.org/drawingml/2006/picture">
+                <pic:pic xmlns:pic="http://schemas.openxmlformats.org/drawingml/2006/picture">
+                  <pic:nvPicPr>
+                    <pic:cNvPr id="1" name=""/>
+                    <pic:cNvPicPr/>
+                  </pic:nvPicPr>
+                  <pic:blipFill>
+                    <a:blip r:embed="rId8"/>
+                    <a:stretch>
+                      <a:fillRect/>
+                    </a:stretch>
+                  </pic:blipFill>
+                  <pic:spPr>
+                    <a:xfrm>
+                      <a:off x="0" y="0"/>
+                      <a:ext cx="4076910" cy="850944"/>
+                    </a:xfrm>
+                    <a:prstGeom prst="rect">
+                      <a:avLst/>
+                    </a:prstGeom>
+                  </pic:spPr>
+                </pic:pic>
+              </a:graphicData>
+            </a:graphic>
+          </wp:inline>
+        </w:drawing>
+      </w:r>
+    </w:p>
+    <w:p>
+      <w:pPr>
+        <w:pStyle w:val="a3"/>
+        <w:autoSpaceDE w:val="0"/>
+        <w:autoSpaceDN w:val="0"/>
+        <w:adjustRightInd w:val="0"/>
+        <w:rPr>
+          <w:rFonts w:ascii="Arial" w:hAnsi="Arial" w:cs="Arial"/>
+          <w:sz w:val="28"/>
+          <w:szCs w:val="28"/>
+          <w:lang w:val="uk-UA"/>
+        </w:rPr>
+      </w:pPr>
+      <w:r>
+        <w:rPr>
+          <w:rFonts w:ascii="Arial" w:hAnsi="Arial" w:cs="Arial"/>
+          <w:sz w:val="28"/>
+          <w:szCs w:val="28"/>
+          <w:lang w:val="uk-UA"/>
+        </w:rPr>
+        <w:t>Вивід при введенні</w:t>
+      </w:r>
+      <w:r>
+        <w:rPr>
+          <w:rFonts w:ascii="Arial" w:hAnsi="Arial" w:cs="Arial"/>
+          <w:sz w:val="28"/>
+          <w:szCs w:val="28"/>
+          <w:lang w:val="uk-UA"/>
+        </w:rPr>
+        <w:t xml:space="preserve"> неправильного паролю кілька разів:</w:t>
+      </w:r>
+    </w:p>
+    <w:p>
+      <w:pPr>
+        <w:pStyle w:val="a3"/>
+        <w:autoSpaceDE w:val="0"/>
+        <w:autoSpaceDN w:val="0"/>
+        <w:adjustRightInd w:val="0"/>
+        <w:jc w:val="center"/>
+        <w:rPr>
+          <w:rFonts w:ascii="Arial" w:hAnsi="Arial" w:cs="Arial"/>
+          <w:sz w:val="28"/>
+          <w:szCs w:val="28"/>
+          <w:lang w:val="en-US"/>
+        </w:rPr>
+      </w:pPr>
+      <w:r>
+        <w:rPr>
+          <w:rFonts w:ascii="Arial" w:hAnsi="Arial" w:cs="Arial"/>
+          <w:sz w:val="28"/>
+          <w:szCs w:val="28"/>
+          <w:lang w:val="en-US"/>
+        </w:rPr>
+        <w:drawing>
+          <wp:inline distT="0" distB="0" distL="0" distR="0" wp14:anchorId="523B65C1" wp14:editId="7B17E170">
+            <wp:extent cx="4076910" cy="812842"/>
+            <wp:effectExtent l="0" t="0" r="0" b="6350"/>
+            <wp:docPr id="5" name="Рисунок 5"/>
+            <wp:cNvGraphicFramePr>
+              <a:graphicFrameLocks xmlns:a="http://schemas.openxmlformats.org/drawingml/2006/main" noChangeAspect="1"/>
+            </wp:cNvGraphicFramePr>
+            <a:graphic xmlns:a="http://schemas.openxmlformats.org/drawingml/2006/main">
+              <a:graphicData uri="http://schemas.openxmlformats.org/drawingml/2006/picture">
+                <pic:pic xmlns:pic="http://schemas.openxmlformats.org/drawingml/2006/picture">
+                  <pic:nvPicPr>
+                    <pic:cNvPr id="1" name=""/>
+                    <pic:cNvPicPr/>
+                  </pic:nvPicPr>
+                  <pic:blipFill>
+                    <a:blip r:embed="rId9"/>
+                    <a:stretch>
+                      <a:fillRect/>
+                    </a:stretch>
+                  </pic:blipFill>
+                  <pic:spPr>
+                    <a:xfrm>
+                      <a:off x="0" y="0"/>
+                      <a:ext cx="4076910" cy="812842"/>
+                    </a:xfrm>
+                    <a:prstGeom prst="rect">
+                      <a:avLst/>
+                    </a:prstGeom>
+                  </pic:spPr>
+                </pic:pic>
+              </a:graphicData>
+            </a:graphic>
+          </wp:inline>
+        </w:drawing>
+      </w:r>
+    </w:p>
+    <w:p>
+      <w:pPr>
+        <w:pStyle w:val="a3"/>
+        <w:autoSpaceDE w:val="0"/>
+        <w:autoSpaceDN w:val="0"/>
+        <w:adjustRightInd w:val="0"/>
+        <w:jc w:val="center"/>
+        <w:rPr>
+          <w:rFonts w:ascii="Arial" w:hAnsi="Arial" w:cs="Arial"/>
+          <w:sz w:val="28"/>
+          <w:szCs w:val="28"/>
+          <w:lang w:val="en-US"/>
+        </w:rPr>
+      </w:pPr>
+    </w:p>
+    <w:p>
+      <w:pPr>
+        <w:pStyle w:val="a3"/>
+        <w:autoSpaceDE w:val="0"/>
+        <w:autoSpaceDN w:val="0"/>
+        <w:adjustRightInd w:val="0"/>
+        <w:jc w:val="center"/>
+        <w:rPr>
+          <w:rFonts w:ascii="Arial" w:hAnsi="Arial" w:cs="Arial"/>
+          <w:sz w:val="28"/>
+          <w:szCs w:val="28"/>
+          <w:lang w:val="en-US"/>
+        </w:rPr>
+      </w:pPr>
+      <w:r>
+        <w:rPr>
+          <w:rFonts w:ascii="Arial" w:hAnsi="Arial" w:cs="Arial"/>
+          <w:sz w:val="28"/>
+          <w:szCs w:val="28"/>
+          <w:lang w:val="en-US"/>
+        </w:rPr>
+        <w:drawing>
+          <wp:inline distT="0" distB="0" distL="0" distR="0" wp14:anchorId="0C6B8351" wp14:editId="528E8652">
+            <wp:extent cx="4102311" cy="660434"/>
+            <wp:effectExtent l="0" t="0" r="0" b="6350"/>
+            <wp:docPr id="6" name="Рисунок 6"/>
+            <wp:cNvGraphicFramePr>
+              <a:graphicFrameLocks xmlns:a="http://schemas.openxmlformats.org/drawingml/2006/main" noChangeAspect="1"/>
+            </wp:cNvGraphicFramePr>
+            <a:graphic xmlns:a="http://schemas.openxmlformats.org/drawingml/2006/main">
+              <a:graphicData uri="http://schemas.openxmlformats.org/drawingml/2006/picture">
+                <pic:pic xmlns:pic="http://schemas.openxmlformats.org/drawingml/2006/picture">
+                  <pic:nvPicPr>
+                    <pic:cNvPr id="1" name=""/>
+                    <pic:cNvPicPr/>
+                  </pic:nvPicPr>
+                  <pic:blipFill>
+                    <a:blip r:embed="rId10"/>
+                    <a:stretch>
+                      <a:fillRect/>
+                    </a:stretch>
+                  </pic:blipFill>
+                  <pic:spPr>
+                    <a:xfrm>
+                      <a:off x="0" y="0"/>
+                      <a:ext cx="4102311" cy="660434"/>
+                    </a:xfrm>
+                    <a:prstGeom prst="rect">
+                      <a:avLst/>
+                    </a:prstGeom>
+                  </pic:spPr>
+                </pic:pic>
+              </a:graphicData>
+            </a:graphic>
+          </wp:inline>
+        </w:drawing>
+      </w:r>
+    </w:p>
+    <w:p>
+      <w:pPr>
+        <w:pStyle w:val="a3"/>
+        <w:autoSpaceDE w:val="0"/>
+        <w:autoSpaceDN w:val="0"/>
+        <w:adjustRightInd w:val="0"/>
+        <w:jc w:val="center"/>
+        <w:rPr>
+          <w:rFonts w:ascii="Arial" w:hAnsi="Arial" w:cs="Arial"/>
+          <w:sz w:val="28"/>
+          <w:szCs w:val="28"/>
+          <w:lang w:val="en-US"/>
+        </w:rPr>
+      </w:pPr>
+    </w:p>
+    <w:p>
+      <w:pPr>
+        <w:pStyle w:val="a3"/>
+        <w:autoSpaceDE w:val="0"/>
+        <w:autoSpaceDN w:val="0"/>
+        <w:adjustRightInd w:val="0"/>
+        <w:jc w:val="center"/>
+        <w:rPr>
+          <w:rFonts w:ascii="Arial" w:hAnsi="Arial" w:cs="Arial"/>
+          <w:sz w:val="28"/>
+          <w:szCs w:val="28"/>
+          <w:lang w:val="en-US"/>
+        </w:rPr>
+      </w:pPr>
+      <w:r>
+        <w:rPr>
+          <w:rFonts w:ascii="Arial" w:hAnsi="Arial" w:cs="Arial"/>
+          <w:sz w:val="28"/>
+          <w:szCs w:val="28"/>
+          <w:lang w:val="en-US"/>
+        </w:rPr>
+        <w:drawing>
+          <wp:inline distT="0" distB="0" distL="0" distR="0" wp14:anchorId="502BD146" wp14:editId="267A425C">
+            <wp:extent cx="4045158" cy="609631"/>
+            <wp:effectExtent l="0" t="0" r="0" b="0"/>
+            <wp:docPr id="7" name="Рисунок 7"/>
+            <wp:cNvGraphicFramePr>
+              <a:graphicFrameLocks xmlns:a="http://schemas.openxmlformats.org/drawingml/2006/main" noChangeAspect="1"/>
+            </wp:cNvGraphicFramePr>
+            <a:graphic xmlns:a="http://schemas.openxmlformats.org/drawingml/2006/main">
+              <a:graphicData uri="http://schemas.openxmlformats.org/drawingml/2006/picture">
+                <pic:pic xmlns:pic="http://schemas.openxmlformats.org/drawingml/2006/picture">
+                  <pic:nvPicPr>
+                    <pic:cNvPr id="1" name=""/>
+                    <pic:cNvPicPr/>
+                  </pic:nvPicPr>
+                  <pic:blipFill>
+                    <a:blip r:embed="rId11"/>
+                    <a:stretch>
+                      <a:fillRect/>
+                    </a:stretch>
+                  </pic:blipFill>
+                  <pic:spPr>
+                    <a:xfrm>
+                      <a:off x="0" y="0"/>
+                      <a:ext cx="4045158" cy="609631"/>
+                    </a:xfrm>
+                    <a:prstGeom prst="rect">
+                      <a:avLst/>
+                    </a:prstGeom>
+                  </pic:spPr>
+                </pic:pic>
+              </a:graphicData>
+            </a:graphic>
+          </wp:inline>
+        </w:drawing>
+      </w:r>
+    </w:p>
+    <w:p>
+      <w:pPr>
+        <w:pStyle w:val="a3"/>
+        <w:autoSpaceDE w:val="0"/>
+        <w:autoSpaceDN w:val="0"/>
+        <w:adjustRightInd w:val="0"/>
+        <w:rPr>
+          <w:rFonts w:ascii="Arial" w:hAnsi="Arial" w:cs="Arial"/>
+          <w:sz w:val="28"/>
+          <w:szCs w:val="28"/>
+          <w:lang w:val="uk-UA"/>
+        </w:rPr>
+      </w:pPr>
+      <w:r>
+        <w:rPr>
+          <w:rFonts w:ascii="Arial" w:hAnsi="Arial" w:cs="Arial"/>
+          <w:sz w:val="28"/>
+          <w:szCs w:val="28"/>
+          <w:lang w:val="uk-UA"/>
+        </w:rPr>
+        <w:t>Введення правильно паролю</w:t>
+      </w:r>
+      <w:r>
+        <w:rPr>
+          <w:rFonts w:ascii="Arial" w:hAnsi="Arial" w:cs="Arial"/>
+          <w:sz w:val="28"/>
+          <w:szCs w:val="28"/>
+          <w:lang w:val="en-US"/>
+        </w:rPr>
+        <w:t xml:space="preserve"> </w:t>
+      </w:r>
+      <w:r>
+        <w:rPr>
+          <w:rFonts w:ascii="Arial" w:hAnsi="Arial" w:cs="Arial"/>
+          <w:sz w:val="28"/>
+          <w:szCs w:val="28"/>
+          <w:lang w:val="uk-UA"/>
+        </w:rPr>
+        <w:t>з першого разу:</w:t>
+      </w:r>
+    </w:p>
+    <w:p>
+      <w:pPr>
+        <w:pStyle w:val="a3"/>
+        <w:autoSpaceDE w:val="0"/>
+        <w:autoSpaceDN w:val="0"/>
+        <w:adjustRightInd w:val="0"/>
+        <w:jc w:val="center"/>
+        <w:rPr>
+          <w:rFonts w:ascii="Arial" w:hAnsi="Arial" w:cs="Arial"/>
+          <w:sz w:val="28"/>
+          <w:szCs w:val="28"/>
+          <w:lang w:val="uk-UA"/>
+        </w:rPr>
+      </w:pPr>
+      <w:r>
+        <w:rPr>
+          <w:rFonts w:ascii="Arial" w:hAnsi="Arial" w:cs="Arial"/>
+          <w:sz w:val="28"/>
+          <w:szCs w:val="28"/>
+          <w:lang w:val="uk-UA"/>
+        </w:rPr>
+        <w:drawing>
+          <wp:inline distT="0" distB="0" distL="0" distR="0" wp14:anchorId="798E9359" wp14:editId="65B27759">
+            <wp:extent cx="4019757" cy="450873"/>
+            <wp:effectExtent l="0" t="0" r="0" b="6350"/>
+            <wp:docPr id="8" name="Рисунок 8"/>
+            <wp:cNvGraphicFramePr>
+              <a:graphicFrameLocks xmlns:a="http://schemas.openxmlformats.org/drawingml/2006/main" noChangeAspect="1"/>
+            </wp:cNvGraphicFramePr>
+            <a:graphic xmlns:a="http://schemas.openxmlformats.org/drawingml/2006/main">
+              <a:graphicData uri="http://schemas.openxmlformats.org/drawingml/2006/picture">
+                <pic:pic xmlns:pic="http://schemas.openxmlformats.org/drawingml/2006/picture">
+                  <pic:nvPicPr>
+                    <pic:cNvPr id="1" name=""/>
+                    <pic:cNvPicPr/>
+                  </pic:nvPicPr>
+                  <pic:blipFill>
+                    <a:blip r:embed="rId12"/>
+                    <a:stretch>
+                      <a:fillRect/>
+                    </a:stretch>
+                  </pic:blipFill>
+                  <pic:spPr>
+                    <a:xfrm>
+                      <a:off x="0" y="0"/>
+                      <a:ext cx="4019757" cy="450873"/>
+                    </a:xfrm>
+                    <a:prstGeom prst="rect">
+                      <a:avLst/>
+                    </a:prstGeom>
+                  </pic:spPr>
+                </pic:pic>
+              </a:graphicData>
+            </a:graphic>
+          </wp:inline>
+        </w:drawing>
+      </w:r>
+    </w:p>
+    <w:p>
+      <w:pPr>
+        <w:pStyle w:val="a3"/>
+        <w:autoSpaceDE w:val="0"/>
+        <w:autoSpaceDN w:val="0"/>
+        <w:adjustRightInd w:val="0"/>
+        <w:rPr>
+          <w:rFonts w:ascii="Arial" w:hAnsi="Arial" w:cs="Arial"/>
+          <w:sz w:val="28"/>
+          <w:szCs w:val="28"/>
+          <w:lang w:val="uk-UA"/>
+        </w:rPr>
+      </w:pPr>
+      <w:r>
+        <w:rPr>
+          <w:rFonts w:ascii="Arial" w:hAnsi="Arial" w:cs="Arial"/>
+          <w:sz w:val="28"/>
+          <w:szCs w:val="28"/>
+          <w:lang w:val="uk-UA"/>
+        </w:rPr>
+        <w:t>Вивід:</w:t>
+      </w:r>
+    </w:p>
+    <w:p>
+      <w:pPr>
+        <w:pStyle w:val="a3"/>
+        <w:autoSpaceDE w:val="0"/>
+        <w:autoSpaceDN w:val="0"/>
+        <w:adjustRightInd w:val="0"/>
+        <w:jc w:val="center"/>
+        <w:rPr>
+          <w:rFonts w:ascii="Arial" w:hAnsi="Arial" w:cs="Arial"/>
+          <w:sz w:val="28"/>
+          <w:szCs w:val="28"/>
+          <w:lang w:val="en-US"/>
+        </w:rPr>
+      </w:pPr>
+      <w:r>
+        <w:rPr>
+          <w:rFonts w:ascii="Arial" w:hAnsi="Arial" w:cs="Arial"/>
+          <w:sz w:val="28"/>
+          <w:szCs w:val="28"/>
+          <w:lang w:val="en-US"/>
+        </w:rPr>
+        <w:drawing>
+          <wp:inline distT="0" distB="0" distL="0" distR="0" wp14:anchorId="3352683C" wp14:editId="0D074C63">
+            <wp:extent cx="4045158" cy="717587"/>
+            <wp:effectExtent l="0" t="0" r="0" b="6350"/>
+            <wp:docPr id="9" name="Рисунок 9"/>
+            <wp:cNvGraphicFramePr>
+              <a:graphicFrameLocks xmlns:a="http://schemas.openxmlformats.org/drawingml/2006/main" noChangeAspect="1"/>
+            </wp:cNvGraphicFramePr>
+            <a:graphic xmlns:a="http://schemas.openxmlformats.org/drawingml/2006/main">
+              <a:graphicData uri="http://schemas.openxmlformats.org/drawingml/2006/picture">
+                <pic:pic xmlns:pic="http://schemas.openxmlformats.org/drawingml/2006/picture">
+                  <pic:nvPicPr>
+                    <pic:cNvPr id="1" name=""/>
+                    <pic:cNvPicPr/>
+                  </pic:nvPicPr>
+                  <pic:blipFill>
+                    <a:blip r:embed="rId13"/>
+                    <a:stretch>
+                      <a:fillRect/>
+                    </a:stretch>
+                  </pic:blipFill>
+                  <pic:spPr>
+                    <a:xfrm>
+                      <a:off x="0" y="0"/>
+                      <a:ext cx="4045158" cy="717587"/>
+                    </a:xfrm>
+                    <a:prstGeom prst="rect">
+                      <a:avLst/>
+                    </a:prstGeom>
+                  </pic:spPr>
+                </pic:pic>
+              </a:graphicData>
+            </a:graphic>
+          </wp:inline>
+        </w:drawing>
+      </w:r>
+    </w:p>
+    <w:p>
+      <w:pPr>
+        <w:pStyle w:val="a3"/>
+        <w:autoSpaceDE w:val="0"/>
+        <w:autoSpaceDN w:val="0"/>
+        <w:adjustRightInd w:val="0"/>
+        <w:rPr>
+          <w:rFonts w:ascii="Arial" w:hAnsi="Arial" w:cs="Arial"/>
+          <w:sz w:val="28"/>
+          <w:szCs w:val="28"/>
+          <w:lang w:val="uk-UA"/>
+        </w:rPr>
+      </w:pPr>
+      <w:r>
+        <w:rPr>
+          <w:rFonts w:ascii="Arial" w:hAnsi="Arial" w:cs="Arial"/>
+          <w:sz w:val="28"/>
+          <w:szCs w:val="28"/>
+          <w:lang w:val="uk-UA"/>
+        </w:rPr>
+        <w:t>Введення правильно паролю</w:t>
+      </w:r>
+      <w:r>
+        <w:rPr>
+          <w:rFonts w:ascii="Arial" w:hAnsi="Arial" w:cs="Arial"/>
+          <w:sz w:val="28"/>
+          <w:szCs w:val="28"/>
+          <w:lang w:val="uk-UA"/>
+        </w:rPr>
+        <w:t xml:space="preserve"> не</w:t>
+      </w:r>
+      <w:r>
+        <w:rPr>
+          <w:rFonts w:ascii="Arial" w:hAnsi="Arial" w:cs="Arial"/>
+          <w:sz w:val="28"/>
+          <w:szCs w:val="28"/>
+          <w:lang w:val="en-US"/>
+        </w:rPr>
+        <w:t xml:space="preserve"> </w:t>
+      </w:r>
+      <w:r>
+        <w:rPr>
+          <w:rFonts w:ascii="Arial" w:hAnsi="Arial" w:cs="Arial"/>
+          <w:sz w:val="28"/>
+          <w:szCs w:val="28"/>
+          <w:lang w:val="uk-UA"/>
+        </w:rPr>
+        <w:t>з першого разу:</w:t>
+      </w:r>
+    </w:p>
+    <w:p>
+      <w:pPr>
+        <w:pStyle w:val="a3"/>
+        <w:autoSpaceDE w:val="0"/>
+        <w:autoSpaceDN w:val="0"/>
+        <w:adjustRightInd w:val="0"/>
+        <w:jc w:val="center"/>
+        <w:rPr>
+          <w:rFonts w:ascii="Arial" w:hAnsi="Arial" w:cs="Arial"/>
+          <w:sz w:val="28"/>
+          <w:szCs w:val="28"/>
+          <w:lang w:val="en-US"/>
+        </w:rPr>
+      </w:pPr>
+      <w:r>
+        <w:rPr>
+          <w:rFonts w:ascii="Arial" w:hAnsi="Arial" w:cs="Arial"/>
+          <w:sz w:val="28"/>
+          <w:szCs w:val="28"/>
+          <w:lang w:val="en-US"/>
+        </w:rPr>
+        <w:drawing>
+          <wp:inline distT="0" distB="0" distL="0" distR="0" wp14:anchorId="339291F0" wp14:editId="6B33D42F">
+            <wp:extent cx="4070559" cy="539778"/>
+            <wp:effectExtent l="0" t="0" r="6350" b="0"/>
+            <wp:docPr id="10" name="Рисунок 10"/>
+            <wp:cNvGraphicFramePr>
+              <a:graphicFrameLocks xmlns:a="http://schemas.openxmlformats.org/drawingml/2006/main" noChangeAspect="1"/>
+            </wp:cNvGraphicFramePr>
+            <a:graphic xmlns:a="http://schemas.openxmlformats.org/drawingml/2006/main">
+              <a:graphicData uri="http://schemas.openxmlformats.org/drawingml/2006/picture">
+                <pic:pic xmlns:pic="http://schemas.openxmlformats.org/drawingml/2006/picture">
+                  <pic:nvPicPr>
+                    <pic:cNvPr id="1" name=""/>
+                    <pic:cNvPicPr/>
+                  </pic:nvPicPr>
+                  <pic:blipFill>
+                    <a:blip r:embed="rId14"/>
+                    <a:stretch>
+                      <a:fillRect/>
+                    </a:stretch>
+                  </pic:blipFill>
+                  <pic:spPr>
+                    <a:xfrm>
+                      <a:off x="0" y="0"/>
+                      <a:ext cx="4070559" cy="539778"/>
+                    </a:xfrm>
+                    <a:prstGeom prst="rect">
+                      <a:avLst/>
+                    </a:prstGeom>
+                  </pic:spPr>
+                </pic:pic>
+              </a:graphicData>
+            </a:graphic>
+          </wp:inline>
+        </w:drawing>
+      </w:r>
+    </w:p>
+    <w:p>
+      <w:pPr>
+        <w:spacing w:after="200" w:line="276" w:lineRule="auto"/>
+        <w:rPr>
+          <w:rFonts w:ascii="Arial" w:eastAsiaTheme="minorHAnsi" w:hAnsi="Arial" w:cs="Arial"/>
+          <w:sz w:val="28"/>
+          <w:szCs w:val="28"/>
+          <w:lang w:eastAsia="en-US"/>
+        </w:rPr>
+      </w:pPr>
+      <w:r>
+        <w:rPr>
+          <w:rFonts w:ascii="Arial" w:hAnsi="Arial" w:cs="Arial"/>
+          <w:sz w:val="28"/>
+          <w:szCs w:val="28"/>
+        </w:rPr>
+        <w:br w:type="page"/>
+      </w:r>
+    </w:p>
+    <w:p>
+      <w:pPr>
+        <w:pStyle w:val="a3"/>
+        <w:autoSpaceDE w:val="0"/>
+        <w:autoSpaceDN w:val="0"/>
+        <w:adjustRightInd w:val="0"/>
+        <w:rPr>
+          <w:rFonts w:ascii="Arial" w:hAnsi="Arial" w:cs="Arial"/>
+          <w:sz w:val="28"/>
+          <w:szCs w:val="28"/>
+          <w:lang w:val="uk-UA"/>
+        </w:rPr>
+      </w:pPr>
+      <w:r>
+        <w:rPr>
+          <w:rFonts w:ascii="Arial" w:hAnsi="Arial" w:cs="Arial"/>
+          <w:sz w:val="28"/>
+          <w:szCs w:val="28"/>
+          <w:lang w:val="uk-UA"/>
+        </w:rPr>
+        <w:lastRenderedPageBreak/>
+        <w:t>Вивід:</w:t>
+      </w:r>
+    </w:p>
+    <w:p>
+      <w:pPr>
+        <w:pStyle w:val="a3"/>
+        <w:autoSpaceDE w:val="0"/>
+        <w:autoSpaceDN w:val="0"/>
+        <w:adjustRightInd w:val="0"/>
+        <w:jc w:val="center"/>
+        <w:rPr>
+          <w:rFonts w:ascii="Arial" w:hAnsi="Arial" w:cs="Arial"/>
+          <w:sz w:val="28"/>
+          <w:szCs w:val="28"/>
+          <w:lang w:val="uk-UA"/>
+        </w:rPr>
+      </w:pPr>
+      <w:r>
+        <w:rPr>
+          <w:rFonts w:ascii="Arial" w:hAnsi="Arial" w:cs="Arial"/>
+          <w:sz w:val="28"/>
+          <w:szCs w:val="28"/>
+          <w:lang w:val="en-US"/>
+        </w:rPr>
+        <w:drawing>
+          <wp:inline distT="0" distB="0" distL="0" distR="0" wp14:anchorId="3707487C" wp14:editId="2D749444">
+            <wp:extent cx="4045158" cy="717587"/>
+            <wp:effectExtent l="0" t="0" r="0" b="6350"/>
+            <wp:docPr id="11" name="Рисунок 11"/>
+            <wp:cNvGraphicFramePr>
+              <a:graphicFrameLocks xmlns:a="http://schemas.openxmlformats.org/drawingml/2006/main" noChangeAspect="1"/>
+            </wp:cNvGraphicFramePr>
+            <a:graphic xmlns:a="http://schemas.openxmlformats.org/drawingml/2006/main">
+              <a:graphicData uri="http://schemas.openxmlformats.org/drawingml/2006/picture">
+                <pic:pic xmlns:pic="http://schemas.openxmlformats.org/drawingml/2006/picture">
+                  <pic:nvPicPr>
+                    <pic:cNvPr id="1" name=""/>
+                    <pic:cNvPicPr/>
+                  </pic:nvPicPr>
+                  <pic:blipFill>
+                    <a:blip r:embed="rId13"/>
+                    <a:stretch>
+                      <a:fillRect/>
+                    </a:stretch>
+                  </pic:blipFill>
+                  <pic:spPr>
+                    <a:xfrm>
+                      <a:off x="0" y="0"/>
+                      <a:ext cx="4045158" cy="717587"/>
+                    </a:xfrm>
+                    <a:prstGeom prst="rect">
+                      <a:avLst/>
+                    </a:prstGeom>
+                  </pic:spPr>
+                </pic:pic>
+              </a:graphicData>
+            </a:graphic>
+          </wp:inline>
+        </w:drawing>
+      </w:r>
     </w:p>
     <w:p>
       <w:pPr>
@@ -16699,6 +19253,20 @@
         </w:rPr>
         <w:t xml:space="preserve"> програми і привести їх в звіті по лабораторній роботі.</w:t>
       </w:r>
+    </w:p>
+    <w:p>
+      <w:pPr>
+        <w:pStyle w:val="a3"/>
+        <w:autoSpaceDE w:val="0"/>
+        <w:autoSpaceDN w:val="0"/>
+        <w:adjustRightInd w:val="0"/>
+        <w:rPr>
+          <w:rFonts w:ascii="Arial" w:hAnsi="Arial" w:cs="Arial"/>
+          <w:sz w:val="28"/>
+          <w:szCs w:val="28"/>
+          <w:lang w:val="en-US"/>
+        </w:rPr>
+      </w:pPr>
     </w:p>
     <w:p>
       <w:pPr>
@@ -39718,7 +42286,7 @@
                     <pic:cNvPicPr/>
                   </pic:nvPicPr>
                   <pic:blipFill>
-                    <a:blip r:embed="rId6"/>
+                    <a:blip r:embed="rId15"/>
                     <a:stretch>
                       <a:fillRect/>
                     </a:stretch>
@@ -57586,6 +60154,7 @@
   <w:style w:type="character" w:default="1" w:styleId="a0">
     <w:name w:val="Default Paragraph Font"/>
     <w:uiPriority w:val="1"/>
+    <w:semiHidden/>
     <w:unhideWhenUsed/>
   </w:style>
   <w:style w:type="table" w:default="1" w:styleId="a1">
@@ -57839,6 +60408,19 @@
       <w:sz w:val="22"/>
       <w:szCs w:val="22"/>
       <w:shd w:val="clear" w:color="auto" w:fill="FFFFCC"/>
+    </w:rPr>
+  </w:style>
+  <w:style w:type="character" w:customStyle="1" w:styleId="sc71">
+    <w:name w:val="sc71"/>
+    <w:basedOn w:val="a0"/>
+    <w:rsid w:val="007866BE"/>
+    <w:rPr>
+      <w:rFonts w:ascii="Cambria" w:hAnsi="Cambria" w:hint="default"/>
+      <w:b/>
+      <w:bCs/>
+      <w:color w:val="FF0000"/>
+      <w:sz w:val="22"/>
+      <w:szCs w:val="22"/>
     </w:rPr>
   </w:style>
 </w:styles>
@@ -58132,7 +60714,7 @@
 </file>
 
 <file path=customXml/itemProps1.xml><?xml version="1.0" encoding="utf-8"?>
-<ds:datastoreItem xmlns:ds="http://schemas.openxmlformats.org/officeDocument/2006/customXml" ds:itemID="{652D2D25-D338-49B8-9733-E25AC0AE1B2A}">
+<ds:datastoreItem xmlns:ds="http://schemas.openxmlformats.org/officeDocument/2006/customXml" ds:itemID="{D7CDB187-E97A-4191-ADB5-ED6660BAA997}">
   <ds:schemaRefs>
     <ds:schemaRef ds:uri="http://schemas.openxmlformats.org/officeDocument/2006/bibliography"/>
   </ds:schemaRefs>

</xml_diff>

<commit_message>
🎉: finish second lab
</commit_message>
<xml_diff>
--- a/Labs/Lab2/2-9-IP93-Dominskyi.docx
+++ b/Labs/Lab2/2-9-IP93-Dominskyi.docx
@@ -4,7 +4,6 @@
   <w:body>
     <w:p>
       <w:pPr>
-        <w:jc w:val="center"/>
         <w:rPr>
           <w:rFonts w:ascii="Arial" w:hAnsi="Arial" w:cs="Arial"/>
           <w:b/>
@@ -385,6 +384,15 @@
     </w:p>
     <w:p>
       <w:pPr>
+        <w:rPr>
+          <w:rFonts w:ascii="Arial" w:hAnsi="Arial" w:cs="Arial"/>
+          <w:sz w:val="28"/>
+          <w:szCs w:val="28"/>
+        </w:rPr>
+      </w:pPr>
+    </w:p>
+    <w:p>
+      <w:pPr>
         <w:jc w:val="center"/>
         <w:rPr>
           <w:rFonts w:ascii="Arial" w:hAnsi="Arial" w:cs="Arial"/>
@@ -395,36 +403,6 @@
     </w:p>
     <w:p>
       <w:pPr>
-        <w:jc w:val="center"/>
-        <w:rPr>
-          <w:rFonts w:ascii="Arial" w:hAnsi="Arial" w:cs="Arial"/>
-          <w:sz w:val="28"/>
-          <w:szCs w:val="28"/>
-        </w:rPr>
-      </w:pPr>
-    </w:p>
-    <w:p>
-      <w:pPr>
-        <w:jc w:val="center"/>
-        <w:rPr>
-          <w:rFonts w:ascii="Arial" w:hAnsi="Arial" w:cs="Arial"/>
-          <w:sz w:val="28"/>
-          <w:szCs w:val="28"/>
-        </w:rPr>
-      </w:pPr>
-    </w:p>
-    <w:p>
-      <w:pPr>
-        <w:jc w:val="center"/>
-        <w:rPr>
-          <w:rFonts w:ascii="Arial" w:hAnsi="Arial" w:cs="Arial"/>
-          <w:sz w:val="28"/>
-          <w:szCs w:val="28"/>
-        </w:rPr>
-      </w:pPr>
-    </w:p>
-    <w:p>
-      <w:pPr>
         <w:rPr>
           <w:rFonts w:ascii="Arial" w:hAnsi="Arial" w:cs="Arial"/>
           <w:sz w:val="28"/>
@@ -463,14 +441,6 @@
           <w:szCs w:val="28"/>
         </w:rPr>
         <w:t xml:space="preserve">                    </w:t>
-      </w:r>
-      <w:r>
-        <w:rPr>
-          <w:rFonts w:ascii="Arial" w:hAnsi="Arial" w:cs="Arial"/>
-          <w:sz w:val="28"/>
-          <w:szCs w:val="28"/>
-        </w:rPr>
-        <w:tab/>
       </w:r>
       <w:r>
         <w:rPr>
@@ -575,14 +545,6 @@
       <w:r>
         <w:rPr>
           <w:rFonts w:ascii="Arial" w:hAnsi="Arial" w:cs="Arial"/>
-          <w:sz w:val="28"/>
-          <w:szCs w:val="28"/>
-        </w:rPr>
-        <w:tab/>
-      </w:r>
-      <w:r>
-        <w:rPr>
-          <w:rFonts w:ascii="Arial" w:hAnsi="Arial" w:cs="Arial"/>
           <w:bCs/>
           <w:sz w:val="28"/>
           <w:szCs w:val="28"/>
@@ -725,6 +687,15 @@
     </w:p>
     <w:p>
       <w:pPr>
+        <w:rPr>
+          <w:rFonts w:ascii="Arial" w:hAnsi="Arial" w:cs="Arial"/>
+          <w:sz w:val="28"/>
+          <w:szCs w:val="28"/>
+        </w:rPr>
+      </w:pPr>
+    </w:p>
+    <w:p>
+      <w:pPr>
         <w:jc w:val="center"/>
         <w:rPr>
           <w:rFonts w:ascii="Arial" w:hAnsi="Arial" w:cs="Arial"/>
@@ -735,77 +706,6 @@
     </w:p>
     <w:p>
       <w:pPr>
-        <w:jc w:val="center"/>
-        <w:rPr>
-          <w:rFonts w:ascii="Arial" w:hAnsi="Arial" w:cs="Arial"/>
-          <w:sz w:val="28"/>
-          <w:szCs w:val="28"/>
-        </w:rPr>
-      </w:pPr>
-    </w:p>
-    <w:p>
-      <w:pPr>
-        <w:jc w:val="center"/>
-        <w:rPr>
-          <w:rFonts w:ascii="Arial" w:hAnsi="Arial" w:cs="Arial"/>
-          <w:sz w:val="28"/>
-          <w:szCs w:val="28"/>
-        </w:rPr>
-      </w:pPr>
-    </w:p>
-    <w:p>
-      <w:pPr>
-        <w:jc w:val="center"/>
-        <w:rPr>
-          <w:rFonts w:ascii="Arial" w:hAnsi="Arial" w:cs="Arial"/>
-          <w:sz w:val="28"/>
-          <w:szCs w:val="28"/>
-        </w:rPr>
-      </w:pPr>
-    </w:p>
-    <w:p>
-      <w:pPr>
-        <w:jc w:val="center"/>
-        <w:rPr>
-          <w:rFonts w:ascii="Arial" w:hAnsi="Arial" w:cs="Arial"/>
-          <w:sz w:val="28"/>
-          <w:szCs w:val="28"/>
-        </w:rPr>
-      </w:pPr>
-    </w:p>
-    <w:p>
-      <w:pPr>
-        <w:jc w:val="center"/>
-        <w:rPr>
-          <w:rFonts w:ascii="Arial" w:hAnsi="Arial" w:cs="Arial"/>
-          <w:sz w:val="28"/>
-          <w:szCs w:val="28"/>
-        </w:rPr>
-      </w:pPr>
-    </w:p>
-    <w:p>
-      <w:pPr>
-        <w:jc w:val="center"/>
-        <w:rPr>
-          <w:rFonts w:ascii="Arial" w:hAnsi="Arial" w:cs="Arial"/>
-          <w:sz w:val="28"/>
-          <w:szCs w:val="28"/>
-        </w:rPr>
-      </w:pPr>
-    </w:p>
-    <w:p>
-      <w:pPr>
-        <w:jc w:val="center"/>
-        <w:rPr>
-          <w:rFonts w:ascii="Arial" w:hAnsi="Arial" w:cs="Arial"/>
-          <w:sz w:val="28"/>
-          <w:szCs w:val="28"/>
-        </w:rPr>
-      </w:pPr>
-    </w:p>
-    <w:p>
-      <w:pPr>
-        <w:jc w:val="center"/>
         <w:rPr>
           <w:rFonts w:ascii="Arial" w:hAnsi="Arial" w:cs="Arial"/>
           <w:sz w:val="28"/>
@@ -4800,6 +4700,7 @@
           <w:szCs w:val="22"/>
           <w:lang w:val="ru-RU" w:eastAsia="ru-RU"/>
         </w:rPr>
+        <w:lastRenderedPageBreak/>
         <w:t xml:space="preserve">    </w:t>
       </w:r>
       <w:r>
@@ -5856,7 +5757,6 @@
           <w:szCs w:val="22"/>
           <w:lang w:val="ru-RU" w:eastAsia="ru-RU"/>
         </w:rPr>
-        <w:lastRenderedPageBreak/>
         <w:t xml:space="preserve">        </w:t>
       </w:r>
       <w:proofErr w:type="spellStart"/>
@@ -10097,6 +9997,7 @@
           <w:szCs w:val="22"/>
           <w:lang w:val="ru-RU" w:eastAsia="ru-RU"/>
         </w:rPr>
+        <w:lastRenderedPageBreak/>
         <w:t xml:space="preserve">        </w:t>
       </w:r>
       <w:proofErr w:type="spellStart"/>
@@ -14466,6 +14367,7 @@
           <w:szCs w:val="22"/>
           <w:lang w:val="ru-RU" w:eastAsia="ru-RU"/>
         </w:rPr>
+        <w:lastRenderedPageBreak/>
         <w:t xml:space="preserve">        </w:t>
       </w:r>
       <w:proofErr w:type="spellStart"/>
@@ -16677,7 +16579,6 @@
           <w:szCs w:val="28"/>
           <w:lang w:val="uk-UA"/>
         </w:rPr>
-        <w:lastRenderedPageBreak/>
         <w:t xml:space="preserve">Вивчити опції компілятора і </w:t>
       </w:r>
       <w:proofErr w:type="spellStart"/>
@@ -18956,6 +18857,7 @@
           <w:szCs w:val="28"/>
           <w:lang w:val="uk-UA"/>
         </w:rPr>
+        <w:lastRenderedPageBreak/>
         <w:t>Виконати компіляцію розробленого файлу у формат COM</w:t>
       </w:r>
     </w:p>
@@ -19078,35 +18980,6 @@
     </w:p>
     <w:p>
       <w:pPr>
-        <w:spacing w:after="200" w:line="276" w:lineRule="auto"/>
-        <w:rPr>
-          <w:rFonts w:ascii="Arial" w:hAnsi="Arial" w:cs="Arial"/>
-          <w:sz w:val="28"/>
-          <w:szCs w:val="28"/>
-        </w:rPr>
-      </w:pPr>
-      <w:r>
-        <w:rPr>
-          <w:rFonts w:ascii="Arial" w:hAnsi="Arial" w:cs="Arial"/>
-          <w:sz w:val="28"/>
-          <w:szCs w:val="28"/>
-        </w:rPr>
-        <w:br w:type="page"/>
-      </w:r>
-    </w:p>
-    <w:p>
-      <w:pPr>
-        <w:spacing w:after="200" w:line="276" w:lineRule="auto"/>
-        <w:rPr>
-          <w:rFonts w:ascii="Arial" w:eastAsiaTheme="minorHAnsi" w:hAnsi="Arial" w:cs="Arial"/>
-          <w:sz w:val="28"/>
-          <w:szCs w:val="28"/>
-          <w:lang w:eastAsia="en-US"/>
-        </w:rPr>
-      </w:pPr>
-    </w:p>
-    <w:p>
-      <w:pPr>
         <w:pStyle w:val="a3"/>
         <w:autoSpaceDE w:val="0"/>
         <w:autoSpaceDN w:val="0"/>
@@ -19271,6 +19144,25 @@
     </w:p>
     <w:p>
       <w:pPr>
+        <w:spacing w:after="200" w:line="276" w:lineRule="auto"/>
+        <w:rPr>
+          <w:rFonts w:ascii="Arial" w:eastAsiaTheme="minorHAnsi" w:hAnsi="Arial" w:cs="Arial"/>
+          <w:sz w:val="28"/>
+          <w:szCs w:val="28"/>
+          <w:lang w:eastAsia="en-US"/>
+        </w:rPr>
+      </w:pPr>
+      <w:r>
+        <w:rPr>
+          <w:rFonts w:ascii="Arial" w:hAnsi="Arial" w:cs="Arial"/>
+          <w:sz w:val="28"/>
+          <w:szCs w:val="28"/>
+        </w:rPr>
+        <w:br w:type="page"/>
+      </w:r>
+    </w:p>
+    <w:p>
+      <w:pPr>
         <w:pStyle w:val="a3"/>
         <w:autoSpaceDE w:val="0"/>
         <w:autoSpaceDN w:val="0"/>
@@ -19289,6 +19181,7 @@
           <w:szCs w:val="28"/>
           <w:lang w:val="uk-UA"/>
         </w:rPr>
+        <w:lastRenderedPageBreak/>
         <w:t>Вивід при введенні</w:t>
       </w:r>
       <w:r>
@@ -19819,7 +19712,6 @@
           <w:szCs w:val="28"/>
           <w:lang w:val="uk-UA"/>
         </w:rPr>
-        <w:lastRenderedPageBreak/>
         <w:t>Вивід:</w:t>
       </w:r>
     </w:p>
@@ -20016,6 +19908,25 @@
     </w:p>
     <w:p>
       <w:pPr>
+        <w:spacing w:after="200" w:line="276" w:lineRule="auto"/>
+        <w:rPr>
+          <w:rFonts w:ascii="Arial" w:eastAsiaTheme="minorHAnsi" w:hAnsi="Arial" w:cs="Arial"/>
+          <w:sz w:val="28"/>
+          <w:szCs w:val="28"/>
+          <w:lang w:val="ru-RU" w:eastAsia="en-US"/>
+        </w:rPr>
+      </w:pPr>
+      <w:r>
+        <w:rPr>
+          <w:rFonts w:ascii="Arial" w:hAnsi="Arial" w:cs="Arial"/>
+          <w:sz w:val="28"/>
+          <w:szCs w:val="28"/>
+        </w:rPr>
+        <w:br w:type="page"/>
+      </w:r>
+    </w:p>
+    <w:p>
+      <w:pPr>
         <w:pStyle w:val="a3"/>
         <w:autoSpaceDE w:val="0"/>
         <w:autoSpaceDN w:val="0"/>
@@ -20066,14 +19977,15 @@
       <w:r>
         <w:rPr>
           <w:rFonts w:ascii="Arial" w:hAnsi="Arial" w:cs="Arial"/>
-          <w:sz w:val="28"/>
-          <w:szCs w:val="28"/>
-          <w:lang w:val="en-US"/>
+          <w:noProof/>
+          <w:sz w:val="28"/>
+          <w:szCs w:val="28"/>
+          <w:lang w:eastAsia="ru-RU"/>
         </w:rPr>
         <w:drawing>
           <wp:inline distT="0" distB="0" distL="0" distR="0" wp14:anchorId="776838EB" wp14:editId="5AA73010">
-            <wp:extent cx="6586220" cy="946479"/>
-            <wp:effectExtent l="0" t="0" r="5080" b="6350"/>
+            <wp:extent cx="6094329" cy="875792"/>
+            <wp:effectExtent l="0" t="0" r="1905" b="635"/>
             <wp:docPr id="20" name="Рисунок 20"/>
             <wp:cNvGraphicFramePr>
               <a:graphicFrameLocks xmlns:a="http://schemas.openxmlformats.org/drawingml/2006/main" noChangeAspect="1"/>
@@ -20094,7 +20006,7 @@
                   <pic:spPr>
                     <a:xfrm>
                       <a:off x="0" y="0"/>
-                      <a:ext cx="6600678" cy="948557"/>
+                      <a:ext cx="6172061" cy="886963"/>
                     </a:xfrm>
                     <a:prstGeom prst="rect">
                       <a:avLst/>
@@ -20160,14 +20072,15 @@
       <w:r>
         <w:rPr>
           <w:rFonts w:ascii="Arial" w:hAnsi="Arial" w:cs="Arial"/>
-          <w:sz w:val="28"/>
-          <w:szCs w:val="28"/>
-          <w:lang w:val="en-US"/>
+          <w:noProof/>
+          <w:sz w:val="28"/>
+          <w:szCs w:val="28"/>
+          <w:lang w:eastAsia="ru-RU"/>
         </w:rPr>
         <w:drawing>
           <wp:inline distT="0" distB="0" distL="0" distR="0" wp14:anchorId="439CD0D4" wp14:editId="7BDB214D">
-            <wp:extent cx="6573520" cy="3785327"/>
-            <wp:effectExtent l="0" t="0" r="0" b="5715"/>
+            <wp:extent cx="6062160" cy="3490863"/>
+            <wp:effectExtent l="0" t="0" r="0" b="0"/>
             <wp:docPr id="21" name="Рисунок 21"/>
             <wp:cNvGraphicFramePr>
               <a:graphicFrameLocks xmlns:a="http://schemas.openxmlformats.org/drawingml/2006/main" noChangeAspect="1"/>
@@ -20188,7 +20101,7 @@
                   <pic:spPr>
                     <a:xfrm>
                       <a:off x="0" y="0"/>
-                      <a:ext cx="6580553" cy="3789377"/>
+                      <a:ext cx="6084979" cy="3504003"/>
                     </a:xfrm>
                     <a:prstGeom prst="rect">
                       <a:avLst/>
@@ -20214,17 +20127,6 @@
           <w:lang w:val="en-US"/>
         </w:rPr>
       </w:pPr>
-    </w:p>
-    <w:p>
-      <w:pPr>
-        <w:spacing w:after="200" w:line="276" w:lineRule="auto"/>
-        <w:rPr>
-          <w:rFonts w:ascii="Arial" w:eastAsiaTheme="minorHAnsi" w:hAnsi="Arial" w:cs="Arial"/>
-          <w:sz w:val="28"/>
-          <w:szCs w:val="28"/>
-          <w:lang w:val="en-US" w:eastAsia="en-US"/>
-        </w:rPr>
-      </w:pPr>
       <w:r>
         <w:rPr>
           <w:rFonts w:ascii="Arial" w:hAnsi="Arial" w:cs="Arial"/>
@@ -20232,7 +20134,7 @@
           <w:szCs w:val="28"/>
           <w:lang w:val="en-US"/>
         </w:rPr>
-        <w:br w:type="page"/>
+        <w:t>Decode:</w:t>
       </w:r>
     </w:p>
     <w:p>
@@ -20251,38 +20153,15 @@
       <w:r>
         <w:rPr>
           <w:rFonts w:ascii="Arial" w:hAnsi="Arial" w:cs="Arial"/>
-          <w:sz w:val="28"/>
-          <w:szCs w:val="28"/>
-          <w:lang w:val="en-US"/>
-        </w:rPr>
-        <w:lastRenderedPageBreak/>
-        <w:t>Decode:</w:t>
-      </w:r>
-    </w:p>
-    <w:p>
-      <w:pPr>
-        <w:pStyle w:val="a3"/>
-        <w:autoSpaceDE w:val="0"/>
-        <w:autoSpaceDN w:val="0"/>
-        <w:adjustRightInd w:val="0"/>
-        <w:rPr>
-          <w:rFonts w:ascii="Arial" w:hAnsi="Arial" w:cs="Arial"/>
-          <w:sz w:val="28"/>
-          <w:szCs w:val="28"/>
-          <w:lang w:val="en-US"/>
-        </w:rPr>
-      </w:pPr>
-      <w:r>
-        <w:rPr>
-          <w:rFonts w:ascii="Arial" w:hAnsi="Arial" w:cs="Arial"/>
-          <w:sz w:val="28"/>
-          <w:szCs w:val="28"/>
-          <w:lang w:val="en-US"/>
+          <w:noProof/>
+          <w:sz w:val="28"/>
+          <w:szCs w:val="28"/>
+          <w:lang w:eastAsia="ru-RU"/>
         </w:rPr>
         <w:drawing>
           <wp:inline distT="0" distB="0" distL="0" distR="0" wp14:anchorId="1FB00CF3" wp14:editId="0E27C4CC">
-            <wp:extent cx="6630670" cy="3776995"/>
-            <wp:effectExtent l="0" t="0" r="0" b="0"/>
+            <wp:extent cx="5059695" cy="2882128"/>
+            <wp:effectExtent l="0" t="0" r="7620" b="0"/>
             <wp:docPr id="22" name="Рисунок 22"/>
             <wp:cNvGraphicFramePr>
               <a:graphicFrameLocks xmlns:a="http://schemas.openxmlformats.org/drawingml/2006/main" noChangeAspect="1"/>
@@ -20303,7 +20182,7 @@
                   <pic:spPr>
                     <a:xfrm>
                       <a:off x="0" y="0"/>
-                      <a:ext cx="6636339" cy="3780224"/>
+                      <a:ext cx="5080697" cy="2894091"/>
                     </a:xfrm>
                     <a:prstGeom prst="rect">
                       <a:avLst/>
@@ -20339,6 +20218,7 @@
           <w:szCs w:val="28"/>
           <w:lang w:val="uk-UA"/>
         </w:rPr>
+        <w:lastRenderedPageBreak/>
         <w:t xml:space="preserve">Переконатися, що текст </w:t>
       </w:r>
       <w:proofErr w:type="spellStart"/>
@@ -20424,14 +20304,15 @@
       <w:r>
         <w:rPr>
           <w:rFonts w:ascii="Arial" w:hAnsi="Arial" w:cs="Arial"/>
-          <w:sz w:val="28"/>
-          <w:szCs w:val="28"/>
-          <w:lang w:val="en-US"/>
+          <w:noProof/>
+          <w:sz w:val="28"/>
+          <w:szCs w:val="28"/>
+          <w:lang w:eastAsia="ru-RU"/>
         </w:rPr>
         <w:drawing>
           <wp:inline distT="0" distB="0" distL="0" distR="0" wp14:anchorId="6A737002" wp14:editId="2873977F">
-            <wp:extent cx="6637020" cy="1095490"/>
-            <wp:effectExtent l="0" t="0" r="0" b="9525"/>
+            <wp:extent cx="6017124" cy="993171"/>
+            <wp:effectExtent l="0" t="0" r="3175" b="0"/>
             <wp:docPr id="23" name="Рисунок 23"/>
             <wp:cNvGraphicFramePr>
               <a:graphicFrameLocks xmlns:a="http://schemas.openxmlformats.org/drawingml/2006/main" noChangeAspect="1"/>
@@ -20452,7 +20333,7 @@
                   <pic:spPr>
                     <a:xfrm>
                       <a:off x="0" y="0"/>
-                      <a:ext cx="6643503" cy="1096560"/>
+                      <a:ext cx="6062190" cy="1000609"/>
                     </a:xfrm>
                     <a:prstGeom prst="rect">
                       <a:avLst/>
@@ -20584,7 +20465,7 @@
           </mc:Choice>
           <mc:Fallback>
             <w:pict>
-              <v:rect w14:anchorId="26ECA308" id="Прямоугольник 19" o:spid="_x0000_s1026" style="position:absolute;margin-left:264.15pt;margin-top:191.35pt;width:19.5pt;height:11pt;z-index:251661312;visibility:visible;mso-wrap-style:square;mso-width-percent:0;mso-height-percent:0;mso-wrap-distance-left:9pt;mso-wrap-distance-top:0;mso-wrap-distance-right:9pt;mso-wrap-distance-bottom:0;mso-position-horizontal:absolute;mso-position-horizontal-relative:text;mso-position-vertical:absolute;mso-position-vertical-relative:text;mso-width-percent:0;mso-height-percent:0;mso-width-relative:margin;mso-height-relative:margin;v-text-anchor:middle" o:gfxdata="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" filled="f" strokecolor="yellow" strokeweight="2pt"/>
+              <v:rect w14:anchorId="2F204963" id="Прямоугольник 19" o:spid="_x0000_s1026" style="position:absolute;margin-left:264.15pt;margin-top:191.35pt;width:19.5pt;height:11pt;z-index:251661312;visibility:visible;mso-wrap-style:square;mso-width-percent:0;mso-height-percent:0;mso-wrap-distance-left:9pt;mso-wrap-distance-top:0;mso-wrap-distance-right:9pt;mso-wrap-distance-bottom:0;mso-position-horizontal:absolute;mso-position-horizontal-relative:text;mso-position-vertical:absolute;mso-position-vertical-relative:text;mso-width-percent:0;mso-height-percent:0;mso-width-relative:margin;mso-height-relative:margin;v-text-anchor:middle" o:gfxdata="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" filled="f" strokecolor="yellow" strokeweight="2pt"/>
             </w:pict>
           </mc:Fallback>
         </mc:AlternateContent>
@@ -20660,7 +20541,7 @@
           </mc:Choice>
           <mc:Fallback>
             <w:pict>
-              <v:rect w14:anchorId="262DD5B1" id="Прямоугольник 18" o:spid="_x0000_s1026" style="position:absolute;margin-left:305.4pt;margin-top:183.65pt;width:19pt;height:11.5pt;z-index:251659264;visibility:visible;mso-wrap-style:square;mso-wrap-distance-left:9pt;mso-wrap-distance-top:0;mso-wrap-distance-right:9pt;mso-wrap-distance-bottom:0;mso-position-horizontal:absolute;mso-position-horizontal-relative:text;mso-position-vertical:absolute;mso-position-vertical-relative:text;v-text-anchor:middle" o:gfxdata="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" filled="f" strokecolor="yellow" strokeweight="2pt"/>
+              <v:rect w14:anchorId="18C2CA51" id="Прямоугольник 18" o:spid="_x0000_s1026" style="position:absolute;margin-left:305.4pt;margin-top:183.65pt;width:19pt;height:11.5pt;z-index:251659264;visibility:visible;mso-wrap-style:square;mso-wrap-distance-left:9pt;mso-wrap-distance-top:0;mso-wrap-distance-right:9pt;mso-wrap-distance-bottom:0;mso-position-horizontal:absolute;mso-position-horizontal-relative:text;mso-position-vertical:absolute;mso-position-vertical-relative:text;v-text-anchor:middle" o:gfxdata="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" filled="f" strokecolor="yellow" strokeweight="2pt"/>
             </w:pict>
           </mc:Fallback>
         </mc:AlternateContent>
@@ -20668,9 +20549,10 @@
       <w:r>
         <w:rPr>
           <w:rFonts w:ascii="Arial" w:hAnsi="Arial" w:cs="Arial"/>
-          <w:sz w:val="28"/>
-          <w:szCs w:val="28"/>
-          <w:lang w:val="uk-UA"/>
+          <w:noProof/>
+          <w:sz w:val="28"/>
+          <w:szCs w:val="28"/>
+          <w:lang w:eastAsia="ru-RU"/>
         </w:rPr>
         <w:drawing>
           <wp:inline distT="0" distB="0" distL="0" distR="0" wp14:anchorId="5A96E43B" wp14:editId="69BE9E5F">
@@ -20708,8 +20590,6 @@
           </wp:inline>
         </w:drawing>
       </w:r>
-      <w:bookmarkStart w:id="0" w:name="_GoBack"/>
-      <w:bookmarkEnd w:id="0"/>
     </w:p>
     <w:p>
       <w:pPr>
@@ -20734,10 +20614,8 @@
           <w:szCs w:val="28"/>
           <w:lang w:val="uk-UA"/>
         </w:rPr>
-        <w:lastRenderedPageBreak/>
-        <w:t xml:space="preserve">Виконати шифрування пароля за допомогою функції XOR, знову скомпілювати </w:t>
-      </w:r>
-      <w:proofErr w:type="spellStart"/>
+        <w:t>Виконати шифрування пароля за допомогою функції XOR, знову скомпілювати COM</w:t>
+      </w:r>
       <w:r>
         <w:rPr>
           <w:rFonts w:ascii="Arial" w:hAnsi="Arial" w:cs="Arial"/>
@@ -20745,9 +20623,8 @@
           <w:szCs w:val="28"/>
           <w:lang w:val="uk-UA"/>
         </w:rPr>
-        <w:t>COMфайл</w:t>
-      </w:r>
-      <w:proofErr w:type="spellEnd"/>
+        <w:t xml:space="preserve"> </w:t>
+      </w:r>
       <w:r>
         <w:rPr>
           <w:rFonts w:ascii="Arial" w:hAnsi="Arial" w:cs="Arial"/>
@@ -20755,7 +20632,7 @@
           <w:szCs w:val="28"/>
           <w:lang w:val="uk-UA"/>
         </w:rPr>
-        <w:t xml:space="preserve"> і переконатися, що тепер вони не виявляються явним чином в тексті виконуваного </w:t>
+        <w:t xml:space="preserve">файл і переконатися, що тепер вони не виявляються явним чином в тексті виконуваного </w:t>
       </w:r>
       <w:proofErr w:type="spellStart"/>
       <w:r>
@@ -20891,14 +20768,15 @@
       <w:r>
         <w:rPr>
           <w:rFonts w:ascii="Arial" w:hAnsi="Arial" w:cs="Arial"/>
-          <w:sz w:val="28"/>
-          <w:szCs w:val="28"/>
-          <w:lang w:val="en-US"/>
+          <w:noProof/>
+          <w:sz w:val="28"/>
+          <w:szCs w:val="28"/>
+          <w:lang w:eastAsia="ru-RU"/>
         </w:rPr>
         <w:drawing>
           <wp:inline distT="0" distB="0" distL="0" distR="0" wp14:anchorId="3D50F980" wp14:editId="65C0327B">
-            <wp:extent cx="6567170" cy="1001048"/>
-            <wp:effectExtent l="0" t="0" r="5080" b="8890"/>
+            <wp:extent cx="6054081" cy="922837"/>
+            <wp:effectExtent l="0" t="0" r="4445" b="0"/>
             <wp:docPr id="26" name="Рисунок 26"/>
             <wp:cNvGraphicFramePr>
               <a:graphicFrameLocks xmlns:a="http://schemas.openxmlformats.org/drawingml/2006/main" noChangeAspect="1"/>
@@ -20919,7 +20797,7 @@
                   <pic:spPr>
                     <a:xfrm>
                       <a:off x="0" y="0"/>
-                      <a:ext cx="6590387" cy="1004587"/>
+                      <a:ext cx="6134237" cy="935055"/>
                     </a:xfrm>
                     <a:prstGeom prst="rect">
                       <a:avLst/>
@@ -20948,26 +20826,6 @@
     </w:p>
     <w:p>
       <w:pPr>
-        <w:spacing w:after="200" w:line="276" w:lineRule="auto"/>
-        <w:rPr>
-          <w:rFonts w:ascii="Arial" w:eastAsiaTheme="minorHAnsi" w:hAnsi="Arial" w:cs="Arial"/>
-          <w:sz w:val="28"/>
-          <w:szCs w:val="28"/>
-          <w:lang w:val="en-US" w:eastAsia="en-US"/>
-        </w:rPr>
-      </w:pPr>
-      <w:r>
-        <w:rPr>
-          <w:rFonts w:ascii="Arial" w:hAnsi="Arial" w:cs="Arial"/>
-          <w:sz w:val="28"/>
-          <w:szCs w:val="28"/>
-          <w:lang w:val="en-US"/>
-        </w:rPr>
-        <w:br w:type="page"/>
-      </w:r>
-    </w:p>
-    <w:p>
-      <w:pPr>
         <w:pStyle w:val="a3"/>
         <w:autoSpaceDE w:val="0"/>
         <w:autoSpaceDN w:val="0"/>
@@ -21006,14 +20864,15 @@
       <w:r>
         <w:rPr>
           <w:rFonts w:ascii="Arial" w:hAnsi="Arial" w:cs="Arial"/>
-          <w:sz w:val="28"/>
-          <w:szCs w:val="28"/>
-          <w:lang w:val="en-US"/>
+          <w:noProof/>
+          <w:sz w:val="28"/>
+          <w:szCs w:val="28"/>
+          <w:lang w:eastAsia="ru-RU"/>
         </w:rPr>
         <w:drawing>
           <wp:inline distT="0" distB="0" distL="0" distR="0" wp14:anchorId="409C363D" wp14:editId="4FCAD89D">
-            <wp:extent cx="6578883" cy="3676650"/>
-            <wp:effectExtent l="0" t="0" r="0" b="0"/>
+            <wp:extent cx="6024200" cy="3366662"/>
+            <wp:effectExtent l="0" t="0" r="0" b="5715"/>
             <wp:docPr id="27" name="Рисунок 27"/>
             <wp:cNvGraphicFramePr>
               <a:graphicFrameLocks xmlns:a="http://schemas.openxmlformats.org/drawingml/2006/main" noChangeAspect="1"/>
@@ -21034,7 +20893,7 @@
                   <pic:spPr>
                     <a:xfrm>
                       <a:off x="0" y="0"/>
-                      <a:ext cx="6581400" cy="3678057"/>
+                      <a:ext cx="6043605" cy="3377507"/>
                     </a:xfrm>
                     <a:prstGeom prst="rect">
                       <a:avLst/>
@@ -21049,6 +20908,26 @@
     </w:p>
     <w:p>
       <w:pPr>
+        <w:spacing w:after="200" w:line="276" w:lineRule="auto"/>
+        <w:rPr>
+          <w:rFonts w:ascii="Arial" w:eastAsiaTheme="minorHAnsi" w:hAnsi="Arial" w:cs="Arial"/>
+          <w:sz w:val="28"/>
+          <w:szCs w:val="28"/>
+          <w:lang w:val="en-US" w:eastAsia="en-US"/>
+        </w:rPr>
+      </w:pPr>
+      <w:r>
+        <w:rPr>
+          <w:rFonts w:ascii="Arial" w:hAnsi="Arial" w:cs="Arial"/>
+          <w:sz w:val="28"/>
+          <w:szCs w:val="28"/>
+          <w:lang w:val="en-US"/>
+        </w:rPr>
+        <w:br w:type="page"/>
+      </w:r>
+    </w:p>
+    <w:p>
+      <w:pPr>
         <w:pStyle w:val="a3"/>
         <w:numPr>
           <w:ilvl w:val="0"/>
@@ -21070,6 +20949,7 @@
           <w:szCs w:val="28"/>
           <w:lang w:val="uk-UA"/>
         </w:rPr>
+        <w:lastRenderedPageBreak/>
         <w:t>Порівняти текст програми, який набирався в редакторові, з текстом програми в скомпільованому вигляді, який формує HEX-редактор HIEW. Виявити розбіжності і відобразити їх в звіті по лабораторній роботі.</w:t>
       </w:r>
     </w:p>
@@ -21081,13 +20961,13 @@
         <w:tblLook w:val="04A0" w:firstRow="1" w:lastRow="0" w:firstColumn="1" w:lastColumn="0" w:noHBand="0" w:noVBand="1"/>
       </w:tblPr>
       <w:tblGrid>
-        <w:gridCol w:w="4662"/>
-        <w:gridCol w:w="5380"/>
+        <w:gridCol w:w="3528"/>
+        <w:gridCol w:w="5431"/>
       </w:tblGrid>
       <w:tr>
         <w:tc>
           <w:tcPr>
-            <w:tcW w:w="4662" w:type="dxa"/>
+            <w:tcW w:w="3528" w:type="dxa"/>
           </w:tcPr>
           <w:p>
             <w:pPr>
@@ -21108,7 +20988,7 @@
         </w:tc>
         <w:tc>
           <w:tcPr>
-            <w:tcW w:w="5380" w:type="dxa"/>
+            <w:tcW w:w="5431" w:type="dxa"/>
           </w:tcPr>
           <w:p>
             <w:pPr>
@@ -21146,7 +21026,7 @@
       <w:tr>
         <w:tc>
           <w:tcPr>
-            <w:tcW w:w="4662" w:type="dxa"/>
+            <w:tcW w:w="3528" w:type="dxa"/>
           </w:tcPr>
           <w:p>
             <w:pPr>
@@ -21990,7 +21870,7 @@
         </w:tc>
         <w:tc>
           <w:tcPr>
-            <w:tcW w:w="5380" w:type="dxa"/>
+            <w:tcW w:w="5431" w:type="dxa"/>
           </w:tcPr>
           <w:p>
             <w:pPr>
@@ -22773,52 +22653,6 @@
               </w:rPr>
               <w:t xml:space="preserve">                                                    </w:t>
             </w:r>
-            <w:r>
-              <w:rPr>
-                <w:rFonts w:ascii="Arial" w:hAnsi="Arial" w:cs="Arial"/>
-                <w:sz w:val="28"/>
-                <w:highlight w:val="green"/>
-              </w:rPr>
-              <w:t>0000001E:</w:t>
-            </w:r>
-            <w:r>
-              <w:rPr>
-                <w:rFonts w:ascii="Arial" w:hAnsi="Arial" w:cs="Arial"/>
-                <w:sz w:val="28"/>
-                <w:highlight w:val="green"/>
-              </w:rPr>
-              <w:t xml:space="preserve"> BB0300</w:t>
-            </w:r>
-            <w:r>
-              <w:rPr>
-                <w:rFonts w:ascii="Arial" w:hAnsi="Arial" w:cs="Arial"/>
-                <w:sz w:val="28"/>
-              </w:rPr>
-              <w:t xml:space="preserve"> </w:t>
-            </w:r>
-            <w:proofErr w:type="spellStart"/>
-            <w:r>
-              <w:rPr>
-                <w:rFonts w:ascii="Arial" w:hAnsi="Arial" w:cs="Arial"/>
-                <w:sz w:val="28"/>
-              </w:rPr>
-              <w:t>mov</w:t>
-            </w:r>
-            <w:proofErr w:type="spellEnd"/>
-            <w:r>
-              <w:rPr>
-                <w:rFonts w:ascii="Arial" w:hAnsi="Arial" w:cs="Arial"/>
-                <w:sz w:val="28"/>
-              </w:rPr>
-              <w:t xml:space="preserve">  </w:t>
-            </w:r>
-            <w:r>
-              <w:rPr>
-                <w:rFonts w:ascii="Arial" w:hAnsi="Arial" w:cs="Arial"/>
-                <w:sz w:val="28"/>
-              </w:rPr>
-              <w:t xml:space="preserve">bx,3      </w:t>
-            </w:r>
           </w:p>
           <w:p>
             <w:pPr>
@@ -22827,6 +22661,68 @@
                 <w:sz w:val="28"/>
               </w:rPr>
             </w:pPr>
+          </w:p>
+          <w:p>
+            <w:pPr>
+              <w:rPr>
+                <w:rFonts w:ascii="Arial" w:hAnsi="Arial" w:cs="Arial"/>
+                <w:sz w:val="28"/>
+              </w:rPr>
+            </w:pPr>
+            <w:r>
+              <w:rPr>
+                <w:rFonts w:ascii="Arial" w:hAnsi="Arial" w:cs="Arial"/>
+                <w:sz w:val="28"/>
+                <w:highlight w:val="green"/>
+              </w:rPr>
+              <w:t>0000001E:</w:t>
+            </w:r>
+            <w:r>
+              <w:rPr>
+                <w:rFonts w:ascii="Arial" w:hAnsi="Arial" w:cs="Arial"/>
+                <w:sz w:val="28"/>
+                <w:highlight w:val="green"/>
+              </w:rPr>
+              <w:t xml:space="preserve"> BB0300</w:t>
+            </w:r>
+            <w:r>
+              <w:rPr>
+                <w:rFonts w:ascii="Arial" w:hAnsi="Arial" w:cs="Arial"/>
+                <w:sz w:val="28"/>
+              </w:rPr>
+              <w:t xml:space="preserve"> </w:t>
+            </w:r>
+            <w:proofErr w:type="spellStart"/>
+            <w:r>
+              <w:rPr>
+                <w:rFonts w:ascii="Arial" w:hAnsi="Arial" w:cs="Arial"/>
+                <w:sz w:val="28"/>
+              </w:rPr>
+              <w:t>mov</w:t>
+            </w:r>
+            <w:proofErr w:type="spellEnd"/>
+            <w:r>
+              <w:rPr>
+                <w:rFonts w:ascii="Arial" w:hAnsi="Arial" w:cs="Arial"/>
+                <w:sz w:val="28"/>
+              </w:rPr>
+              <w:t xml:space="preserve">  </w:t>
+            </w:r>
+            <w:r>
+              <w:rPr>
+                <w:rFonts w:ascii="Arial" w:hAnsi="Arial" w:cs="Arial"/>
+                <w:sz w:val="28"/>
+              </w:rPr>
+              <w:t xml:space="preserve">bx,3      </w:t>
+            </w:r>
+          </w:p>
+          <w:p>
+            <w:pPr>
+              <w:rPr>
+                <w:rFonts w:ascii="Arial" w:hAnsi="Arial" w:cs="Arial"/>
+                <w:sz w:val="28"/>
+              </w:rPr>
+            </w:pPr>
             <w:r>
               <w:rPr>
                 <w:rFonts w:ascii="Arial" w:hAnsi="Arial" w:cs="Arial"/>
@@ -22841,6 +22737,22 @@
               </w:rPr>
               <w:t xml:space="preserve">                              </w:t>
             </w:r>
+          </w:p>
+          <w:p>
+            <w:pPr>
+              <w:rPr>
+                <w:rFonts w:ascii="Arial" w:hAnsi="Arial" w:cs="Arial"/>
+                <w:sz w:val="28"/>
+              </w:rPr>
+            </w:pPr>
+          </w:p>
+          <w:p>
+            <w:pPr>
+              <w:rPr>
+                <w:rFonts w:ascii="Arial" w:hAnsi="Arial" w:cs="Arial"/>
+                <w:sz w:val="28"/>
+              </w:rPr>
+            </w:pPr>
             <w:r>
               <w:rPr>
                 <w:rFonts w:ascii="Arial" w:hAnsi="Arial" w:cs="Arial"/>
@@ -22933,8 +22845,25 @@
           <w:szCs w:val="28"/>
           <w:lang w:val="uk-UA"/>
         </w:rPr>
-        <w:lastRenderedPageBreak/>
-        <w:t>Порівнявши даний код я прийшов до таких висновків:</w:t>
+        <w:t xml:space="preserve">Порівнявши даний код я </w:t>
+      </w:r>
+      <w:r>
+        <w:rPr>
+          <w:rFonts w:ascii="Arial" w:hAnsi="Arial" w:cs="Arial"/>
+          <w:sz w:val="28"/>
+          <w:szCs w:val="28"/>
+          <w:lang w:val="uk-UA"/>
+        </w:rPr>
+        <w:t>дійшов</w:t>
+      </w:r>
+      <w:r>
+        <w:rPr>
+          <w:rFonts w:ascii="Arial" w:hAnsi="Arial" w:cs="Arial"/>
+          <w:sz w:val="28"/>
+          <w:szCs w:val="28"/>
+          <w:lang w:val="uk-UA"/>
+        </w:rPr>
+        <w:t xml:space="preserve"> до таких висновків:</w:t>
       </w:r>
     </w:p>
     <w:p>
@@ -23140,6 +23069,7 @@
           <w:sz w:val="28"/>
           <w:szCs w:val="28"/>
         </w:rPr>
+        <w:lastRenderedPageBreak/>
         <w:t>А наступна команда «</w:t>
       </w:r>
       <w:proofErr w:type="spellStart"/>
@@ -23628,18 +23558,6 @@
     </w:p>
     <w:p>
       <w:pPr>
-        <w:autoSpaceDE w:val="0"/>
-        <w:autoSpaceDN w:val="0"/>
-        <w:adjustRightInd w:val="0"/>
-        <w:rPr>
-          <w:rFonts w:ascii="Arial" w:hAnsi="Arial" w:cs="Arial"/>
-          <w:sz w:val="28"/>
-          <w:szCs w:val="28"/>
-        </w:rPr>
-      </w:pPr>
-    </w:p>
-    <w:p>
-      <w:pPr>
         <w:pStyle w:val="a3"/>
         <w:numPr>
           <w:ilvl w:val="0"/>
@@ -23985,6 +23903,2450 @@
     <w:p>
       <w:pPr>
         <w:pStyle w:val="a3"/>
+        <w:autoSpaceDE w:val="0"/>
+        <w:autoSpaceDN w:val="0"/>
+        <w:adjustRightInd w:val="0"/>
+        <w:ind w:firstLine="696"/>
+        <w:rPr>
+          <w:rFonts w:ascii="Arial" w:hAnsi="Arial" w:cs="Arial"/>
+          <w:sz w:val="28"/>
+          <w:szCs w:val="28"/>
+          <w:lang w:val="uk-UA"/>
+        </w:rPr>
+      </w:pPr>
+      <w:r>
+        <w:rPr>
+          <w:rFonts w:ascii="Arial" w:hAnsi="Arial" w:cs="Arial"/>
+          <w:sz w:val="28"/>
+          <w:szCs w:val="28"/>
+        </w:rPr>
+        <w:t>*</w:t>
+      </w:r>
+      <w:proofErr w:type="spellStart"/>
+      <w:r>
+        <w:rPr>
+          <w:rFonts w:ascii="Arial" w:hAnsi="Arial" w:cs="Arial"/>
+          <w:sz w:val="28"/>
+          <w:szCs w:val="28"/>
+        </w:rPr>
+        <w:t>Преф</w:t>
+      </w:r>
+      <w:proofErr w:type="spellEnd"/>
+      <w:r>
+        <w:rPr>
+          <w:rFonts w:ascii="Arial" w:hAnsi="Arial" w:cs="Arial"/>
+          <w:sz w:val="28"/>
+          <w:szCs w:val="28"/>
+          <w:lang w:val="uk-UA"/>
+        </w:rPr>
+        <w:t>іксів</w:t>
+      </w:r>
+      <w:r>
+        <w:rPr>
+          <w:rFonts w:ascii="Arial" w:hAnsi="Arial" w:cs="Arial"/>
+          <w:sz w:val="28"/>
+          <w:szCs w:val="28"/>
+          <w:lang w:val="en-US"/>
+        </w:rPr>
+        <w:t>,</w:t>
+      </w:r>
+      <w:r>
+        <w:rPr>
+          <w:rFonts w:ascii="Arial" w:hAnsi="Arial" w:cs="Arial"/>
+          <w:sz w:val="28"/>
+          <w:szCs w:val="28"/>
+          <w:lang w:val="uk-UA"/>
+        </w:rPr>
+        <w:t xml:space="preserve"> </w:t>
+      </w:r>
+      <w:r>
+        <w:rPr>
+          <w:rFonts w:ascii="Arial" w:hAnsi="Arial" w:cs="Arial"/>
+          <w:sz w:val="28"/>
+          <w:szCs w:val="28"/>
+          <w:lang w:val="en-US"/>
+        </w:rPr>
+        <w:t>SIB</w:t>
+      </w:r>
+      <w:r>
+        <w:rPr>
+          <w:rFonts w:ascii="Arial" w:hAnsi="Arial" w:cs="Arial"/>
+          <w:sz w:val="28"/>
+          <w:szCs w:val="28"/>
+          <w:lang w:val="en-US"/>
+        </w:rPr>
+        <w:t xml:space="preserve">, </w:t>
+      </w:r>
+      <w:proofErr w:type="spellStart"/>
+      <w:r>
+        <w:rPr>
+          <w:rFonts w:ascii="Arial" w:hAnsi="Arial" w:cs="Arial"/>
+          <w:sz w:val="28"/>
+          <w:szCs w:val="28"/>
+          <w:lang w:val="en-US"/>
+        </w:rPr>
+        <w:t>Modr</w:t>
+      </w:r>
+      <w:proofErr w:type="spellEnd"/>
+      <w:r>
+        <w:rPr>
+          <w:rFonts w:ascii="Arial" w:hAnsi="Arial" w:cs="Arial"/>
+          <w:sz w:val="28"/>
+          <w:szCs w:val="28"/>
+          <w:lang w:val="en-US"/>
+        </w:rPr>
+        <w:t>\m</w:t>
+      </w:r>
+      <w:r>
+        <w:rPr>
+          <w:rFonts w:ascii="Arial" w:hAnsi="Arial" w:cs="Arial"/>
+          <w:sz w:val="28"/>
+          <w:szCs w:val="28"/>
+          <w:lang w:val="en-US"/>
+        </w:rPr>
+        <w:t xml:space="preserve"> </w:t>
+      </w:r>
+      <w:r>
+        <w:rPr>
+          <w:rFonts w:ascii="Arial" w:hAnsi="Arial" w:cs="Arial"/>
+          <w:sz w:val="28"/>
+          <w:szCs w:val="28"/>
+          <w:lang w:val="uk-UA"/>
+        </w:rPr>
+        <w:t>байтів</w:t>
+      </w:r>
+      <w:r>
+        <w:rPr>
+          <w:rFonts w:ascii="Arial" w:hAnsi="Arial" w:cs="Arial"/>
+          <w:sz w:val="28"/>
+          <w:szCs w:val="28"/>
+          <w:lang w:val="en-US"/>
+        </w:rPr>
+        <w:t xml:space="preserve"> </w:t>
+      </w:r>
+      <w:r>
+        <w:rPr>
+          <w:rFonts w:ascii="Arial" w:hAnsi="Arial" w:cs="Arial"/>
+          <w:sz w:val="28"/>
+          <w:szCs w:val="28"/>
+          <w:lang w:val="uk-UA"/>
+        </w:rPr>
+        <w:t xml:space="preserve">та </w:t>
+      </w:r>
+      <w:r>
+        <w:rPr>
+          <w:rFonts w:ascii="Arial" w:hAnsi="Arial" w:cs="Arial"/>
+          <w:sz w:val="28"/>
+          <w:szCs w:val="28"/>
+          <w:lang w:val="en-US"/>
+        </w:rPr>
+        <w:t>Offset’</w:t>
+      </w:r>
+      <w:proofErr w:type="spellStart"/>
+      <w:r>
+        <w:rPr>
+          <w:rFonts w:ascii="Arial" w:hAnsi="Arial" w:cs="Arial"/>
+          <w:sz w:val="28"/>
+          <w:szCs w:val="28"/>
+          <w:lang w:val="uk-UA"/>
+        </w:rPr>
+        <w:t>ів</w:t>
+      </w:r>
+      <w:proofErr w:type="spellEnd"/>
+      <w:r>
+        <w:rPr>
+          <w:rFonts w:ascii="Arial" w:hAnsi="Arial" w:cs="Arial"/>
+          <w:sz w:val="28"/>
+          <w:szCs w:val="28"/>
+          <w:lang w:val="uk-UA"/>
+        </w:rPr>
+        <w:t xml:space="preserve"> </w:t>
+      </w:r>
+      <w:r>
+        <w:rPr>
+          <w:rFonts w:ascii="Arial" w:hAnsi="Arial" w:cs="Arial"/>
+          <w:sz w:val="28"/>
+          <w:szCs w:val="28"/>
+          <w:lang w:val="uk-UA"/>
+        </w:rPr>
+        <w:t>у</w:t>
+      </w:r>
+      <w:r>
+        <w:rPr>
+          <w:rFonts w:ascii="Arial" w:hAnsi="Arial" w:cs="Arial"/>
+          <w:sz w:val="28"/>
+          <w:szCs w:val="28"/>
+          <w:lang w:val="uk-UA"/>
+        </w:rPr>
+        <w:t xml:space="preserve"> командах</w:t>
+      </w:r>
+      <w:r>
+        <w:rPr>
+          <w:rFonts w:ascii="Arial" w:hAnsi="Arial" w:cs="Arial"/>
+          <w:sz w:val="28"/>
+          <w:szCs w:val="28"/>
+          <w:lang w:val="uk-UA"/>
+        </w:rPr>
+        <w:t xml:space="preserve"> коду</w:t>
+      </w:r>
+      <w:r>
+        <w:rPr>
+          <w:rFonts w:ascii="Arial" w:hAnsi="Arial" w:cs="Arial"/>
+          <w:sz w:val="28"/>
+          <w:szCs w:val="28"/>
+          <w:lang w:val="uk-UA"/>
+        </w:rPr>
+        <w:t xml:space="preserve"> </w:t>
+      </w:r>
+      <w:r>
+        <w:rPr>
+          <w:rFonts w:ascii="Arial" w:hAnsi="Arial" w:cs="Arial"/>
+          <w:sz w:val="28"/>
+          <w:szCs w:val="28"/>
+          <w:lang w:val="uk-UA"/>
+        </w:rPr>
+        <w:t xml:space="preserve">не </w:t>
+      </w:r>
+      <w:r>
+        <w:rPr>
+          <w:rFonts w:ascii="Arial" w:hAnsi="Arial" w:cs="Arial"/>
+          <w:sz w:val="28"/>
+          <w:szCs w:val="28"/>
+          <w:lang w:val="uk-UA"/>
+        </w:rPr>
+        <w:t>знайдено</w:t>
+      </w:r>
+    </w:p>
+    <w:tbl>
+      <w:tblPr>
+        <w:tblStyle w:val="a4"/>
+        <w:tblW w:w="0" w:type="auto"/>
+        <w:tblInd w:w="2251" w:type="dxa"/>
+        <w:tblLook w:val="04A0" w:firstRow="1" w:lastRow="0" w:firstColumn="1" w:lastColumn="0" w:noHBand="0" w:noVBand="1"/>
+      </w:tblPr>
+      <w:tblGrid>
+        <w:gridCol w:w="2512"/>
+        <w:gridCol w:w="1853"/>
+        <w:gridCol w:w="1889"/>
+      </w:tblGrid>
+      <w:tr>
+        <w:tc>
+          <w:tcPr>
+            <w:tcW w:w="2512" w:type="dxa"/>
+            <w:vAlign w:val="center"/>
+          </w:tcPr>
+          <w:p>
+            <w:pPr>
+              <w:jc w:val="center"/>
+              <w:rPr>
+                <w:rFonts w:ascii="Arial" w:hAnsi="Arial" w:cs="Arial"/>
+                <w:sz w:val="28"/>
+              </w:rPr>
+            </w:pPr>
+            <w:r>
+              <w:rPr>
+                <w:rFonts w:ascii="Arial" w:hAnsi="Arial" w:cs="Arial"/>
+                <w:sz w:val="28"/>
+              </w:rPr>
+              <w:t>Команда</w:t>
+            </w:r>
+          </w:p>
+        </w:tc>
+        <w:tc>
+          <w:tcPr>
+            <w:tcW w:w="1853" w:type="dxa"/>
+            <w:vAlign w:val="center"/>
+          </w:tcPr>
+          <w:p>
+            <w:pPr>
+              <w:jc w:val="center"/>
+              <w:rPr>
+                <w:rFonts w:ascii="Arial" w:hAnsi="Arial" w:cs="Arial"/>
+                <w:sz w:val="28"/>
+              </w:rPr>
+            </w:pPr>
+            <w:r>
+              <w:rPr>
+                <w:rFonts w:ascii="Arial" w:hAnsi="Arial" w:cs="Arial"/>
+                <w:sz w:val="28"/>
+              </w:rPr>
+              <w:t>КОП</w:t>
+            </w:r>
+          </w:p>
+        </w:tc>
+        <w:tc>
+          <w:tcPr>
+            <w:tcW w:w="1889" w:type="dxa"/>
+            <w:vAlign w:val="center"/>
+          </w:tcPr>
+          <w:p>
+            <w:pPr>
+              <w:jc w:val="center"/>
+              <w:rPr>
+                <w:rFonts w:ascii="Arial" w:hAnsi="Arial" w:cs="Arial"/>
+                <w:sz w:val="28"/>
+                <w:lang w:val="en-US"/>
+              </w:rPr>
+            </w:pPr>
+            <w:r>
+              <w:rPr>
+                <w:rFonts w:ascii="Arial" w:hAnsi="Arial" w:cs="Arial"/>
+                <w:sz w:val="28"/>
+                <w:lang w:val="en-US"/>
+              </w:rPr>
+              <w:t>Imm32</w:t>
+            </w:r>
+          </w:p>
+        </w:tc>
+      </w:tr>
+      <w:tr>
+        <w:tc>
+          <w:tcPr>
+            <w:tcW w:w="2512" w:type="dxa"/>
+            <w:vAlign w:val="center"/>
+          </w:tcPr>
+          <w:p>
+            <w:pPr>
+              <w:jc w:val="center"/>
+              <w:rPr>
+                <w:rFonts w:ascii="Arial" w:hAnsi="Arial" w:cs="Arial"/>
+                <w:sz w:val="28"/>
+              </w:rPr>
+            </w:pPr>
+            <w:proofErr w:type="spellStart"/>
+            <w:r>
+              <w:rPr>
+                <w:rFonts w:ascii="Arial" w:hAnsi="Arial" w:cs="Arial"/>
+                <w:sz w:val="28"/>
+              </w:rPr>
+              <w:t>mov</w:t>
+            </w:r>
+            <w:proofErr w:type="spellEnd"/>
+            <w:r>
+              <w:rPr>
+                <w:rFonts w:ascii="Arial" w:hAnsi="Arial" w:cs="Arial"/>
+                <w:sz w:val="28"/>
+              </w:rPr>
+              <w:t xml:space="preserve"> </w:t>
+            </w:r>
+            <w:proofErr w:type="spellStart"/>
+            <w:r>
+              <w:rPr>
+                <w:rFonts w:ascii="Arial" w:hAnsi="Arial" w:cs="Arial"/>
+                <w:sz w:val="28"/>
+              </w:rPr>
+              <w:t>ax</w:t>
+            </w:r>
+            <w:proofErr w:type="spellEnd"/>
+            <w:r>
+              <w:rPr>
+                <w:rFonts w:ascii="Arial" w:hAnsi="Arial" w:cs="Arial"/>
+                <w:sz w:val="28"/>
+              </w:rPr>
+              <w:t>, 0600h</w:t>
+            </w:r>
+          </w:p>
+        </w:tc>
+        <w:tc>
+          <w:tcPr>
+            <w:tcW w:w="1853" w:type="dxa"/>
+            <w:vAlign w:val="center"/>
+          </w:tcPr>
+          <w:p>
+            <w:pPr>
+              <w:jc w:val="center"/>
+              <w:rPr>
+                <w:rFonts w:ascii="Arial" w:hAnsi="Arial" w:cs="Arial"/>
+                <w:sz w:val="28"/>
+                <w:lang w:val="en-US"/>
+              </w:rPr>
+            </w:pPr>
+            <w:r>
+              <w:rPr>
+                <w:rFonts w:ascii="Arial" w:hAnsi="Arial" w:cs="Arial"/>
+                <w:sz w:val="28"/>
+                <w:lang w:val="en-US"/>
+              </w:rPr>
+              <w:t>B8</w:t>
+            </w:r>
+          </w:p>
+        </w:tc>
+        <w:tc>
+          <w:tcPr>
+            <w:tcW w:w="1889" w:type="dxa"/>
+            <w:vAlign w:val="center"/>
+          </w:tcPr>
+          <w:p>
+            <w:pPr>
+              <w:jc w:val="center"/>
+              <w:rPr>
+                <w:rFonts w:ascii="Arial" w:hAnsi="Arial" w:cs="Arial"/>
+                <w:sz w:val="28"/>
+                <w:lang w:val="en-US"/>
+              </w:rPr>
+            </w:pPr>
+            <w:r>
+              <w:rPr>
+                <w:rFonts w:ascii="Arial" w:hAnsi="Arial" w:cs="Arial"/>
+                <w:sz w:val="28"/>
+                <w:lang w:val="en-US"/>
+              </w:rPr>
+              <w:t>0600</w:t>
+            </w:r>
+          </w:p>
+        </w:tc>
+      </w:tr>
+      <w:tr>
+        <w:tc>
+          <w:tcPr>
+            <w:tcW w:w="2512" w:type="dxa"/>
+            <w:vAlign w:val="center"/>
+          </w:tcPr>
+          <w:p>
+            <w:pPr>
+              <w:jc w:val="center"/>
+              <w:rPr>
+                <w:rFonts w:ascii="Arial" w:hAnsi="Arial" w:cs="Arial"/>
+                <w:sz w:val="28"/>
+              </w:rPr>
+            </w:pPr>
+            <w:proofErr w:type="spellStart"/>
+            <w:r>
+              <w:rPr>
+                <w:rFonts w:ascii="Arial" w:hAnsi="Arial" w:cs="Arial"/>
+                <w:sz w:val="28"/>
+              </w:rPr>
+              <w:t>mov</w:t>
+            </w:r>
+            <w:proofErr w:type="spellEnd"/>
+            <w:r>
+              <w:rPr>
+                <w:rFonts w:ascii="Arial" w:hAnsi="Arial" w:cs="Arial"/>
+                <w:sz w:val="28"/>
+              </w:rPr>
+              <w:t xml:space="preserve"> </w:t>
+            </w:r>
+            <w:proofErr w:type="spellStart"/>
+            <w:r>
+              <w:rPr>
+                <w:rFonts w:ascii="Arial" w:hAnsi="Arial" w:cs="Arial"/>
+                <w:sz w:val="28"/>
+              </w:rPr>
+              <w:t>bh</w:t>
+            </w:r>
+            <w:proofErr w:type="spellEnd"/>
+            <w:r>
+              <w:rPr>
+                <w:rFonts w:ascii="Arial" w:hAnsi="Arial" w:cs="Arial"/>
+                <w:sz w:val="28"/>
+              </w:rPr>
+              <w:t>, 7h</w:t>
+            </w:r>
+          </w:p>
+        </w:tc>
+        <w:tc>
+          <w:tcPr>
+            <w:tcW w:w="1853" w:type="dxa"/>
+            <w:vAlign w:val="center"/>
+          </w:tcPr>
+          <w:p>
+            <w:pPr>
+              <w:jc w:val="center"/>
+              <w:rPr>
+                <w:rFonts w:ascii="Arial" w:hAnsi="Arial" w:cs="Arial"/>
+                <w:sz w:val="28"/>
+                <w:lang w:val="en-US"/>
+              </w:rPr>
+            </w:pPr>
+            <w:r>
+              <w:rPr>
+                <w:rFonts w:ascii="Arial" w:hAnsi="Arial" w:cs="Arial"/>
+                <w:sz w:val="28"/>
+                <w:lang w:val="en-US"/>
+              </w:rPr>
+              <w:t>B7</w:t>
+            </w:r>
+          </w:p>
+        </w:tc>
+        <w:tc>
+          <w:tcPr>
+            <w:tcW w:w="1889" w:type="dxa"/>
+            <w:vAlign w:val="center"/>
+          </w:tcPr>
+          <w:p>
+            <w:pPr>
+              <w:jc w:val="center"/>
+              <w:rPr>
+                <w:rFonts w:ascii="Arial" w:hAnsi="Arial" w:cs="Arial"/>
+                <w:sz w:val="28"/>
+                <w:lang w:val="en-US"/>
+              </w:rPr>
+            </w:pPr>
+            <w:r>
+              <w:rPr>
+                <w:rFonts w:ascii="Arial" w:hAnsi="Arial" w:cs="Arial"/>
+                <w:sz w:val="28"/>
+                <w:lang w:val="en-US"/>
+              </w:rPr>
+              <w:t>07</w:t>
+            </w:r>
+          </w:p>
+        </w:tc>
+      </w:tr>
+      <w:tr>
+        <w:tc>
+          <w:tcPr>
+            <w:tcW w:w="2512" w:type="dxa"/>
+            <w:vAlign w:val="center"/>
+          </w:tcPr>
+          <w:p>
+            <w:pPr>
+              <w:jc w:val="center"/>
+              <w:rPr>
+                <w:rFonts w:ascii="Arial" w:hAnsi="Arial" w:cs="Arial"/>
+                <w:sz w:val="28"/>
+              </w:rPr>
+            </w:pPr>
+            <w:proofErr w:type="spellStart"/>
+            <w:r>
+              <w:rPr>
+                <w:rFonts w:ascii="Arial" w:hAnsi="Arial" w:cs="Arial"/>
+                <w:sz w:val="28"/>
+              </w:rPr>
+              <w:t>mov</w:t>
+            </w:r>
+            <w:proofErr w:type="spellEnd"/>
+            <w:r>
+              <w:rPr>
+                <w:rFonts w:ascii="Arial" w:hAnsi="Arial" w:cs="Arial"/>
+                <w:sz w:val="28"/>
+              </w:rPr>
+              <w:t xml:space="preserve"> cx, 0000h</w:t>
+            </w:r>
+          </w:p>
+        </w:tc>
+        <w:tc>
+          <w:tcPr>
+            <w:tcW w:w="1853" w:type="dxa"/>
+            <w:vAlign w:val="center"/>
+          </w:tcPr>
+          <w:p>
+            <w:pPr>
+              <w:jc w:val="center"/>
+              <w:rPr>
+                <w:rFonts w:ascii="Arial" w:hAnsi="Arial" w:cs="Arial"/>
+                <w:sz w:val="28"/>
+                <w:lang w:val="en-US"/>
+              </w:rPr>
+            </w:pPr>
+            <w:r>
+              <w:rPr>
+                <w:rFonts w:ascii="Arial" w:hAnsi="Arial" w:cs="Arial"/>
+                <w:sz w:val="28"/>
+                <w:lang w:val="en-US"/>
+              </w:rPr>
+              <w:t>B9</w:t>
+            </w:r>
+          </w:p>
+        </w:tc>
+        <w:tc>
+          <w:tcPr>
+            <w:tcW w:w="1889" w:type="dxa"/>
+            <w:vAlign w:val="center"/>
+          </w:tcPr>
+          <w:p>
+            <w:pPr>
+              <w:jc w:val="center"/>
+              <w:rPr>
+                <w:rFonts w:ascii="Arial" w:hAnsi="Arial" w:cs="Arial"/>
+                <w:sz w:val="28"/>
+                <w:lang w:val="en-US"/>
+              </w:rPr>
+            </w:pPr>
+            <w:r>
+              <w:rPr>
+                <w:rFonts w:ascii="Arial" w:hAnsi="Arial" w:cs="Arial"/>
+                <w:sz w:val="28"/>
+                <w:lang w:val="en-US"/>
+              </w:rPr>
+              <w:t>0000</w:t>
+            </w:r>
+          </w:p>
+        </w:tc>
+      </w:tr>
+      <w:tr>
+        <w:tc>
+          <w:tcPr>
+            <w:tcW w:w="2512" w:type="dxa"/>
+            <w:vAlign w:val="center"/>
+          </w:tcPr>
+          <w:p>
+            <w:pPr>
+              <w:jc w:val="center"/>
+              <w:rPr>
+                <w:rFonts w:ascii="Arial" w:hAnsi="Arial" w:cs="Arial"/>
+                <w:sz w:val="28"/>
+              </w:rPr>
+            </w:pPr>
+            <w:proofErr w:type="spellStart"/>
+            <w:r>
+              <w:rPr>
+                <w:rFonts w:ascii="Arial" w:hAnsi="Arial" w:cs="Arial"/>
+                <w:sz w:val="28"/>
+              </w:rPr>
+              <w:t>mov</w:t>
+            </w:r>
+            <w:proofErr w:type="spellEnd"/>
+            <w:r>
+              <w:rPr>
+                <w:rFonts w:ascii="Arial" w:hAnsi="Arial" w:cs="Arial"/>
+                <w:sz w:val="28"/>
+              </w:rPr>
+              <w:t xml:space="preserve"> dx, 184fh</w:t>
+            </w:r>
+          </w:p>
+        </w:tc>
+        <w:tc>
+          <w:tcPr>
+            <w:tcW w:w="1853" w:type="dxa"/>
+            <w:vAlign w:val="center"/>
+          </w:tcPr>
+          <w:p>
+            <w:pPr>
+              <w:jc w:val="center"/>
+              <w:rPr>
+                <w:rFonts w:ascii="Arial" w:hAnsi="Arial" w:cs="Arial"/>
+                <w:sz w:val="28"/>
+                <w:lang w:val="en-US"/>
+              </w:rPr>
+            </w:pPr>
+            <w:r>
+              <w:rPr>
+                <w:rFonts w:ascii="Arial" w:hAnsi="Arial" w:cs="Arial"/>
+                <w:sz w:val="28"/>
+                <w:lang w:val="en-US"/>
+              </w:rPr>
+              <w:t>BA</w:t>
+            </w:r>
+          </w:p>
+        </w:tc>
+        <w:tc>
+          <w:tcPr>
+            <w:tcW w:w="1889" w:type="dxa"/>
+            <w:vAlign w:val="center"/>
+          </w:tcPr>
+          <w:p>
+            <w:pPr>
+              <w:jc w:val="center"/>
+              <w:rPr>
+                <w:rFonts w:ascii="Arial" w:hAnsi="Arial" w:cs="Arial"/>
+                <w:sz w:val="28"/>
+                <w:lang w:val="en-US"/>
+              </w:rPr>
+            </w:pPr>
+            <w:r>
+              <w:rPr>
+                <w:rFonts w:ascii="Arial" w:hAnsi="Arial" w:cs="Arial"/>
+                <w:sz w:val="28"/>
+                <w:lang w:val="en-US"/>
+              </w:rPr>
+              <w:t>18</w:t>
+            </w:r>
+            <w:r>
+              <w:rPr>
+                <w:rFonts w:ascii="Arial" w:hAnsi="Arial" w:cs="Arial"/>
+                <w:sz w:val="28"/>
+                <w:lang w:val="en-US"/>
+              </w:rPr>
+              <w:t>4F</w:t>
+            </w:r>
+          </w:p>
+        </w:tc>
+      </w:tr>
+      <w:tr>
+        <w:tc>
+          <w:tcPr>
+            <w:tcW w:w="2512" w:type="dxa"/>
+            <w:vAlign w:val="center"/>
+          </w:tcPr>
+          <w:p>
+            <w:pPr>
+              <w:jc w:val="center"/>
+              <w:rPr>
+                <w:rFonts w:ascii="Arial" w:hAnsi="Arial" w:cs="Arial"/>
+                <w:sz w:val="28"/>
+              </w:rPr>
+            </w:pPr>
+            <w:proofErr w:type="spellStart"/>
+            <w:r>
+              <w:rPr>
+                <w:rFonts w:ascii="Arial" w:hAnsi="Arial" w:cs="Arial"/>
+                <w:sz w:val="28"/>
+              </w:rPr>
+              <w:t>mov</w:t>
+            </w:r>
+            <w:proofErr w:type="spellEnd"/>
+            <w:r>
+              <w:rPr>
+                <w:rFonts w:ascii="Arial" w:hAnsi="Arial" w:cs="Arial"/>
+                <w:sz w:val="28"/>
+              </w:rPr>
+              <w:t xml:space="preserve"> </w:t>
+            </w:r>
+            <w:proofErr w:type="spellStart"/>
+            <w:r>
+              <w:rPr>
+                <w:rFonts w:ascii="Arial" w:hAnsi="Arial" w:cs="Arial"/>
+                <w:sz w:val="28"/>
+              </w:rPr>
+              <w:t>ah</w:t>
+            </w:r>
+            <w:proofErr w:type="spellEnd"/>
+            <w:r>
+              <w:rPr>
+                <w:rFonts w:ascii="Arial" w:hAnsi="Arial" w:cs="Arial"/>
+                <w:sz w:val="28"/>
+              </w:rPr>
+              <w:t>, 02h</w:t>
+            </w:r>
+          </w:p>
+        </w:tc>
+        <w:tc>
+          <w:tcPr>
+            <w:tcW w:w="1853" w:type="dxa"/>
+            <w:vAlign w:val="center"/>
+          </w:tcPr>
+          <w:p>
+            <w:pPr>
+              <w:jc w:val="center"/>
+              <w:rPr>
+                <w:rFonts w:ascii="Arial" w:hAnsi="Arial" w:cs="Arial"/>
+                <w:sz w:val="28"/>
+                <w:lang w:val="en-US"/>
+              </w:rPr>
+            </w:pPr>
+            <w:r>
+              <w:rPr>
+                <w:rFonts w:ascii="Arial" w:hAnsi="Arial" w:cs="Arial"/>
+                <w:sz w:val="28"/>
+                <w:lang w:val="en-US"/>
+              </w:rPr>
+              <w:t>B4</w:t>
+            </w:r>
+          </w:p>
+        </w:tc>
+        <w:tc>
+          <w:tcPr>
+            <w:tcW w:w="1889" w:type="dxa"/>
+            <w:vAlign w:val="center"/>
+          </w:tcPr>
+          <w:p>
+            <w:pPr>
+              <w:jc w:val="center"/>
+              <w:rPr>
+                <w:rFonts w:ascii="Arial" w:hAnsi="Arial" w:cs="Arial"/>
+                <w:sz w:val="28"/>
+                <w:lang w:val="en-US"/>
+              </w:rPr>
+            </w:pPr>
+            <w:r>
+              <w:rPr>
+                <w:rFonts w:ascii="Arial" w:hAnsi="Arial" w:cs="Arial"/>
+                <w:sz w:val="28"/>
+                <w:lang w:val="en-US"/>
+              </w:rPr>
+              <w:t>02</w:t>
+            </w:r>
+          </w:p>
+        </w:tc>
+      </w:tr>
+      <w:tr>
+        <w:tc>
+          <w:tcPr>
+            <w:tcW w:w="2512" w:type="dxa"/>
+            <w:vAlign w:val="center"/>
+          </w:tcPr>
+          <w:p>
+            <w:pPr>
+              <w:jc w:val="center"/>
+              <w:rPr>
+                <w:rFonts w:ascii="Arial" w:hAnsi="Arial" w:cs="Arial"/>
+                <w:sz w:val="28"/>
+              </w:rPr>
+            </w:pPr>
+            <w:proofErr w:type="spellStart"/>
+            <w:r>
+              <w:rPr>
+                <w:rFonts w:ascii="Arial" w:hAnsi="Arial" w:cs="Arial"/>
+                <w:sz w:val="28"/>
+              </w:rPr>
+              <w:t>mov</w:t>
+            </w:r>
+            <w:proofErr w:type="spellEnd"/>
+            <w:r>
+              <w:rPr>
+                <w:rFonts w:ascii="Arial" w:hAnsi="Arial" w:cs="Arial"/>
+                <w:sz w:val="28"/>
+              </w:rPr>
+              <w:t xml:space="preserve"> </w:t>
+            </w:r>
+            <w:proofErr w:type="spellStart"/>
+            <w:r>
+              <w:rPr>
+                <w:rFonts w:ascii="Arial" w:hAnsi="Arial" w:cs="Arial"/>
+                <w:sz w:val="28"/>
+              </w:rPr>
+              <w:t>bh</w:t>
+            </w:r>
+            <w:proofErr w:type="spellEnd"/>
+            <w:r>
+              <w:rPr>
+                <w:rFonts w:ascii="Arial" w:hAnsi="Arial" w:cs="Arial"/>
+                <w:sz w:val="28"/>
+              </w:rPr>
+              <w:t>, 00h</w:t>
+            </w:r>
+          </w:p>
+        </w:tc>
+        <w:tc>
+          <w:tcPr>
+            <w:tcW w:w="1853" w:type="dxa"/>
+            <w:vAlign w:val="center"/>
+          </w:tcPr>
+          <w:p>
+            <w:pPr>
+              <w:jc w:val="center"/>
+              <w:rPr>
+                <w:rFonts w:ascii="Arial" w:hAnsi="Arial" w:cs="Arial"/>
+                <w:sz w:val="28"/>
+                <w:lang w:val="en-US"/>
+              </w:rPr>
+            </w:pPr>
+            <w:r>
+              <w:rPr>
+                <w:rFonts w:ascii="Arial" w:hAnsi="Arial" w:cs="Arial"/>
+                <w:sz w:val="28"/>
+                <w:lang w:val="en-US"/>
+              </w:rPr>
+              <w:t>B7</w:t>
+            </w:r>
+          </w:p>
+        </w:tc>
+        <w:tc>
+          <w:tcPr>
+            <w:tcW w:w="1889" w:type="dxa"/>
+            <w:vAlign w:val="center"/>
+          </w:tcPr>
+          <w:p>
+            <w:pPr>
+              <w:jc w:val="center"/>
+              <w:rPr>
+                <w:rFonts w:ascii="Arial" w:hAnsi="Arial" w:cs="Arial"/>
+                <w:sz w:val="28"/>
+                <w:lang w:val="en-US"/>
+              </w:rPr>
+            </w:pPr>
+            <w:r>
+              <w:rPr>
+                <w:rFonts w:ascii="Arial" w:hAnsi="Arial" w:cs="Arial"/>
+                <w:sz w:val="28"/>
+                <w:lang w:val="en-US"/>
+              </w:rPr>
+              <w:t>00</w:t>
+            </w:r>
+          </w:p>
+        </w:tc>
+      </w:tr>
+      <w:tr>
+        <w:tc>
+          <w:tcPr>
+            <w:tcW w:w="2512" w:type="dxa"/>
+            <w:vAlign w:val="center"/>
+          </w:tcPr>
+          <w:p>
+            <w:pPr>
+              <w:jc w:val="center"/>
+              <w:rPr>
+                <w:rFonts w:ascii="Arial" w:hAnsi="Arial" w:cs="Arial"/>
+                <w:sz w:val="28"/>
+              </w:rPr>
+            </w:pPr>
+            <w:proofErr w:type="spellStart"/>
+            <w:r>
+              <w:rPr>
+                <w:rFonts w:ascii="Arial" w:hAnsi="Arial" w:cs="Arial"/>
+                <w:sz w:val="28"/>
+              </w:rPr>
+              <w:t>mov</w:t>
+            </w:r>
+            <w:proofErr w:type="spellEnd"/>
+            <w:r>
+              <w:rPr>
+                <w:rFonts w:ascii="Arial" w:hAnsi="Arial" w:cs="Arial"/>
+                <w:sz w:val="28"/>
+              </w:rPr>
+              <w:t xml:space="preserve"> dl, 00h</w:t>
+            </w:r>
+          </w:p>
+        </w:tc>
+        <w:tc>
+          <w:tcPr>
+            <w:tcW w:w="1853" w:type="dxa"/>
+            <w:vAlign w:val="center"/>
+          </w:tcPr>
+          <w:p>
+            <w:pPr>
+              <w:jc w:val="center"/>
+              <w:rPr>
+                <w:rFonts w:ascii="Arial" w:hAnsi="Arial" w:cs="Arial"/>
+                <w:sz w:val="28"/>
+                <w:lang w:val="en-US"/>
+              </w:rPr>
+            </w:pPr>
+            <w:r>
+              <w:rPr>
+                <w:rFonts w:ascii="Arial" w:hAnsi="Arial" w:cs="Arial"/>
+                <w:sz w:val="28"/>
+                <w:lang w:val="en-US"/>
+              </w:rPr>
+              <w:t>B2</w:t>
+            </w:r>
+          </w:p>
+        </w:tc>
+        <w:tc>
+          <w:tcPr>
+            <w:tcW w:w="1889" w:type="dxa"/>
+            <w:vAlign w:val="center"/>
+          </w:tcPr>
+          <w:p>
+            <w:pPr>
+              <w:jc w:val="center"/>
+              <w:rPr>
+                <w:rFonts w:ascii="Arial" w:hAnsi="Arial" w:cs="Arial"/>
+                <w:sz w:val="28"/>
+                <w:lang w:val="en-US"/>
+              </w:rPr>
+            </w:pPr>
+            <w:r>
+              <w:rPr>
+                <w:rFonts w:ascii="Arial" w:hAnsi="Arial" w:cs="Arial"/>
+                <w:sz w:val="28"/>
+                <w:lang w:val="en-US"/>
+              </w:rPr>
+              <w:t>00</w:t>
+            </w:r>
+          </w:p>
+        </w:tc>
+      </w:tr>
+      <w:tr>
+        <w:tc>
+          <w:tcPr>
+            <w:tcW w:w="2512" w:type="dxa"/>
+            <w:vAlign w:val="center"/>
+          </w:tcPr>
+          <w:p>
+            <w:pPr>
+              <w:jc w:val="center"/>
+              <w:rPr>
+                <w:rFonts w:ascii="Arial" w:hAnsi="Arial" w:cs="Arial"/>
+                <w:sz w:val="28"/>
+              </w:rPr>
+            </w:pPr>
+            <w:proofErr w:type="spellStart"/>
+            <w:r>
+              <w:rPr>
+                <w:rFonts w:ascii="Arial" w:hAnsi="Arial" w:cs="Arial"/>
+                <w:sz w:val="28"/>
+              </w:rPr>
+              <w:lastRenderedPageBreak/>
+              <w:t>mov</w:t>
+            </w:r>
+            <w:proofErr w:type="spellEnd"/>
+            <w:r>
+              <w:rPr>
+                <w:rFonts w:ascii="Arial" w:hAnsi="Arial" w:cs="Arial"/>
+                <w:sz w:val="28"/>
+              </w:rPr>
+              <w:t xml:space="preserve"> </w:t>
+            </w:r>
+            <w:proofErr w:type="spellStart"/>
+            <w:r>
+              <w:rPr>
+                <w:rFonts w:ascii="Arial" w:hAnsi="Arial" w:cs="Arial"/>
+                <w:sz w:val="28"/>
+              </w:rPr>
+              <w:t>dh</w:t>
+            </w:r>
+            <w:proofErr w:type="spellEnd"/>
+            <w:r>
+              <w:rPr>
+                <w:rFonts w:ascii="Arial" w:hAnsi="Arial" w:cs="Arial"/>
+                <w:sz w:val="28"/>
+              </w:rPr>
+              <w:t>, 00h</w:t>
+            </w:r>
+          </w:p>
+        </w:tc>
+        <w:tc>
+          <w:tcPr>
+            <w:tcW w:w="1853" w:type="dxa"/>
+            <w:vAlign w:val="center"/>
+          </w:tcPr>
+          <w:p>
+            <w:pPr>
+              <w:jc w:val="center"/>
+              <w:rPr>
+                <w:rFonts w:ascii="Arial" w:hAnsi="Arial" w:cs="Arial"/>
+                <w:sz w:val="28"/>
+                <w:lang w:val="en-US"/>
+              </w:rPr>
+            </w:pPr>
+            <w:r>
+              <w:rPr>
+                <w:rFonts w:ascii="Arial" w:hAnsi="Arial" w:cs="Arial"/>
+                <w:sz w:val="28"/>
+                <w:lang w:val="en-US"/>
+              </w:rPr>
+              <w:t>B6</w:t>
+            </w:r>
+          </w:p>
+        </w:tc>
+        <w:tc>
+          <w:tcPr>
+            <w:tcW w:w="1889" w:type="dxa"/>
+            <w:vAlign w:val="center"/>
+          </w:tcPr>
+          <w:p>
+            <w:pPr>
+              <w:jc w:val="center"/>
+              <w:rPr>
+                <w:rFonts w:ascii="Arial" w:hAnsi="Arial" w:cs="Arial"/>
+                <w:sz w:val="28"/>
+                <w:lang w:val="en-US"/>
+              </w:rPr>
+            </w:pPr>
+            <w:r>
+              <w:rPr>
+                <w:rFonts w:ascii="Arial" w:hAnsi="Arial" w:cs="Arial"/>
+                <w:sz w:val="28"/>
+                <w:lang w:val="en-US"/>
+              </w:rPr>
+              <w:t>00</w:t>
+            </w:r>
+          </w:p>
+        </w:tc>
+      </w:tr>
+      <w:tr>
+        <w:tc>
+          <w:tcPr>
+            <w:tcW w:w="2512" w:type="dxa"/>
+            <w:vAlign w:val="center"/>
+          </w:tcPr>
+          <w:p>
+            <w:pPr>
+              <w:jc w:val="center"/>
+              <w:rPr>
+                <w:rFonts w:ascii="Arial" w:hAnsi="Arial" w:cs="Arial"/>
+                <w:sz w:val="28"/>
+              </w:rPr>
+            </w:pPr>
+            <w:proofErr w:type="spellStart"/>
+            <w:r>
+              <w:rPr>
+                <w:rFonts w:ascii="Arial" w:hAnsi="Arial" w:cs="Arial"/>
+                <w:sz w:val="28"/>
+              </w:rPr>
+              <w:t>mov</w:t>
+            </w:r>
+            <w:proofErr w:type="spellEnd"/>
+            <w:r>
+              <w:rPr>
+                <w:rFonts w:ascii="Arial" w:hAnsi="Arial" w:cs="Arial"/>
+                <w:sz w:val="28"/>
+              </w:rPr>
+              <w:t xml:space="preserve"> </w:t>
+            </w:r>
+            <w:proofErr w:type="spellStart"/>
+            <w:r>
+              <w:rPr>
+                <w:rFonts w:ascii="Arial" w:hAnsi="Arial" w:cs="Arial"/>
+                <w:sz w:val="28"/>
+              </w:rPr>
+              <w:t>ah</w:t>
+            </w:r>
+            <w:proofErr w:type="spellEnd"/>
+            <w:r>
+              <w:rPr>
+                <w:rFonts w:ascii="Arial" w:hAnsi="Arial" w:cs="Arial"/>
+                <w:sz w:val="28"/>
+              </w:rPr>
+              <w:t>, 9h</w:t>
+            </w:r>
+          </w:p>
+        </w:tc>
+        <w:tc>
+          <w:tcPr>
+            <w:tcW w:w="1853" w:type="dxa"/>
+            <w:vAlign w:val="center"/>
+          </w:tcPr>
+          <w:p>
+            <w:pPr>
+              <w:jc w:val="center"/>
+              <w:rPr>
+                <w:rFonts w:ascii="Arial" w:hAnsi="Arial" w:cs="Arial"/>
+                <w:sz w:val="28"/>
+                <w:lang w:val="en-US"/>
+              </w:rPr>
+            </w:pPr>
+            <w:r>
+              <w:rPr>
+                <w:rFonts w:ascii="Arial" w:hAnsi="Arial" w:cs="Arial"/>
+                <w:sz w:val="28"/>
+                <w:lang w:val="en-US"/>
+              </w:rPr>
+              <w:t>B4</w:t>
+            </w:r>
+          </w:p>
+        </w:tc>
+        <w:tc>
+          <w:tcPr>
+            <w:tcW w:w="1889" w:type="dxa"/>
+            <w:vAlign w:val="center"/>
+          </w:tcPr>
+          <w:p>
+            <w:pPr>
+              <w:jc w:val="center"/>
+              <w:rPr>
+                <w:rFonts w:ascii="Arial" w:hAnsi="Arial" w:cs="Arial"/>
+                <w:sz w:val="28"/>
+                <w:lang w:val="en-US"/>
+              </w:rPr>
+            </w:pPr>
+            <w:r>
+              <w:rPr>
+                <w:rFonts w:ascii="Arial" w:hAnsi="Arial" w:cs="Arial"/>
+                <w:sz w:val="28"/>
+                <w:lang w:val="en-US"/>
+              </w:rPr>
+              <w:t>09</w:t>
+            </w:r>
+          </w:p>
+        </w:tc>
+      </w:tr>
+      <w:tr>
+        <w:tc>
+          <w:tcPr>
+            <w:tcW w:w="2512" w:type="dxa"/>
+            <w:vAlign w:val="center"/>
+          </w:tcPr>
+          <w:p>
+            <w:pPr>
+              <w:jc w:val="center"/>
+              <w:rPr>
+                <w:rFonts w:ascii="Arial" w:hAnsi="Arial" w:cs="Arial"/>
+                <w:sz w:val="28"/>
+              </w:rPr>
+            </w:pPr>
+            <w:proofErr w:type="spellStart"/>
+            <w:r>
+              <w:rPr>
+                <w:rFonts w:ascii="Arial" w:hAnsi="Arial" w:cs="Arial"/>
+                <w:sz w:val="28"/>
+              </w:rPr>
+              <w:t>mov</w:t>
+            </w:r>
+            <w:proofErr w:type="spellEnd"/>
+            <w:r>
+              <w:rPr>
+                <w:rFonts w:ascii="Arial" w:hAnsi="Arial" w:cs="Arial"/>
+                <w:sz w:val="28"/>
+              </w:rPr>
+              <w:t xml:space="preserve"> dx, </w:t>
+            </w:r>
+            <w:proofErr w:type="spellStart"/>
+            <w:r>
+              <w:rPr>
+                <w:rFonts w:ascii="Arial" w:hAnsi="Arial" w:cs="Arial"/>
+                <w:sz w:val="28"/>
+              </w:rPr>
+              <w:t>offset</w:t>
+            </w:r>
+            <w:proofErr w:type="spellEnd"/>
+            <w:r>
+              <w:rPr>
+                <w:rFonts w:ascii="Arial" w:hAnsi="Arial" w:cs="Arial"/>
+                <w:sz w:val="28"/>
+              </w:rPr>
+              <w:t xml:space="preserve"> </w:t>
+            </w:r>
+            <w:proofErr w:type="spellStart"/>
+            <w:r>
+              <w:rPr>
+                <w:rFonts w:ascii="Arial" w:hAnsi="Arial" w:cs="Arial"/>
+                <w:sz w:val="28"/>
+              </w:rPr>
+              <w:t>StartingText</w:t>
+            </w:r>
+            <w:proofErr w:type="spellEnd"/>
+          </w:p>
+        </w:tc>
+        <w:tc>
+          <w:tcPr>
+            <w:tcW w:w="1853" w:type="dxa"/>
+            <w:vAlign w:val="center"/>
+          </w:tcPr>
+          <w:p>
+            <w:pPr>
+              <w:jc w:val="center"/>
+              <w:rPr>
+                <w:rFonts w:ascii="Arial" w:hAnsi="Arial" w:cs="Arial"/>
+                <w:sz w:val="28"/>
+                <w:lang w:val="en-US"/>
+              </w:rPr>
+            </w:pPr>
+            <w:r>
+              <w:rPr>
+                <w:rFonts w:ascii="Arial" w:hAnsi="Arial" w:cs="Arial"/>
+                <w:sz w:val="28"/>
+                <w:lang w:val="en-US"/>
+              </w:rPr>
+              <w:t>BA</w:t>
+            </w:r>
+          </w:p>
+        </w:tc>
+        <w:tc>
+          <w:tcPr>
+            <w:tcW w:w="1889" w:type="dxa"/>
+            <w:vAlign w:val="center"/>
+          </w:tcPr>
+          <w:p>
+            <w:pPr>
+              <w:jc w:val="center"/>
+              <w:rPr>
+                <w:rFonts w:ascii="Arial" w:hAnsi="Arial" w:cs="Arial"/>
+                <w:sz w:val="28"/>
+                <w:lang w:val="en-US"/>
+              </w:rPr>
+            </w:pPr>
+            <w:r>
+              <w:rPr>
+                <w:rFonts w:ascii="Arial" w:hAnsi="Arial" w:cs="Arial"/>
+                <w:sz w:val="28"/>
+                <w:lang w:val="en-US"/>
+              </w:rPr>
+              <w:t>01</w:t>
+            </w:r>
+            <w:r>
+              <w:rPr>
+                <w:rFonts w:ascii="Arial" w:hAnsi="Arial" w:cs="Arial"/>
+                <w:sz w:val="28"/>
+                <w:lang w:val="en-US"/>
+              </w:rPr>
+              <w:t>A4</w:t>
+            </w:r>
+          </w:p>
+        </w:tc>
+      </w:tr>
+      <w:tr>
+        <w:tc>
+          <w:tcPr>
+            <w:tcW w:w="2512" w:type="dxa"/>
+            <w:vAlign w:val="center"/>
+          </w:tcPr>
+          <w:p>
+            <w:pPr>
+              <w:jc w:val="center"/>
+              <w:rPr>
+                <w:rFonts w:ascii="Arial" w:hAnsi="Arial" w:cs="Arial"/>
+                <w:sz w:val="28"/>
+              </w:rPr>
+            </w:pPr>
+            <w:proofErr w:type="spellStart"/>
+            <w:r>
+              <w:rPr>
+                <w:rFonts w:ascii="Arial" w:hAnsi="Arial" w:cs="Arial"/>
+                <w:sz w:val="28"/>
+              </w:rPr>
+              <w:t>mov</w:t>
+            </w:r>
+            <w:proofErr w:type="spellEnd"/>
+            <w:r>
+              <w:rPr>
+                <w:rFonts w:ascii="Arial" w:hAnsi="Arial" w:cs="Arial"/>
+                <w:sz w:val="28"/>
+              </w:rPr>
+              <w:t xml:space="preserve">  </w:t>
+            </w:r>
+            <w:proofErr w:type="spellStart"/>
+            <w:r>
+              <w:rPr>
+                <w:rFonts w:ascii="Arial" w:hAnsi="Arial" w:cs="Arial"/>
+                <w:sz w:val="28"/>
+              </w:rPr>
+              <w:t>bx</w:t>
+            </w:r>
+            <w:proofErr w:type="spellEnd"/>
+            <w:r>
+              <w:rPr>
+                <w:rFonts w:ascii="Arial" w:hAnsi="Arial" w:cs="Arial"/>
+                <w:sz w:val="28"/>
+              </w:rPr>
+              <w:t>, 03h</w:t>
+            </w:r>
+          </w:p>
+        </w:tc>
+        <w:tc>
+          <w:tcPr>
+            <w:tcW w:w="1853" w:type="dxa"/>
+            <w:vAlign w:val="center"/>
+          </w:tcPr>
+          <w:p>
+            <w:pPr>
+              <w:jc w:val="center"/>
+              <w:rPr>
+                <w:rFonts w:ascii="Arial" w:hAnsi="Arial" w:cs="Arial"/>
+                <w:sz w:val="28"/>
+                <w:lang w:val="en-US"/>
+              </w:rPr>
+            </w:pPr>
+            <w:r>
+              <w:rPr>
+                <w:rFonts w:ascii="Arial" w:hAnsi="Arial" w:cs="Arial"/>
+                <w:sz w:val="28"/>
+                <w:lang w:val="en-US"/>
+              </w:rPr>
+              <w:t>BB</w:t>
+            </w:r>
+          </w:p>
+        </w:tc>
+        <w:tc>
+          <w:tcPr>
+            <w:tcW w:w="1889" w:type="dxa"/>
+            <w:vAlign w:val="center"/>
+          </w:tcPr>
+          <w:p>
+            <w:pPr>
+              <w:jc w:val="center"/>
+              <w:rPr>
+                <w:rFonts w:ascii="Arial" w:hAnsi="Arial" w:cs="Arial"/>
+                <w:sz w:val="28"/>
+                <w:lang w:val="en-US"/>
+              </w:rPr>
+            </w:pPr>
+            <w:r>
+              <w:rPr>
+                <w:rFonts w:ascii="Arial" w:hAnsi="Arial" w:cs="Arial"/>
+                <w:sz w:val="28"/>
+                <w:lang w:val="en-US"/>
+              </w:rPr>
+              <w:t>00</w:t>
+            </w:r>
+            <w:r>
+              <w:rPr>
+                <w:rFonts w:ascii="Arial" w:hAnsi="Arial" w:cs="Arial"/>
+                <w:sz w:val="28"/>
+                <w:lang w:val="en-US"/>
+              </w:rPr>
+              <w:t>03</w:t>
+            </w:r>
+          </w:p>
+        </w:tc>
+      </w:tr>
+      <w:tr>
+        <w:tc>
+          <w:tcPr>
+            <w:tcW w:w="2512" w:type="dxa"/>
+            <w:vAlign w:val="center"/>
+          </w:tcPr>
+          <w:p>
+            <w:pPr>
+              <w:jc w:val="center"/>
+              <w:rPr>
+                <w:rFonts w:ascii="Arial" w:hAnsi="Arial" w:cs="Arial"/>
+                <w:sz w:val="28"/>
+              </w:rPr>
+            </w:pPr>
+            <w:proofErr w:type="spellStart"/>
+            <w:r>
+              <w:rPr>
+                <w:rFonts w:ascii="Arial" w:hAnsi="Arial" w:cs="Arial"/>
+                <w:sz w:val="28"/>
+              </w:rPr>
+              <w:t>mov</w:t>
+            </w:r>
+            <w:proofErr w:type="spellEnd"/>
+            <w:r>
+              <w:rPr>
+                <w:rFonts w:ascii="Arial" w:hAnsi="Arial" w:cs="Arial"/>
+                <w:sz w:val="28"/>
+              </w:rPr>
+              <w:t xml:space="preserve"> </w:t>
+            </w:r>
+            <w:proofErr w:type="spellStart"/>
+            <w:r>
+              <w:rPr>
+                <w:rFonts w:ascii="Arial" w:hAnsi="Arial" w:cs="Arial"/>
+                <w:sz w:val="28"/>
+              </w:rPr>
+              <w:t>ah</w:t>
+            </w:r>
+            <w:proofErr w:type="spellEnd"/>
+            <w:r>
+              <w:rPr>
+                <w:rFonts w:ascii="Arial" w:hAnsi="Arial" w:cs="Arial"/>
+                <w:sz w:val="28"/>
+              </w:rPr>
+              <w:t>, 0Ah</w:t>
+            </w:r>
+          </w:p>
+        </w:tc>
+        <w:tc>
+          <w:tcPr>
+            <w:tcW w:w="1853" w:type="dxa"/>
+            <w:vAlign w:val="center"/>
+          </w:tcPr>
+          <w:p>
+            <w:pPr>
+              <w:jc w:val="center"/>
+              <w:rPr>
+                <w:rFonts w:ascii="Arial" w:hAnsi="Arial" w:cs="Arial"/>
+                <w:sz w:val="28"/>
+                <w:lang w:val="en-US"/>
+              </w:rPr>
+            </w:pPr>
+            <w:r>
+              <w:rPr>
+                <w:rFonts w:ascii="Arial" w:hAnsi="Arial" w:cs="Arial"/>
+                <w:sz w:val="28"/>
+                <w:lang w:val="en-US"/>
+              </w:rPr>
+              <w:t>B4</w:t>
+            </w:r>
+          </w:p>
+        </w:tc>
+        <w:tc>
+          <w:tcPr>
+            <w:tcW w:w="1889" w:type="dxa"/>
+            <w:vAlign w:val="center"/>
+          </w:tcPr>
+          <w:p>
+            <w:pPr>
+              <w:jc w:val="center"/>
+              <w:rPr>
+                <w:rFonts w:ascii="Arial" w:hAnsi="Arial" w:cs="Arial"/>
+                <w:sz w:val="28"/>
+                <w:lang w:val="en-US"/>
+              </w:rPr>
+            </w:pPr>
+            <w:r>
+              <w:rPr>
+                <w:rFonts w:ascii="Arial" w:hAnsi="Arial" w:cs="Arial"/>
+                <w:sz w:val="28"/>
+                <w:lang w:val="en-US"/>
+              </w:rPr>
+              <w:t>0A</w:t>
+            </w:r>
+          </w:p>
+        </w:tc>
+      </w:tr>
+      <w:tr>
+        <w:tc>
+          <w:tcPr>
+            <w:tcW w:w="2512" w:type="dxa"/>
+            <w:vAlign w:val="center"/>
+          </w:tcPr>
+          <w:p>
+            <w:pPr>
+              <w:jc w:val="center"/>
+              <w:rPr>
+                <w:rFonts w:ascii="Arial" w:hAnsi="Arial" w:cs="Arial"/>
+                <w:sz w:val="28"/>
+              </w:rPr>
+            </w:pPr>
+            <w:proofErr w:type="spellStart"/>
+            <w:r>
+              <w:rPr>
+                <w:rFonts w:ascii="Arial" w:hAnsi="Arial" w:cs="Arial"/>
+                <w:sz w:val="28"/>
+              </w:rPr>
+              <w:t>mov</w:t>
+            </w:r>
+            <w:proofErr w:type="spellEnd"/>
+            <w:r>
+              <w:rPr>
+                <w:rFonts w:ascii="Arial" w:hAnsi="Arial" w:cs="Arial"/>
+                <w:sz w:val="28"/>
+              </w:rPr>
+              <w:t xml:space="preserve"> dx, </w:t>
+            </w:r>
+            <w:proofErr w:type="spellStart"/>
+            <w:r>
+              <w:rPr>
+                <w:rFonts w:ascii="Arial" w:hAnsi="Arial" w:cs="Arial"/>
+                <w:sz w:val="28"/>
+              </w:rPr>
+              <w:t>offset</w:t>
+            </w:r>
+            <w:proofErr w:type="spellEnd"/>
+            <w:r>
+              <w:rPr>
+                <w:rFonts w:ascii="Arial" w:hAnsi="Arial" w:cs="Arial"/>
+                <w:sz w:val="28"/>
+              </w:rPr>
+              <w:t xml:space="preserve"> </w:t>
+            </w:r>
+            <w:proofErr w:type="spellStart"/>
+            <w:r>
+              <w:rPr>
+                <w:rFonts w:ascii="Arial" w:hAnsi="Arial" w:cs="Arial"/>
+                <w:sz w:val="28"/>
+              </w:rPr>
+              <w:t>StringFromUser</w:t>
+            </w:r>
+            <w:proofErr w:type="spellEnd"/>
+          </w:p>
+        </w:tc>
+        <w:tc>
+          <w:tcPr>
+            <w:tcW w:w="1853" w:type="dxa"/>
+            <w:vAlign w:val="center"/>
+          </w:tcPr>
+          <w:p>
+            <w:pPr>
+              <w:jc w:val="center"/>
+              <w:rPr>
+                <w:rFonts w:ascii="Arial" w:hAnsi="Arial" w:cs="Arial"/>
+                <w:sz w:val="28"/>
+                <w:lang w:val="en-US"/>
+              </w:rPr>
+            </w:pPr>
+            <w:r>
+              <w:rPr>
+                <w:rFonts w:ascii="Arial" w:hAnsi="Arial" w:cs="Arial"/>
+                <w:sz w:val="28"/>
+                <w:lang w:val="en-US"/>
+              </w:rPr>
+              <w:t>BA</w:t>
+            </w:r>
+          </w:p>
+        </w:tc>
+        <w:tc>
+          <w:tcPr>
+            <w:tcW w:w="1889" w:type="dxa"/>
+            <w:vAlign w:val="center"/>
+          </w:tcPr>
+          <w:p>
+            <w:pPr>
+              <w:jc w:val="center"/>
+              <w:rPr>
+                <w:rFonts w:ascii="Arial" w:hAnsi="Arial" w:cs="Arial"/>
+                <w:sz w:val="28"/>
+                <w:lang w:val="en-US"/>
+              </w:rPr>
+            </w:pPr>
+            <w:r>
+              <w:rPr>
+                <w:rFonts w:ascii="Arial" w:hAnsi="Arial" w:cs="Arial"/>
+                <w:sz w:val="28"/>
+                <w:lang w:val="en-US"/>
+              </w:rPr>
+              <w:t>02</w:t>
+            </w:r>
+            <w:r>
+              <w:rPr>
+                <w:rFonts w:ascii="Arial" w:hAnsi="Arial" w:cs="Arial"/>
+                <w:sz w:val="28"/>
+                <w:lang w:val="en-US"/>
+              </w:rPr>
+              <w:t>20</w:t>
+            </w:r>
+          </w:p>
+        </w:tc>
+      </w:tr>
+      <w:tr>
+        <w:tc>
+          <w:tcPr>
+            <w:tcW w:w="2512" w:type="dxa"/>
+            <w:vAlign w:val="center"/>
+          </w:tcPr>
+          <w:p>
+            <w:pPr>
+              <w:jc w:val="center"/>
+              <w:rPr>
+                <w:rFonts w:ascii="Arial" w:hAnsi="Arial" w:cs="Arial"/>
+                <w:sz w:val="28"/>
+              </w:rPr>
+            </w:pPr>
+            <w:proofErr w:type="spellStart"/>
+            <w:r>
+              <w:rPr>
+                <w:rFonts w:ascii="Arial" w:hAnsi="Arial" w:cs="Arial"/>
+                <w:sz w:val="28"/>
+              </w:rPr>
+              <w:t>mov</w:t>
+            </w:r>
+            <w:proofErr w:type="spellEnd"/>
+            <w:r>
+              <w:rPr>
+                <w:rFonts w:ascii="Arial" w:hAnsi="Arial" w:cs="Arial"/>
+                <w:sz w:val="28"/>
+              </w:rPr>
+              <w:t xml:space="preserve"> </w:t>
+            </w:r>
+            <w:proofErr w:type="spellStart"/>
+            <w:r>
+              <w:rPr>
+                <w:rFonts w:ascii="Arial" w:hAnsi="Arial" w:cs="Arial"/>
+                <w:sz w:val="28"/>
+              </w:rPr>
+              <w:t>ax</w:t>
+            </w:r>
+            <w:proofErr w:type="spellEnd"/>
+            <w:r>
+              <w:rPr>
+                <w:rFonts w:ascii="Arial" w:hAnsi="Arial" w:cs="Arial"/>
+                <w:sz w:val="28"/>
+              </w:rPr>
+              <w:t xml:space="preserve">, </w:t>
+            </w:r>
+            <w:proofErr w:type="spellStart"/>
+            <w:r>
+              <w:rPr>
+                <w:rFonts w:ascii="Arial" w:hAnsi="Arial" w:cs="Arial"/>
+                <w:sz w:val="28"/>
+              </w:rPr>
+              <w:t>PasswordCount</w:t>
+            </w:r>
+            <w:proofErr w:type="spellEnd"/>
+          </w:p>
+        </w:tc>
+        <w:tc>
+          <w:tcPr>
+            <w:tcW w:w="1853" w:type="dxa"/>
+            <w:vAlign w:val="center"/>
+          </w:tcPr>
+          <w:p>
+            <w:pPr>
+              <w:jc w:val="center"/>
+              <w:rPr>
+                <w:rFonts w:ascii="Arial" w:hAnsi="Arial" w:cs="Arial"/>
+                <w:sz w:val="28"/>
+                <w:lang w:val="en-US"/>
+              </w:rPr>
+            </w:pPr>
+            <w:r>
+              <w:rPr>
+                <w:rFonts w:ascii="Arial" w:hAnsi="Arial" w:cs="Arial"/>
+                <w:sz w:val="28"/>
+                <w:lang w:val="en-US"/>
+              </w:rPr>
+              <w:t>B8</w:t>
+            </w:r>
+          </w:p>
+        </w:tc>
+        <w:tc>
+          <w:tcPr>
+            <w:tcW w:w="1889" w:type="dxa"/>
+            <w:vAlign w:val="center"/>
+          </w:tcPr>
+          <w:p>
+            <w:pPr>
+              <w:jc w:val="center"/>
+              <w:rPr>
+                <w:rFonts w:ascii="Arial" w:hAnsi="Arial" w:cs="Arial"/>
+                <w:sz w:val="28"/>
+                <w:lang w:val="en-US"/>
+              </w:rPr>
+            </w:pPr>
+            <w:r>
+              <w:rPr>
+                <w:rFonts w:ascii="Arial" w:hAnsi="Arial" w:cs="Arial"/>
+                <w:sz w:val="28"/>
+                <w:lang w:val="en-US"/>
+              </w:rPr>
+              <w:t>00</w:t>
+            </w:r>
+            <w:r>
+              <w:rPr>
+                <w:rFonts w:ascii="Arial" w:hAnsi="Arial" w:cs="Arial"/>
+                <w:sz w:val="28"/>
+                <w:lang w:val="en-US"/>
+              </w:rPr>
+              <w:t>09</w:t>
+            </w:r>
+          </w:p>
+        </w:tc>
+      </w:tr>
+      <w:tr>
+        <w:tc>
+          <w:tcPr>
+            <w:tcW w:w="2512" w:type="dxa"/>
+            <w:vAlign w:val="center"/>
+          </w:tcPr>
+          <w:p>
+            <w:pPr>
+              <w:jc w:val="center"/>
+              <w:rPr>
+                <w:rFonts w:ascii="Arial" w:hAnsi="Arial" w:cs="Arial"/>
+                <w:sz w:val="28"/>
+              </w:rPr>
+            </w:pPr>
+            <w:proofErr w:type="spellStart"/>
+            <w:r>
+              <w:rPr>
+                <w:rFonts w:ascii="Arial" w:hAnsi="Arial" w:cs="Arial"/>
+                <w:sz w:val="28"/>
+              </w:rPr>
+              <w:t>mov</w:t>
+            </w:r>
+            <w:proofErr w:type="spellEnd"/>
+            <w:r>
+              <w:rPr>
+                <w:rFonts w:ascii="Arial" w:hAnsi="Arial" w:cs="Arial"/>
+                <w:sz w:val="28"/>
+              </w:rPr>
+              <w:t xml:space="preserve"> </w:t>
+            </w:r>
+            <w:proofErr w:type="spellStart"/>
+            <w:r>
+              <w:rPr>
+                <w:rFonts w:ascii="Arial" w:hAnsi="Arial" w:cs="Arial"/>
+                <w:sz w:val="28"/>
+              </w:rPr>
+              <w:t>si</w:t>
+            </w:r>
+            <w:proofErr w:type="spellEnd"/>
+            <w:r>
+              <w:rPr>
+                <w:rFonts w:ascii="Arial" w:hAnsi="Arial" w:cs="Arial"/>
+                <w:sz w:val="28"/>
+              </w:rPr>
+              <w:t xml:space="preserve">, </w:t>
+            </w:r>
+            <w:proofErr w:type="spellStart"/>
+            <w:r>
+              <w:rPr>
+                <w:rFonts w:ascii="Arial" w:hAnsi="Arial" w:cs="Arial"/>
+                <w:sz w:val="28"/>
+              </w:rPr>
+              <w:t>offset</w:t>
+            </w:r>
+            <w:proofErr w:type="spellEnd"/>
+            <w:r>
+              <w:rPr>
+                <w:rFonts w:ascii="Arial" w:hAnsi="Arial" w:cs="Arial"/>
+                <w:sz w:val="28"/>
+              </w:rPr>
+              <w:t xml:space="preserve"> </w:t>
+            </w:r>
+            <w:proofErr w:type="spellStart"/>
+            <w:r>
+              <w:rPr>
+                <w:rFonts w:ascii="Arial" w:hAnsi="Arial" w:cs="Arial"/>
+                <w:sz w:val="28"/>
+              </w:rPr>
+              <w:t>Password</w:t>
+            </w:r>
+            <w:proofErr w:type="spellEnd"/>
+          </w:p>
+        </w:tc>
+        <w:tc>
+          <w:tcPr>
+            <w:tcW w:w="1853" w:type="dxa"/>
+            <w:vAlign w:val="center"/>
+          </w:tcPr>
+          <w:p>
+            <w:pPr>
+              <w:jc w:val="center"/>
+              <w:rPr>
+                <w:rFonts w:ascii="Arial" w:hAnsi="Arial" w:cs="Arial"/>
+                <w:sz w:val="28"/>
+                <w:lang w:val="en-US"/>
+              </w:rPr>
+            </w:pPr>
+            <w:r>
+              <w:rPr>
+                <w:rFonts w:ascii="Arial" w:hAnsi="Arial" w:cs="Arial"/>
+                <w:sz w:val="28"/>
+                <w:lang w:val="en-US"/>
+              </w:rPr>
+              <w:t>BE</w:t>
+            </w:r>
+          </w:p>
+        </w:tc>
+        <w:tc>
+          <w:tcPr>
+            <w:tcW w:w="1889" w:type="dxa"/>
+            <w:vAlign w:val="center"/>
+          </w:tcPr>
+          <w:p>
+            <w:pPr>
+              <w:jc w:val="center"/>
+              <w:rPr>
+                <w:rFonts w:ascii="Arial" w:hAnsi="Arial" w:cs="Arial"/>
+                <w:sz w:val="28"/>
+                <w:lang w:val="en-US"/>
+              </w:rPr>
+            </w:pPr>
+            <w:r>
+              <w:rPr>
+                <w:rFonts w:ascii="Arial" w:hAnsi="Arial" w:cs="Arial"/>
+                <w:sz w:val="28"/>
+                <w:lang w:val="en-US"/>
+              </w:rPr>
+              <w:t>02</w:t>
+            </w:r>
+            <w:r>
+              <w:rPr>
+                <w:rFonts w:ascii="Arial" w:hAnsi="Arial" w:cs="Arial"/>
+                <w:sz w:val="28"/>
+                <w:lang w:val="en-US"/>
+              </w:rPr>
+              <w:t>A0</w:t>
+            </w:r>
+          </w:p>
+        </w:tc>
+      </w:tr>
+      <w:tr>
+        <w:tc>
+          <w:tcPr>
+            <w:tcW w:w="2512" w:type="dxa"/>
+            <w:vAlign w:val="center"/>
+          </w:tcPr>
+          <w:p>
+            <w:pPr>
+              <w:jc w:val="center"/>
+              <w:rPr>
+                <w:rFonts w:ascii="Arial" w:hAnsi="Arial" w:cs="Arial"/>
+                <w:sz w:val="28"/>
+              </w:rPr>
+            </w:pPr>
+            <w:proofErr w:type="spellStart"/>
+            <w:r>
+              <w:rPr>
+                <w:rFonts w:ascii="Arial" w:hAnsi="Arial" w:cs="Arial"/>
+                <w:sz w:val="28"/>
+              </w:rPr>
+              <w:t>mov</w:t>
+            </w:r>
+            <w:proofErr w:type="spellEnd"/>
+            <w:r>
+              <w:rPr>
+                <w:rFonts w:ascii="Arial" w:hAnsi="Arial" w:cs="Arial"/>
+                <w:sz w:val="28"/>
+              </w:rPr>
+              <w:t xml:space="preserve"> di, </w:t>
+            </w:r>
+            <w:proofErr w:type="spellStart"/>
+            <w:r>
+              <w:rPr>
+                <w:rFonts w:ascii="Arial" w:hAnsi="Arial" w:cs="Arial"/>
+                <w:sz w:val="28"/>
+              </w:rPr>
+              <w:t>offset</w:t>
+            </w:r>
+            <w:proofErr w:type="spellEnd"/>
+            <w:r>
+              <w:rPr>
+                <w:rFonts w:ascii="Arial" w:hAnsi="Arial" w:cs="Arial"/>
+                <w:sz w:val="28"/>
+              </w:rPr>
+              <w:t xml:space="preserve"> StringFromUser+2</w:t>
+            </w:r>
+          </w:p>
+        </w:tc>
+        <w:tc>
+          <w:tcPr>
+            <w:tcW w:w="1853" w:type="dxa"/>
+            <w:vAlign w:val="center"/>
+          </w:tcPr>
+          <w:p>
+            <w:pPr>
+              <w:jc w:val="center"/>
+              <w:rPr>
+                <w:rFonts w:ascii="Arial" w:hAnsi="Arial" w:cs="Arial"/>
+                <w:sz w:val="28"/>
+                <w:lang w:val="en-US"/>
+              </w:rPr>
+            </w:pPr>
+            <w:r>
+              <w:rPr>
+                <w:rFonts w:ascii="Arial" w:hAnsi="Arial" w:cs="Arial"/>
+                <w:sz w:val="28"/>
+                <w:lang w:val="en-US"/>
+              </w:rPr>
+              <w:t>BF</w:t>
+            </w:r>
+          </w:p>
+        </w:tc>
+        <w:tc>
+          <w:tcPr>
+            <w:tcW w:w="1889" w:type="dxa"/>
+            <w:vAlign w:val="center"/>
+          </w:tcPr>
+          <w:p>
+            <w:pPr>
+              <w:jc w:val="center"/>
+              <w:rPr>
+                <w:rFonts w:ascii="Arial" w:hAnsi="Arial" w:cs="Arial"/>
+                <w:sz w:val="28"/>
+                <w:lang w:val="en-US"/>
+              </w:rPr>
+            </w:pPr>
+            <w:r>
+              <w:rPr>
+                <w:rFonts w:ascii="Arial" w:hAnsi="Arial" w:cs="Arial"/>
+                <w:sz w:val="28"/>
+                <w:lang w:val="en-US"/>
+              </w:rPr>
+              <w:t>02</w:t>
+            </w:r>
+            <w:r>
+              <w:rPr>
+                <w:rFonts w:ascii="Arial" w:hAnsi="Arial" w:cs="Arial"/>
+                <w:sz w:val="28"/>
+                <w:lang w:val="en-US"/>
+              </w:rPr>
+              <w:t>22</w:t>
+            </w:r>
+          </w:p>
+        </w:tc>
+      </w:tr>
+      <w:tr>
+        <w:tc>
+          <w:tcPr>
+            <w:tcW w:w="2512" w:type="dxa"/>
+            <w:vAlign w:val="center"/>
+          </w:tcPr>
+          <w:p>
+            <w:pPr>
+              <w:jc w:val="center"/>
+              <w:rPr>
+                <w:rFonts w:ascii="Arial" w:hAnsi="Arial" w:cs="Arial"/>
+                <w:sz w:val="28"/>
+              </w:rPr>
+            </w:pPr>
+            <w:proofErr w:type="spellStart"/>
+            <w:r>
+              <w:rPr>
+                <w:rFonts w:ascii="Arial" w:hAnsi="Arial" w:cs="Arial"/>
+                <w:sz w:val="28"/>
+              </w:rPr>
+              <w:t>mov</w:t>
+            </w:r>
+            <w:proofErr w:type="spellEnd"/>
+            <w:r>
+              <w:rPr>
+                <w:rFonts w:ascii="Arial" w:hAnsi="Arial" w:cs="Arial"/>
+                <w:sz w:val="28"/>
+              </w:rPr>
+              <w:t xml:space="preserve"> </w:t>
+            </w:r>
+            <w:proofErr w:type="spellStart"/>
+            <w:r>
+              <w:rPr>
+                <w:rFonts w:ascii="Arial" w:hAnsi="Arial" w:cs="Arial"/>
+                <w:sz w:val="28"/>
+              </w:rPr>
+              <w:t>cl,PasswordCount</w:t>
+            </w:r>
+            <w:proofErr w:type="spellEnd"/>
+          </w:p>
+        </w:tc>
+        <w:tc>
+          <w:tcPr>
+            <w:tcW w:w="1853" w:type="dxa"/>
+            <w:vAlign w:val="center"/>
+          </w:tcPr>
+          <w:p>
+            <w:pPr>
+              <w:jc w:val="center"/>
+              <w:rPr>
+                <w:rFonts w:ascii="Arial" w:hAnsi="Arial" w:cs="Arial"/>
+                <w:sz w:val="28"/>
+                <w:lang w:val="en-US"/>
+              </w:rPr>
+            </w:pPr>
+            <w:r>
+              <w:rPr>
+                <w:rFonts w:ascii="Arial" w:hAnsi="Arial" w:cs="Arial"/>
+                <w:sz w:val="28"/>
+                <w:lang w:val="en-US"/>
+              </w:rPr>
+              <w:t>B1</w:t>
+            </w:r>
+          </w:p>
+        </w:tc>
+        <w:tc>
+          <w:tcPr>
+            <w:tcW w:w="1889" w:type="dxa"/>
+            <w:vAlign w:val="center"/>
+          </w:tcPr>
+          <w:p>
+            <w:pPr>
+              <w:jc w:val="center"/>
+              <w:rPr>
+                <w:rFonts w:ascii="Arial" w:hAnsi="Arial" w:cs="Arial"/>
+                <w:sz w:val="28"/>
+                <w:lang w:val="en-US"/>
+              </w:rPr>
+            </w:pPr>
+            <w:r>
+              <w:rPr>
+                <w:rFonts w:ascii="Arial" w:hAnsi="Arial" w:cs="Arial"/>
+                <w:sz w:val="28"/>
+                <w:lang w:val="en-US"/>
+              </w:rPr>
+              <w:t>09</w:t>
+            </w:r>
+          </w:p>
+        </w:tc>
+      </w:tr>
+      <w:tr>
+        <w:tc>
+          <w:tcPr>
+            <w:tcW w:w="2512" w:type="dxa"/>
+            <w:vAlign w:val="center"/>
+          </w:tcPr>
+          <w:p>
+            <w:pPr>
+              <w:jc w:val="center"/>
+              <w:rPr>
+                <w:rFonts w:ascii="Arial" w:hAnsi="Arial" w:cs="Arial"/>
+                <w:sz w:val="28"/>
+              </w:rPr>
+            </w:pPr>
+            <w:proofErr w:type="spellStart"/>
+            <w:r>
+              <w:rPr>
+                <w:rFonts w:ascii="Arial" w:hAnsi="Arial" w:cs="Arial"/>
+                <w:sz w:val="28"/>
+              </w:rPr>
+              <w:t>mov</w:t>
+            </w:r>
+            <w:proofErr w:type="spellEnd"/>
+            <w:r>
+              <w:rPr>
+                <w:rFonts w:ascii="Arial" w:hAnsi="Arial" w:cs="Arial"/>
+                <w:sz w:val="28"/>
+              </w:rPr>
+              <w:t xml:space="preserve"> </w:t>
+            </w:r>
+            <w:proofErr w:type="spellStart"/>
+            <w:r>
+              <w:rPr>
+                <w:rFonts w:ascii="Arial" w:hAnsi="Arial" w:cs="Arial"/>
+                <w:sz w:val="28"/>
+              </w:rPr>
+              <w:t>bh</w:t>
+            </w:r>
+            <w:proofErr w:type="spellEnd"/>
+            <w:r>
+              <w:rPr>
+                <w:rFonts w:ascii="Arial" w:hAnsi="Arial" w:cs="Arial"/>
+                <w:sz w:val="28"/>
+              </w:rPr>
+              <w:t xml:space="preserve">, </w:t>
+            </w:r>
+            <w:proofErr w:type="spellStart"/>
+            <w:r>
+              <w:rPr>
+                <w:rFonts w:ascii="Arial" w:hAnsi="Arial" w:cs="Arial"/>
+                <w:sz w:val="28"/>
+              </w:rPr>
+              <w:t>byte</w:t>
+            </w:r>
+            <w:proofErr w:type="spellEnd"/>
+            <w:r>
+              <w:rPr>
+                <w:rFonts w:ascii="Arial" w:hAnsi="Arial" w:cs="Arial"/>
+                <w:sz w:val="28"/>
+              </w:rPr>
+              <w:t xml:space="preserve"> </w:t>
+            </w:r>
+            <w:proofErr w:type="spellStart"/>
+            <w:r>
+              <w:rPr>
+                <w:rFonts w:ascii="Arial" w:hAnsi="Arial" w:cs="Arial"/>
+                <w:sz w:val="28"/>
+              </w:rPr>
+              <w:t>ptr</w:t>
+            </w:r>
+            <w:proofErr w:type="spellEnd"/>
+            <w:r>
+              <w:rPr>
+                <w:rFonts w:ascii="Arial" w:hAnsi="Arial" w:cs="Arial"/>
+                <w:sz w:val="28"/>
+              </w:rPr>
+              <w:t xml:space="preserve"> [di]</w:t>
+            </w:r>
+          </w:p>
+        </w:tc>
+        <w:tc>
+          <w:tcPr>
+            <w:tcW w:w="1853" w:type="dxa"/>
+            <w:vAlign w:val="center"/>
+          </w:tcPr>
+          <w:p>
+            <w:pPr>
+              <w:jc w:val="center"/>
+              <w:rPr>
+                <w:rFonts w:ascii="Arial" w:hAnsi="Arial" w:cs="Arial"/>
+                <w:sz w:val="28"/>
+                <w:lang w:val="en-US"/>
+              </w:rPr>
+            </w:pPr>
+            <w:r>
+              <w:rPr>
+                <w:rFonts w:ascii="Arial" w:hAnsi="Arial" w:cs="Arial"/>
+                <w:sz w:val="28"/>
+                <w:lang w:val="en-US"/>
+              </w:rPr>
+              <w:t>8A</w:t>
+            </w:r>
+          </w:p>
+        </w:tc>
+        <w:tc>
+          <w:tcPr>
+            <w:tcW w:w="1889" w:type="dxa"/>
+            <w:vAlign w:val="center"/>
+          </w:tcPr>
+          <w:p>
+            <w:pPr>
+              <w:jc w:val="center"/>
+              <w:rPr>
+                <w:rFonts w:ascii="Arial" w:hAnsi="Arial" w:cs="Arial"/>
+                <w:sz w:val="28"/>
+                <w:lang w:val="en-US"/>
+              </w:rPr>
+            </w:pPr>
+            <w:r>
+              <w:rPr>
+                <w:rFonts w:ascii="Arial" w:hAnsi="Arial" w:cs="Arial"/>
+                <w:sz w:val="28"/>
+                <w:lang w:val="en-US"/>
+              </w:rPr>
+              <w:t>3D</w:t>
+            </w:r>
+          </w:p>
+        </w:tc>
+      </w:tr>
+      <w:tr>
+        <w:tc>
+          <w:tcPr>
+            <w:tcW w:w="2512" w:type="dxa"/>
+            <w:vAlign w:val="center"/>
+          </w:tcPr>
+          <w:p>
+            <w:pPr>
+              <w:jc w:val="center"/>
+              <w:rPr>
+                <w:rFonts w:ascii="Arial" w:hAnsi="Arial" w:cs="Arial"/>
+                <w:sz w:val="28"/>
+              </w:rPr>
+            </w:pPr>
+            <w:proofErr w:type="spellStart"/>
+            <w:r>
+              <w:rPr>
+                <w:rFonts w:ascii="Arial" w:hAnsi="Arial" w:cs="Arial"/>
+                <w:sz w:val="28"/>
+              </w:rPr>
+              <w:t>mov</w:t>
+            </w:r>
+            <w:proofErr w:type="spellEnd"/>
+            <w:r>
+              <w:rPr>
+                <w:rFonts w:ascii="Arial" w:hAnsi="Arial" w:cs="Arial"/>
+                <w:sz w:val="28"/>
+              </w:rPr>
+              <w:t xml:space="preserve"> dx, </w:t>
+            </w:r>
+            <w:proofErr w:type="spellStart"/>
+            <w:r>
+              <w:rPr>
+                <w:rFonts w:ascii="Arial" w:hAnsi="Arial" w:cs="Arial"/>
+                <w:sz w:val="28"/>
+              </w:rPr>
+              <w:t>offset</w:t>
+            </w:r>
+            <w:proofErr w:type="spellEnd"/>
+            <w:r>
+              <w:rPr>
+                <w:rFonts w:ascii="Arial" w:hAnsi="Arial" w:cs="Arial"/>
+                <w:sz w:val="28"/>
+              </w:rPr>
+              <w:t xml:space="preserve"> </w:t>
+            </w:r>
+            <w:proofErr w:type="spellStart"/>
+            <w:r>
+              <w:rPr>
+                <w:rFonts w:ascii="Arial" w:hAnsi="Arial" w:cs="Arial"/>
+                <w:sz w:val="28"/>
+              </w:rPr>
+              <w:t>InformationText</w:t>
+            </w:r>
+            <w:proofErr w:type="spellEnd"/>
+          </w:p>
+        </w:tc>
+        <w:tc>
+          <w:tcPr>
+            <w:tcW w:w="1853" w:type="dxa"/>
+            <w:vAlign w:val="center"/>
+          </w:tcPr>
+          <w:p>
+            <w:pPr>
+              <w:jc w:val="center"/>
+              <w:rPr>
+                <w:rFonts w:ascii="Arial" w:hAnsi="Arial" w:cs="Arial"/>
+                <w:sz w:val="28"/>
+                <w:lang w:val="en-US"/>
+              </w:rPr>
+            </w:pPr>
+            <w:r>
+              <w:rPr>
+                <w:rFonts w:ascii="Arial" w:hAnsi="Arial" w:cs="Arial"/>
+                <w:sz w:val="28"/>
+                <w:lang w:val="en-US"/>
+              </w:rPr>
+              <w:t>BA</w:t>
+            </w:r>
+          </w:p>
+        </w:tc>
+        <w:tc>
+          <w:tcPr>
+            <w:tcW w:w="1889" w:type="dxa"/>
+            <w:vAlign w:val="center"/>
+          </w:tcPr>
+          <w:p>
+            <w:pPr>
+              <w:jc w:val="center"/>
+              <w:rPr>
+                <w:rFonts w:ascii="Arial" w:hAnsi="Arial" w:cs="Arial"/>
+                <w:sz w:val="28"/>
+                <w:lang w:val="en-US"/>
+              </w:rPr>
+            </w:pPr>
+            <w:r>
+              <w:rPr>
+                <w:rFonts w:ascii="Arial" w:hAnsi="Arial" w:cs="Arial"/>
+                <w:sz w:val="28"/>
+                <w:lang w:val="en-US"/>
+              </w:rPr>
+              <w:t>02</w:t>
+            </w:r>
+            <w:r>
+              <w:rPr>
+                <w:rFonts w:ascii="Arial" w:hAnsi="Arial" w:cs="Arial"/>
+                <w:sz w:val="28"/>
+                <w:lang w:val="en-US"/>
+              </w:rPr>
+              <w:t xml:space="preserve"> AA</w:t>
+            </w:r>
+          </w:p>
+        </w:tc>
+      </w:tr>
+      <w:tr>
+        <w:tc>
+          <w:tcPr>
+            <w:tcW w:w="2512" w:type="dxa"/>
+            <w:vAlign w:val="center"/>
+          </w:tcPr>
+          <w:p>
+            <w:pPr>
+              <w:jc w:val="center"/>
+              <w:rPr>
+                <w:rFonts w:ascii="Arial" w:hAnsi="Arial" w:cs="Arial"/>
+                <w:sz w:val="28"/>
+              </w:rPr>
+            </w:pPr>
+            <w:proofErr w:type="spellStart"/>
+            <w:r>
+              <w:rPr>
+                <w:rFonts w:ascii="Arial" w:hAnsi="Arial" w:cs="Arial"/>
+                <w:sz w:val="28"/>
+              </w:rPr>
+              <w:t>mov</w:t>
+            </w:r>
+            <w:proofErr w:type="spellEnd"/>
+            <w:r>
+              <w:rPr>
+                <w:rFonts w:ascii="Arial" w:hAnsi="Arial" w:cs="Arial"/>
+                <w:sz w:val="28"/>
+              </w:rPr>
+              <w:t xml:space="preserve">  </w:t>
+            </w:r>
+            <w:proofErr w:type="spellStart"/>
+            <w:r>
+              <w:rPr>
+                <w:rFonts w:ascii="Arial" w:hAnsi="Arial" w:cs="Arial"/>
+                <w:sz w:val="28"/>
+              </w:rPr>
+              <w:t>ah</w:t>
+            </w:r>
+            <w:proofErr w:type="spellEnd"/>
+            <w:r>
+              <w:rPr>
+                <w:rFonts w:ascii="Arial" w:hAnsi="Arial" w:cs="Arial"/>
+                <w:sz w:val="28"/>
+              </w:rPr>
+              <w:t>, 02h</w:t>
+            </w:r>
+          </w:p>
+        </w:tc>
+        <w:tc>
+          <w:tcPr>
+            <w:tcW w:w="1853" w:type="dxa"/>
+            <w:vAlign w:val="center"/>
+          </w:tcPr>
+          <w:p>
+            <w:pPr>
+              <w:jc w:val="center"/>
+              <w:rPr>
+                <w:rFonts w:ascii="Arial" w:hAnsi="Arial" w:cs="Arial"/>
+                <w:sz w:val="28"/>
+                <w:lang w:val="en-US"/>
+              </w:rPr>
+            </w:pPr>
+            <w:r>
+              <w:rPr>
+                <w:rFonts w:ascii="Arial" w:hAnsi="Arial" w:cs="Arial"/>
+                <w:sz w:val="28"/>
+                <w:lang w:val="en-US"/>
+              </w:rPr>
+              <w:t>B4</w:t>
+            </w:r>
+          </w:p>
+        </w:tc>
+        <w:tc>
+          <w:tcPr>
+            <w:tcW w:w="1889" w:type="dxa"/>
+            <w:vAlign w:val="center"/>
+          </w:tcPr>
+          <w:p>
+            <w:pPr>
+              <w:jc w:val="center"/>
+              <w:rPr>
+                <w:rFonts w:ascii="Arial" w:hAnsi="Arial" w:cs="Arial"/>
+                <w:sz w:val="28"/>
+                <w:lang w:val="en-US"/>
+              </w:rPr>
+            </w:pPr>
+            <w:r>
+              <w:rPr>
+                <w:rFonts w:ascii="Arial" w:hAnsi="Arial" w:cs="Arial"/>
+                <w:sz w:val="28"/>
+                <w:lang w:val="en-US"/>
+              </w:rPr>
+              <w:t>02</w:t>
+            </w:r>
+          </w:p>
+        </w:tc>
+      </w:tr>
+      <w:tr>
+        <w:tc>
+          <w:tcPr>
+            <w:tcW w:w="2512" w:type="dxa"/>
+            <w:vAlign w:val="center"/>
+          </w:tcPr>
+          <w:p>
+            <w:pPr>
+              <w:jc w:val="center"/>
+              <w:rPr>
+                <w:rFonts w:ascii="Arial" w:hAnsi="Arial" w:cs="Arial"/>
+                <w:sz w:val="28"/>
+              </w:rPr>
+            </w:pPr>
+            <w:proofErr w:type="spellStart"/>
+            <w:r>
+              <w:rPr>
+                <w:rFonts w:ascii="Arial" w:hAnsi="Arial" w:cs="Arial"/>
+                <w:sz w:val="28"/>
+              </w:rPr>
+              <w:t>mov</w:t>
+            </w:r>
+            <w:proofErr w:type="spellEnd"/>
+            <w:r>
+              <w:rPr>
+                <w:rFonts w:ascii="Arial" w:hAnsi="Arial" w:cs="Arial"/>
+                <w:sz w:val="28"/>
+              </w:rPr>
+              <w:t xml:space="preserve">  dl, </w:t>
+            </w:r>
+            <w:proofErr w:type="spellStart"/>
+            <w:r>
+              <w:rPr>
+                <w:rFonts w:ascii="Arial" w:hAnsi="Arial" w:cs="Arial"/>
+                <w:sz w:val="28"/>
+              </w:rPr>
+              <w:t>bl</w:t>
+            </w:r>
+            <w:proofErr w:type="spellEnd"/>
+          </w:p>
+        </w:tc>
+        <w:tc>
+          <w:tcPr>
+            <w:tcW w:w="1853" w:type="dxa"/>
+            <w:vAlign w:val="center"/>
+          </w:tcPr>
+          <w:p>
+            <w:pPr>
+              <w:jc w:val="center"/>
+              <w:rPr>
+                <w:rFonts w:ascii="Arial" w:hAnsi="Arial" w:cs="Arial"/>
+                <w:sz w:val="28"/>
+                <w:lang w:val="en-US"/>
+              </w:rPr>
+            </w:pPr>
+            <w:r>
+              <w:rPr>
+                <w:rFonts w:ascii="Arial" w:hAnsi="Arial" w:cs="Arial"/>
+                <w:sz w:val="28"/>
+                <w:lang w:val="en-US"/>
+              </w:rPr>
+              <w:t>8A</w:t>
+            </w:r>
+          </w:p>
+        </w:tc>
+        <w:tc>
+          <w:tcPr>
+            <w:tcW w:w="1889" w:type="dxa"/>
+            <w:vAlign w:val="center"/>
+          </w:tcPr>
+          <w:p>
+            <w:pPr>
+              <w:jc w:val="center"/>
+              <w:rPr>
+                <w:rFonts w:ascii="Arial" w:hAnsi="Arial" w:cs="Arial"/>
+                <w:sz w:val="28"/>
+                <w:lang w:val="en-US"/>
+              </w:rPr>
+            </w:pPr>
+            <w:r>
+              <w:rPr>
+                <w:rFonts w:ascii="Arial" w:hAnsi="Arial" w:cs="Arial"/>
+                <w:sz w:val="28"/>
+                <w:lang w:val="en-US"/>
+              </w:rPr>
+              <w:t>D3</w:t>
+            </w:r>
+          </w:p>
+        </w:tc>
+      </w:tr>
+    </w:tbl>
+    <w:p>
+      <w:pPr>
+        <w:spacing w:after="200" w:line="276" w:lineRule="auto"/>
+        <w:rPr>
+          <w:rFonts w:ascii="Arial" w:eastAsiaTheme="minorHAnsi" w:hAnsi="Arial" w:cs="Arial"/>
+          <w:sz w:val="28"/>
+          <w:szCs w:val="28"/>
+          <w:lang w:eastAsia="en-US"/>
+        </w:rPr>
+      </w:pPr>
+    </w:p>
+    <w:p>
+      <w:pPr>
+        <w:pStyle w:val="a3"/>
         <w:numPr>
           <w:ilvl w:val="0"/>
           <w:numId w:val="16"/>
@@ -24010,96 +26372,65 @@
     </w:p>
     <w:p>
       <w:pPr>
-        <w:pStyle w:val="a3"/>
         <w:autoSpaceDE w:val="0"/>
         <w:autoSpaceDN w:val="0"/>
         <w:adjustRightInd w:val="0"/>
-        <w:rPr>
-          <w:rFonts w:ascii="Arial" w:hAnsi="Arial" w:cs="Arial"/>
-          <w:sz w:val="28"/>
-          <w:szCs w:val="28"/>
-        </w:rPr>
-      </w:pPr>
-    </w:p>
-    <w:p>
-      <w:pPr>
-        <w:spacing w:after="200" w:line="276" w:lineRule="auto"/>
-        <w:rPr>
-          <w:rFonts w:ascii="Arial" w:eastAsiaTheme="minorHAnsi" w:hAnsi="Arial" w:cs="Arial"/>
-          <w:sz w:val="28"/>
-          <w:szCs w:val="28"/>
-          <w:lang w:val="en-US" w:eastAsia="en-US"/>
-        </w:rPr>
-      </w:pPr>
-      <w:r>
-        <w:rPr>
-          <w:rFonts w:ascii="Arial" w:hAnsi="Arial" w:cs="Arial"/>
-          <w:sz w:val="28"/>
-          <w:szCs w:val="28"/>
-        </w:rPr>
-        <w:br w:type="page"/>
-      </w:r>
-    </w:p>
-    <w:p>
-      <w:pPr>
-        <w:pStyle w:val="a3"/>
+        <w:jc w:val="center"/>
+        <w:rPr>
+          <w:rFonts w:ascii="Arial" w:hAnsi="Arial" w:cs="Arial"/>
+          <w:b/>
+          <w:sz w:val="28"/>
+          <w:szCs w:val="28"/>
+        </w:rPr>
+      </w:pPr>
+      <w:r>
+        <w:rPr>
+          <w:rFonts w:ascii="Arial" w:hAnsi="Arial" w:cs="Arial"/>
+          <w:b/>
+          <w:sz w:val="28"/>
+          <w:szCs w:val="28"/>
+        </w:rPr>
+        <w:t>Висновок:</w:t>
+      </w:r>
+    </w:p>
+    <w:p>
+      <w:pPr>
         <w:autoSpaceDE w:val="0"/>
         <w:autoSpaceDN w:val="0"/>
         <w:adjustRightInd w:val="0"/>
-        <w:ind w:left="1440"/>
-        <w:rPr>
-          <w:rFonts w:ascii="Arial" w:hAnsi="Arial" w:cs="Arial"/>
-          <w:sz w:val="28"/>
-          <w:szCs w:val="28"/>
-          <w:lang w:val="uk-UA"/>
-        </w:rPr>
-      </w:pPr>
-    </w:p>
-    <w:p>
-      <w:pPr>
-        <w:pStyle w:val="a3"/>
-        <w:spacing w:line="360" w:lineRule="auto"/>
-        <w:jc w:val="center"/>
+        <w:ind w:firstLine="708"/>
+        <w:rPr>
+          <w:rFonts w:ascii="Arial" w:hAnsi="Arial" w:cs="Arial"/>
+          <w:sz w:val="28"/>
+          <w:szCs w:val="28"/>
+        </w:rPr>
+      </w:pPr>
+      <w:r>
         <w:rPr>
           <w:rFonts w:ascii="Arial" w:hAnsi="Arial" w:cs="Arial"/>
           <w:b/>
           <w:sz w:val="28"/>
           <w:szCs w:val="28"/>
-          <w:lang w:val="uk-UA"/>
-        </w:rPr>
-      </w:pPr>
-      <w:r>
-        <w:rPr>
-          <w:rFonts w:ascii="Arial" w:hAnsi="Arial" w:cs="Arial"/>
-          <w:b/>
-          <w:sz w:val="28"/>
-          <w:szCs w:val="28"/>
-          <w:lang w:val="uk-UA"/>
-        </w:rPr>
-        <w:t>Висновок:</w:t>
-      </w:r>
-    </w:p>
-    <w:p>
-      <w:pPr>
-        <w:pStyle w:val="a3"/>
-        <w:spacing w:line="360" w:lineRule="auto"/>
-        <w:ind w:firstLine="360"/>
-        <w:rPr>
-          <w:rFonts w:ascii="Arial" w:hAnsi="Arial" w:cs="Arial"/>
-          <w:sz w:val="28"/>
-          <w:szCs w:val="28"/>
-          <w:lang w:val="uk-UA"/>
-        </w:rPr>
-      </w:pPr>
-      <w:r>
-        <w:rPr>
-          <w:rFonts w:ascii="Arial" w:hAnsi="Arial" w:cs="Arial"/>
-          <w:sz w:val="28"/>
-          <w:szCs w:val="28"/>
-          <w:lang w:val="uk-UA"/>
-        </w:rPr>
-        <w:t xml:space="preserve">Завдяки цій лабораторній роботі Я ознайомився з </w:t>
-      </w:r>
+        </w:rPr>
+        <w:tab/>
+      </w:r>
+      <w:r>
+        <w:rPr>
+          <w:rFonts w:ascii="Arial" w:hAnsi="Arial" w:cs="Arial"/>
+          <w:sz w:val="28"/>
+          <w:szCs w:val="28"/>
+        </w:rPr>
+        <w:t>Я навчився</w:t>
+      </w:r>
+      <w:r>
+        <w:rPr>
+          <w:rFonts w:ascii="Arial" w:hAnsi="Arial" w:cs="Arial"/>
+          <w:sz w:val="28"/>
+          <w:szCs w:val="28"/>
+        </w:rPr>
+        <w:t xml:space="preserve"> працювати з різними операціями (</w:t>
+      </w:r>
+      <w:proofErr w:type="spellStart"/>
       <w:r>
         <w:rPr>
           <w:rFonts w:ascii="Arial" w:hAnsi="Arial" w:cs="Arial"/>
@@ -24107,44 +26438,9 @@
           <w:szCs w:val="28"/>
           <w:lang w:val="en-US"/>
         </w:rPr>
-        <w:t>Assembler</w:t>
-      </w:r>
-      <w:r>
-        <w:rPr>
-          <w:rFonts w:ascii="Arial" w:hAnsi="Arial" w:cs="Arial"/>
-          <w:sz w:val="28"/>
-          <w:szCs w:val="28"/>
-          <w:lang w:val="uk-UA"/>
-        </w:rPr>
-        <w:t>, зі змінними, сегментами коду,</w:t>
-      </w:r>
-      <w:r>
-        <w:rPr>
-          <w:rFonts w:ascii="Arial" w:hAnsi="Arial" w:cs="Arial"/>
-          <w:sz w:val="28"/>
-          <w:szCs w:val="28"/>
-          <w:lang w:val="uk-UA"/>
-        </w:rPr>
-        <w:t xml:space="preserve"> функціями,</w:t>
-      </w:r>
-      <w:r>
-        <w:rPr>
-          <w:rFonts w:ascii="Arial" w:hAnsi="Arial" w:cs="Arial"/>
-          <w:sz w:val="28"/>
-          <w:szCs w:val="28"/>
-          <w:lang w:val="uk-UA"/>
-        </w:rPr>
-        <w:t xml:space="preserve"> форматуваннями, </w:t>
-      </w:r>
-      <w:r>
-        <w:rPr>
-          <w:rFonts w:ascii="Arial" w:hAnsi="Arial" w:cs="Arial"/>
-          <w:sz w:val="28"/>
-          <w:szCs w:val="28"/>
-          <w:lang w:val="uk-UA"/>
-        </w:rPr>
-        <w:t xml:space="preserve">лістингом. Також перевірив цифри, які сам перевів у </w:t>
-      </w:r>
+        <w:t>mov</w:t>
+      </w:r>
+      <w:proofErr w:type="spellEnd"/>
       <w:r>
         <w:rPr>
           <w:rFonts w:ascii="Arial" w:hAnsi="Arial" w:cs="Arial"/>
@@ -24152,17 +26448,9 @@
           <w:szCs w:val="28"/>
           <w:lang w:val="en-US"/>
         </w:rPr>
-        <w:t xml:space="preserve">HEX </w:t>
-      </w:r>
-      <w:r>
-        <w:rPr>
-          <w:rFonts w:ascii="Arial" w:hAnsi="Arial" w:cs="Arial"/>
-          <w:sz w:val="28"/>
-          <w:szCs w:val="28"/>
-          <w:lang w:val="uk-UA"/>
-        </w:rPr>
-        <w:t xml:space="preserve">формат з тими, які зробив </w:t>
-      </w:r>
+        <w:t xml:space="preserve">, loop, </w:t>
+      </w:r>
+      <w:proofErr w:type="spellStart"/>
       <w:r>
         <w:rPr>
           <w:rFonts w:ascii="Arial" w:hAnsi="Arial" w:cs="Arial"/>
@@ -24170,7 +26458,16 @@
           <w:szCs w:val="28"/>
           <w:lang w:val="en-US"/>
         </w:rPr>
-        <w:t>Assembler</w:t>
+        <w:t>inc</w:t>
+      </w:r>
+      <w:proofErr w:type="spellEnd"/>
+      <w:r>
+        <w:rPr>
+          <w:rFonts w:ascii="Arial" w:hAnsi="Arial" w:cs="Arial"/>
+          <w:sz w:val="28"/>
+          <w:szCs w:val="28"/>
+        </w:rPr>
+        <w:t>)</w:t>
       </w:r>
       <w:r>
         <w:rPr>
@@ -24179,68 +26476,82 @@
           <w:szCs w:val="28"/>
           <w:lang w:val="en-US"/>
         </w:rPr>
-        <w:t xml:space="preserve">. </w:t>
-      </w:r>
-      <w:r>
-        <w:rPr>
-          <w:rFonts w:ascii="Arial" w:hAnsi="Arial" w:cs="Arial"/>
-          <w:sz w:val="28"/>
-          <w:szCs w:val="28"/>
-          <w:lang w:val="uk-UA"/>
-        </w:rPr>
-        <w:t xml:space="preserve">Зверху видно, що деякі </w:t>
-      </w:r>
-      <w:r>
-        <w:rPr>
-          <w:rFonts w:ascii="Arial" w:hAnsi="Arial" w:cs="Arial"/>
-          <w:sz w:val="28"/>
-          <w:szCs w:val="28"/>
-          <w:lang w:val="uk-UA"/>
-        </w:rPr>
-        <w:t>дані</w:t>
-      </w:r>
-      <w:r>
-        <w:rPr>
-          <w:rFonts w:ascii="Arial" w:hAnsi="Arial" w:cs="Arial"/>
-          <w:sz w:val="28"/>
-          <w:szCs w:val="28"/>
-          <w:lang w:val="uk-UA"/>
-        </w:rPr>
-        <w:t xml:space="preserve"> з лістингу не співпадають (зелений фон)</w:t>
-      </w:r>
-      <w:r>
-        <w:rPr>
-          <w:rFonts w:ascii="Arial" w:hAnsi="Arial" w:cs="Arial"/>
-          <w:sz w:val="28"/>
-          <w:szCs w:val="28"/>
-          <w:lang w:val="uk-UA"/>
-        </w:rPr>
-        <w:t xml:space="preserve">. Це можна пояснити </w:t>
-      </w:r>
-      <w:r>
-        <w:rPr>
-          <w:rFonts w:ascii="Arial" w:hAnsi="Arial" w:cs="Arial"/>
-          <w:sz w:val="28"/>
-          <w:szCs w:val="28"/>
-          <w:lang w:val="uk-UA"/>
-        </w:rPr>
-        <w:t xml:space="preserve">тим, що </w:t>
-      </w:r>
-      <w:r>
-        <w:rPr>
-          <w:rFonts w:ascii="Arial" w:hAnsi="Arial" w:cs="Arial"/>
-          <w:sz w:val="28"/>
-          <w:szCs w:val="28"/>
-          <w:lang w:val="uk-UA"/>
-        </w:rPr>
-        <w:t>Ми округлювали числа до 10 знаків після коми.</w:t>
-      </w:r>
+        <w:t xml:space="preserve">, </w:t>
+      </w:r>
+      <w:r>
+        <w:rPr>
+          <w:rFonts w:ascii="Arial" w:hAnsi="Arial" w:cs="Arial"/>
+          <w:sz w:val="28"/>
+          <w:szCs w:val="28"/>
+          <w:lang w:val="en-US"/>
+        </w:rPr>
+        <w:t>MS-DOS</w:t>
+      </w:r>
+      <w:r>
+        <w:rPr>
+          <w:rFonts w:ascii="Arial" w:hAnsi="Arial" w:cs="Arial"/>
+          <w:sz w:val="28"/>
+          <w:szCs w:val="28"/>
+        </w:rPr>
+        <w:t xml:space="preserve"> та форматом</w:t>
+      </w:r>
+      <w:r>
+        <w:rPr>
+          <w:rFonts w:ascii="Arial" w:hAnsi="Arial" w:cs="Arial"/>
+          <w:sz w:val="28"/>
+          <w:szCs w:val="28"/>
+        </w:rPr>
+        <w:t xml:space="preserve"> COM в середовищі</w:t>
+      </w:r>
+      <w:r>
+        <w:rPr>
+          <w:rFonts w:ascii="Arial" w:hAnsi="Arial" w:cs="Arial"/>
+          <w:sz w:val="28"/>
+          <w:szCs w:val="28"/>
+          <w:lang w:val="en-US"/>
+        </w:rPr>
+        <w:t xml:space="preserve"> </w:t>
+      </w:r>
+      <w:r>
+        <w:rPr>
+          <w:rFonts w:ascii="Arial" w:hAnsi="Arial" w:cs="Arial"/>
+          <w:sz w:val="28"/>
+          <w:szCs w:val="28"/>
+        </w:rPr>
+        <w:t>Masm32.</w:t>
+      </w:r>
+      <w:r>
+        <w:rPr>
+          <w:rFonts w:ascii="Arial" w:hAnsi="Arial" w:cs="Arial"/>
+          <w:sz w:val="28"/>
+          <w:szCs w:val="28"/>
+        </w:rPr>
+        <w:t xml:space="preserve"> Навчився шифрувати та розшифровувати паролі. Також використав програму </w:t>
+      </w:r>
+      <w:r>
+        <w:rPr>
+          <w:rFonts w:ascii="Arial" w:hAnsi="Arial" w:cs="Arial"/>
+          <w:sz w:val="28"/>
+          <w:szCs w:val="28"/>
+          <w:lang w:val="en-US"/>
+        </w:rPr>
+        <w:t xml:space="preserve">HIEW </w:t>
+      </w:r>
+      <w:r>
+        <w:rPr>
+          <w:rFonts w:ascii="Arial" w:hAnsi="Arial" w:cs="Arial"/>
+          <w:sz w:val="28"/>
+          <w:szCs w:val="28"/>
+        </w:rPr>
+        <w:t>для читання лістингу</w:t>
+      </w:r>
+      <w:bookmarkStart w:id="0" w:name="_GoBack"/>
+      <w:bookmarkEnd w:id="0"/>
     </w:p>
     <w:sectPr>
-      <w:pgSz w:w="11906" w:h="16838"/>
-      <w:pgMar w:top="567" w:right="567" w:bottom="567" w:left="567" w:header="708" w:footer="708" w:gutter="0"/>
-      <w:cols w:space="708"/>
-      <w:docGrid w:linePitch="360"/>
+      <w:pgSz w:w="12240" w:h="15840"/>
+      <w:pgMar w:top="1134" w:right="850" w:bottom="1134" w:left="1701" w:header="720" w:footer="720" w:gutter="0"/>
+      <w:cols w:space="720"/>
     </w:sectPr>
   </w:body>
 </w:document>
@@ -26412,7 +28723,7 @@
   <w:style w:type="paragraph" w:default="1" w:styleId="a">
     <w:name w:val="Normal"/>
     <w:qFormat/>
-    <w:rsid w:val="00F802C5"/>
+    <w:rsid w:val="0085602F"/>
     <w:pPr>
       <w:spacing w:after="0" w:line="240" w:lineRule="auto"/>
     </w:pPr>
@@ -26470,6 +28781,7 @@
   <w:style w:type="character" w:default="1" w:styleId="a0">
     <w:name w:val="Default Paragraph Font"/>
     <w:uiPriority w:val="1"/>
+    <w:semiHidden/>
     <w:unhideWhenUsed/>
   </w:style>
   <w:style w:type="table" w:default="1" w:styleId="a1">
@@ -27029,7 +29341,7 @@
 </file>
 
 <file path=customXml/itemProps1.xml><?xml version="1.0" encoding="utf-8"?>
-<ds:datastoreItem xmlns:ds="http://schemas.openxmlformats.org/officeDocument/2006/customXml" ds:itemID="{5877ACDC-6F8F-4B9A-85CF-3CEE5F9C6667}">
+<ds:datastoreItem xmlns:ds="http://schemas.openxmlformats.org/officeDocument/2006/customXml" ds:itemID="{3AD6C416-8903-42DB-850F-C5D79D68BF0C}">
   <ds:schemaRefs>
     <ds:schemaRef ds:uri="http://schemas.openxmlformats.org/officeDocument/2006/bibliography"/>
   </ds:schemaRefs>

</xml_diff>